<commit_message>
working on full proposal
</commit_message>
<xml_diff>
--- a/VirginSoil-FP.docx
+++ b/VirginSoil-FP.docx
@@ -504,7 +504,7 @@
         <w:rPr>
           <w:szCs w:val="24"/>
         </w:rPr>
-        <w:t>fields with</w:t>
+        <w:t>field</w:t>
       </w:r>
       <w:r>
         <w:rPr>
@@ -522,13 +522,7 @@
         <w:rPr>
           <w:szCs w:val="24"/>
         </w:rPr>
-        <w:t>ecent conversations with growers indicated</w:t>
-      </w:r>
-      <w:r>
-        <w:rPr>
-          <w:szCs w:val="24"/>
-        </w:rPr>
-        <w:t xml:space="preserve"> that</w:t>
+        <w:t>ecent conversations with growers indicated that</w:t>
       </w:r>
       <w:r>
         <w:rPr>
@@ -540,69 +534,63 @@
         <w:rPr>
           <w:szCs w:val="24"/>
         </w:rPr>
-        <w:t xml:space="preserve">14-26% greater yields </w:t>
-      </w:r>
-      <w:r>
-        <w:rPr>
-          <w:szCs w:val="24"/>
-        </w:rPr>
-        <w:t xml:space="preserve">can be achieved </w:t>
-      </w:r>
-      <w:r>
-        <w:rPr>
-          <w:szCs w:val="24"/>
-        </w:rPr>
-        <w:t xml:space="preserve">from virgin soils compared to nearby non-virgin soils. </w:t>
-      </w:r>
-      <w:r>
-        <w:rPr>
-          <w:szCs w:val="24"/>
-        </w:rPr>
-        <w:t xml:space="preserve">Despite these observations, over a century of research efforts </w:t>
-      </w:r>
-      <w:r>
-        <w:rPr>
-          <w:szCs w:val="24"/>
-        </w:rPr>
-        <w:t>on this topic has only revealed that the impacts of virgin soils on crop yields</w:t>
+        <w:t>14-26% greater yields can be achieved from virgin soils compared to nearby non-virgin soils.</w:t>
+      </w:r>
+      <w:r>
+        <w:rPr>
+          <w:szCs w:val="24"/>
+        </w:rPr>
+        <w:t xml:space="preserve"> These observations corroborate </w:t>
+      </w:r>
+      <w:r>
+        <w:rPr>
+          <w:szCs w:val="24"/>
+        </w:rPr>
+        <w:t xml:space="preserve">results from </w:t>
+      </w:r>
+      <w:r>
+        <w:rPr>
+          <w:szCs w:val="24"/>
+        </w:rPr>
+        <w:t xml:space="preserve">several empirical studies </w:t>
+      </w:r>
+      <w:r>
+        <w:rPr>
+          <w:szCs w:val="24"/>
+        </w:rPr>
+        <w:t>(</w:t>
+      </w:r>
+      <w:r>
+        <w:rPr>
+          <w:szCs w:val="24"/>
+        </w:rPr>
+        <w:t xml:space="preserve">de Boer et al. 2001; </w:t>
+      </w:r>
+      <w:proofErr w:type="spellStart"/>
+      <w:r>
+        <w:rPr>
+          <w:szCs w:val="24"/>
+        </w:rPr>
+        <w:t>Lamers</w:t>
+      </w:r>
+      <w:proofErr w:type="spellEnd"/>
+      <w:r>
+        <w:rPr>
+          <w:szCs w:val="24"/>
+        </w:rPr>
+        <w:t xml:space="preserve">, 1989). </w:t>
+      </w:r>
+      <w:r>
+        <w:rPr>
+          <w:szCs w:val="24"/>
+        </w:rPr>
+        <w:t xml:space="preserve">The purpose of this proposal is to determine what is responsible for these observations. </w:t>
       </w:r>
       <w:r>
         <w:rPr>
           <w:szCs w:val="24"/>
         </w:rPr>
         <w:t xml:space="preserve"> </w:t>
-      </w:r>
-      <w:r>
-        <w:rPr>
-          <w:szCs w:val="24"/>
-        </w:rPr>
-        <w:t>vary</w:t>
-      </w:r>
-      <w:r>
-        <w:rPr>
-          <w:szCs w:val="24"/>
-        </w:rPr>
-        <w:t xml:space="preserve"> with the crop, diseases, and environment</w:t>
-      </w:r>
-      <w:r>
-        <w:rPr>
-          <w:szCs w:val="24"/>
-        </w:rPr>
-        <w:t xml:space="preserve"> (</w:t>
-      </w:r>
-      <w:r>
-        <w:rPr>
-          <w:b/>
-          <w:bCs/>
-          <w:szCs w:val="24"/>
-        </w:rPr>
-        <w:t>CITATION</w:t>
-      </w:r>
-      <w:r>
-        <w:rPr>
-          <w:szCs w:val="24"/>
-        </w:rPr>
-        <w:t>).</w:t>
       </w:r>
     </w:p>
     <w:p>
@@ -613,6 +601,152 @@
           <w:szCs w:val="24"/>
         </w:rPr>
       </w:pPr>
+      <w:r>
+        <w:rPr>
+          <w:szCs w:val="24"/>
+        </w:rPr>
+        <w:t>O</w:t>
+      </w:r>
+      <w:r>
+        <w:rPr>
+          <w:szCs w:val="24"/>
+        </w:rPr>
+        <w:t>ver a century</w:t>
+      </w:r>
+      <w:r>
+        <w:rPr>
+          <w:szCs w:val="24"/>
+        </w:rPr>
+        <w:t xml:space="preserve"> of</w:t>
+      </w:r>
+      <w:r>
+        <w:rPr>
+          <w:szCs w:val="24"/>
+        </w:rPr>
+        <w:t xml:space="preserve"> research efforts </w:t>
+      </w:r>
+      <w:r>
+        <w:rPr>
+          <w:szCs w:val="24"/>
+        </w:rPr>
+        <w:t xml:space="preserve">on </w:t>
+      </w:r>
+      <w:r>
+        <w:rPr>
+          <w:szCs w:val="24"/>
+        </w:rPr>
+        <w:t xml:space="preserve">the impacts of virgin soils on crop </w:t>
+      </w:r>
+      <w:r>
+        <w:rPr>
+          <w:szCs w:val="24"/>
+        </w:rPr>
+        <w:t>health</w:t>
+      </w:r>
+      <w:r>
+        <w:rPr>
+          <w:szCs w:val="24"/>
+        </w:rPr>
+        <w:t xml:space="preserve"> </w:t>
+      </w:r>
+      <w:r>
+        <w:rPr>
+          <w:szCs w:val="24"/>
+        </w:rPr>
+        <w:t xml:space="preserve">have painted a rich but </w:t>
+      </w:r>
+      <w:r>
+        <w:rPr>
+          <w:szCs w:val="24"/>
+        </w:rPr>
+        <w:t>somewhat complicated</w:t>
+      </w:r>
+      <w:r>
+        <w:rPr>
+          <w:szCs w:val="24"/>
+        </w:rPr>
+        <w:t xml:space="preserve"> picture</w:t>
+      </w:r>
+      <w:r>
+        <w:rPr>
+          <w:szCs w:val="24"/>
+        </w:rPr>
+        <w:t xml:space="preserve">. </w:t>
+      </w:r>
+      <w:r>
+        <w:rPr>
+          <w:szCs w:val="24"/>
+        </w:rPr>
+        <w:t xml:space="preserve">For example, </w:t>
+      </w:r>
+      <w:r>
+        <w:rPr>
+          <w:szCs w:val="24"/>
+        </w:rPr>
+        <w:t>despite the yield increases often achieved in virgin soils,</w:t>
+      </w:r>
+      <w:r>
+        <w:rPr>
+          <w:szCs w:val="24"/>
+        </w:rPr>
+        <w:t xml:space="preserve"> </w:t>
+      </w:r>
+      <w:r>
+        <w:rPr>
+          <w:szCs w:val="24"/>
+        </w:rPr>
+        <w:t xml:space="preserve">potential fungal, bacterial, and </w:t>
+      </w:r>
+      <w:r>
+        <w:rPr>
+          <w:szCs w:val="24"/>
+        </w:rPr>
+        <w:t xml:space="preserve">nematode </w:t>
+      </w:r>
+      <w:r>
+        <w:rPr>
+          <w:szCs w:val="24"/>
+        </w:rPr>
+        <w:t>pathogens can be recovered from these soils (de Boer et al. 2001</w:t>
+      </w:r>
+      <w:r>
+        <w:rPr>
+          <w:szCs w:val="24"/>
+        </w:rPr>
+        <w:t>; López-</w:t>
+      </w:r>
+      <w:proofErr w:type="spellStart"/>
+      <w:r>
+        <w:rPr>
+          <w:szCs w:val="24"/>
+        </w:rPr>
+        <w:t>Fando</w:t>
+      </w:r>
+      <w:proofErr w:type="spellEnd"/>
+      <w:r>
+        <w:rPr>
+          <w:szCs w:val="24"/>
+        </w:rPr>
+        <w:t xml:space="preserve"> and Bello 1995; Pratt 1916, 1918</w:t>
+      </w:r>
+      <w:r>
+        <w:rPr>
+          <w:szCs w:val="24"/>
+        </w:rPr>
+        <w:t>).</w:t>
+      </w:r>
+      <w:r>
+        <w:rPr>
+          <w:szCs w:val="24"/>
+        </w:rPr>
+        <w:t xml:space="preserve"> </w:t>
+      </w:r>
+      <w:r>
+        <w:rPr>
+          <w:szCs w:val="24"/>
+        </w:rPr>
+        <w:t xml:space="preserve">Interestingly, not all crops planted in virgin soils develop symptoms. </w:t>
+      </w:r>
     </w:p>
     <w:p>
       <w:pPr>
@@ -626,7 +760,37 @@
         <w:rPr>
           <w:szCs w:val="24"/>
         </w:rPr>
-        <w:t>Researchers have observed the same effect at least since the 1990s (</w:t>
+        <w:t xml:space="preserve">Verticillium wilt </w:t>
+      </w:r>
+      <w:r>
+        <w:rPr>
+          <w:szCs w:val="24"/>
+        </w:rPr>
+        <w:t>symptoms</w:t>
+      </w:r>
+      <w:r>
+        <w:rPr>
+          <w:szCs w:val="24"/>
+        </w:rPr>
+        <w:t>, for example,</w:t>
+      </w:r>
+      <w:r>
+        <w:rPr>
+          <w:szCs w:val="24"/>
+        </w:rPr>
+        <w:t xml:space="preserve"> may not be expressed within the first year in </w:t>
+      </w:r>
+      <w:r>
+        <w:rPr>
+          <w:szCs w:val="24"/>
+        </w:rPr>
+        <w:t xml:space="preserve">infested </w:t>
+      </w:r>
+      <w:r>
+        <w:rPr>
+          <w:szCs w:val="24"/>
+        </w:rPr>
+        <w:t>virgin soil (Davis, 1985) but, instead, may arise after subsequent plantings (</w:t>
       </w:r>
       <w:proofErr w:type="spellStart"/>
       <w:r>
@@ -640,7 +804,112 @@
         <w:rPr>
           <w:szCs w:val="24"/>
         </w:rPr>
-        <w:t xml:space="preserve"> and Rowe 1993). The purpose of this proposal is to determine what is responsible for these observations. </w:t>
+        <w:t xml:space="preserve"> and Rowe 1993). For other diseases, like common scab, Rhizoctonia scab, silver scurf, and Fusarium wilt and rot, symptoms can arise within the first year in virgin soils </w:t>
+      </w:r>
+      <w:r>
+        <w:rPr>
+          <w:szCs w:val="24"/>
+        </w:rPr>
+        <w:t>(de Boer et al. 2001; Pratt 1916, 1918).</w:t>
+      </w:r>
+      <w:r>
+        <w:rPr>
+          <w:szCs w:val="24"/>
+        </w:rPr>
+        <w:t xml:space="preserve"> Several sources of variation</w:t>
+      </w:r>
+      <w:r>
+        <w:rPr>
+          <w:szCs w:val="24"/>
+        </w:rPr>
+        <w:t xml:space="preserve"> </w:t>
+      </w:r>
+      <w:r>
+        <w:rPr>
+          <w:szCs w:val="24"/>
+        </w:rPr>
+        <w:t>may account for these discrepancies.</w:t>
+      </w:r>
+    </w:p>
+    <w:p>
+      <w:pPr>
+        <w:ind w:firstLine="720"/>
+        <w:jc w:val="both"/>
+        <w:rPr>
+          <w:szCs w:val="24"/>
+        </w:rPr>
+      </w:pPr>
+      <w:r>
+        <w:rPr>
+          <w:szCs w:val="24"/>
+        </w:rPr>
+        <w:t>For example, differences in soil physical, chemical, and biological properties, may influence the health of a potato crop. Indeed, d</w:t>
+      </w:r>
+      <w:r>
+        <w:rPr>
+          <w:szCs w:val="24"/>
+        </w:rPr>
+        <w:t xml:space="preserve">ifferences in </w:t>
+      </w:r>
+      <w:r>
+        <w:rPr>
+          <w:szCs w:val="24"/>
+        </w:rPr>
+        <w:t xml:space="preserve">the soil </w:t>
+      </w:r>
+      <w:r>
+        <w:rPr>
+          <w:szCs w:val="24"/>
+        </w:rPr>
+        <w:t xml:space="preserve">microbial </w:t>
+      </w:r>
+      <w:r>
+        <w:rPr>
+          <w:szCs w:val="24"/>
+        </w:rPr>
+        <w:t>communities</w:t>
+      </w:r>
+      <w:r>
+        <w:rPr>
+          <w:szCs w:val="24"/>
+        </w:rPr>
+        <w:t xml:space="preserve"> between virgin and non-virgin fields have been detected around the world. For example, bacteria diversity increased while fungal diversity fluctuated in newly cultivated desert soils in China compared to pre-cultivated soils</w:t>
+      </w:r>
+      <w:r>
+        <w:rPr>
+          <w:szCs w:val="24"/>
+        </w:rPr>
+        <w:t xml:space="preserve"> </w:t>
+      </w:r>
+      <w:r>
+        <w:rPr>
+          <w:szCs w:val="24"/>
+        </w:rPr>
+        <w:t xml:space="preserve">(Chen et al. 2020). </w:t>
+      </w:r>
+    </w:p>
+    <w:p>
+      <w:pPr>
+        <w:ind w:firstLine="720"/>
+        <w:jc w:val="both"/>
+        <w:rPr>
+          <w:szCs w:val="24"/>
+        </w:rPr>
+      </w:pPr>
+    </w:p>
+    <w:p>
+      <w:pPr>
+        <w:ind w:firstLine="720"/>
+        <w:jc w:val="both"/>
+        <w:rPr>
+          <w:szCs w:val="24"/>
+        </w:rPr>
+      </w:pPr>
+      <w:r>
+        <w:rPr>
+          <w:szCs w:val="24"/>
+        </w:rPr>
+        <w:t xml:space="preserve">Literature gap: no study has quantified soil health, macro and microorganism diversity and abundance, and indicators of plant health. </w:t>
       </w:r>
     </w:p>
     <w:p>
@@ -732,6 +1001,7 @@
         </w:tabs>
       </w:pPr>
       <w:r>
+        <w:lastRenderedPageBreak/>
         <w:t>Avoid unnecessary introductions to potato production, importance of the crop, etc.; get to the point as quickly as possible.  Provide a statement that clearly defines the problem being addressed by your research and the rationale for this project.  I</w:t>
       </w:r>
       <w:r>
@@ -761,7 +1031,7 @@
       <w:r>
         <w:t xml:space="preserve">.  Be sure to search the “grey literature” as well, which was sometimes the only way previous commission-funded work was published (e.g. try the research library at </w:t>
       </w:r>
-      <w:hyperlink r:id="rId8" w:history="1">
+      <w:hyperlink r:id="rId11" w:history="1">
         <w:r>
           <w:rPr>
             <w:rStyle w:val="Hyperlink"/>
@@ -900,11 +1170,7 @@
         <w:t>.g.</w:t>
       </w:r>
       <w:r>
-        <w:t xml:space="preserve"> “Our goal is to create a potato cultivar with resistance to all known PVY strains that is </w:t>
-      </w:r>
-      <w:r>
-        <w:lastRenderedPageBreak/>
-        <w:t>acceptable to the potato processing market in the PNW”).  For projects that need no further information and seek to generate a product (engineering-oriented), objectives should be listed that support the goal (</w:t>
+        <w:t xml:space="preserve"> “Our goal is to create a potato cultivar with resistance to all known PVY strains that is acceptable to the potato processing market in the PNW”).  For projects that need no further information and seek to generate a product (engineering-oriented), objectives should be listed that support the goal (</w:t>
       </w:r>
       <w:r>
         <w:t>e.g.</w:t>
@@ -1196,13 +1462,7 @@
         <w:rPr>
           <w:szCs w:val="24"/>
         </w:rPr>
-        <w:t xml:space="preserve">. K Frost will quantify soilborne pathogens from soils. C Gleason </w:t>
-      </w:r>
-      <w:r>
-        <w:rPr>
-          <w:szCs w:val="24"/>
-        </w:rPr>
-        <w:t xml:space="preserve">and </w:t>
+        <w:t xml:space="preserve">. K Frost will quantify soilborne pathogens from soils. C Gleason and </w:t>
       </w:r>
       <w:r>
         <w:rPr>
@@ -1234,13 +1494,7 @@
         <w:rPr>
           <w:szCs w:val="24"/>
         </w:rPr>
-        <w:t xml:space="preserve"> </w:t>
-      </w:r>
-      <w:r>
-        <w:rPr>
-          <w:szCs w:val="24"/>
-        </w:rPr>
-        <w:t>will conduct the nematode community analysis.</w:t>
+        <w:t xml:space="preserve"> will conduct the nematode community analysis.</w:t>
       </w:r>
     </w:p>
     <w:p>
@@ -1318,6 +1572,7 @@
         </w:tabs>
       </w:pPr>
       <w:r>
+        <w:lastRenderedPageBreak/>
         <w:t>What specific impacts will result from this project for producers and/or the industry? Be clear and direct, be realistic, and avoid exaggeration.</w:t>
       </w:r>
     </w:p>
@@ -1447,6 +1702,760 @@
         <w:t>Literature Cited:</w:t>
       </w:r>
     </w:p>
+    <w:tbl>
+      <w:tblPr>
+        <w:tblStyle w:val="TableGrid"/>
+        <w:tblW w:w="10165" w:type="dxa"/>
+        <w:tblLook w:val="04A0" w:firstRow="1" w:lastRow="0" w:firstColumn="1" w:lastColumn="0" w:noHBand="0" w:noVBand="1"/>
+      </w:tblPr>
+      <w:tblGrid>
+        <w:gridCol w:w="10165"/>
+      </w:tblGrid>
+      <w:tr>
+        <w:trPr>
+          <w:trHeight w:val="1313"/>
+        </w:trPr>
+        <w:tc>
+          <w:tcPr>
+            <w:tcW w:w="10165" w:type="dxa"/>
+          </w:tcPr>
+          <w:p>
+            <w:pPr>
+              <w:pStyle w:val="ListParagraph"/>
+              <w:numPr>
+                <w:ilvl w:val="0"/>
+                <w:numId w:val="3"/>
+              </w:numPr>
+              <w:rPr>
+                <w:rFonts w:ascii="Times" w:hAnsi="Times"/>
+                <w:color w:val="000000" w:themeColor="text1"/>
+                <w:szCs w:val="24"/>
+              </w:rPr>
+            </w:pPr>
+            <w:r>
+              <w:rPr>
+                <w:rFonts w:ascii="Times" w:hAnsi="Times"/>
+                <w:color w:val="000000" w:themeColor="text1"/>
+                <w:szCs w:val="24"/>
+              </w:rPr>
+              <w:t xml:space="preserve">Chen LF, He ZB, </w:t>
+            </w:r>
+            <w:r>
+              <w:rPr>
+                <w:rFonts w:ascii="Times" w:hAnsi="Times"/>
+                <w:color w:val="222222"/>
+                <w:szCs w:val="24"/>
+                <w:shd w:val="clear" w:color="auto" w:fill="FFFFFF"/>
+              </w:rPr>
+              <w:t xml:space="preserve">Zhao WZ, Liu JL, Zhou H, Li J, Meng YY, and Wang LS. </w:t>
+            </w:r>
+            <w:r>
+              <w:rPr>
+                <w:rFonts w:ascii="Times" w:hAnsi="Times"/>
+                <w:color w:val="000000" w:themeColor="text1"/>
+                <w:szCs w:val="24"/>
+              </w:rPr>
+              <w:t xml:space="preserve">2020. Soil structure and nutrient supply drive changes in soil microbial communities during conversion of virgin desert soil to irrigated Cropland. Eur J Soil Sci. 71:768–781. </w:t>
+            </w:r>
+            <w:hyperlink r:id="rId12">
+              <w:r>
+                <w:rPr>
+                  <w:rFonts w:ascii="Times" w:hAnsi="Times"/>
+                  <w:color w:val="000000" w:themeColor="text1"/>
+                  <w:szCs w:val="24"/>
+                  <w:u w:val="single"/>
+                </w:rPr>
+                <w:t>https://doi.org/10.1111/ejss.12901</w:t>
+              </w:r>
+            </w:hyperlink>
+          </w:p>
+        </w:tc>
+      </w:tr>
+      <w:tr>
+        <w:trPr>
+          <w:trHeight w:val="737"/>
+        </w:trPr>
+        <w:tc>
+          <w:tcPr>
+            <w:tcW w:w="10165" w:type="dxa"/>
+          </w:tcPr>
+          <w:p>
+            <w:pPr>
+              <w:pStyle w:val="ListParagraph"/>
+              <w:numPr>
+                <w:ilvl w:val="0"/>
+                <w:numId w:val="3"/>
+              </w:numPr>
+              <w:rPr>
+                <w:rFonts w:ascii="Times" w:hAnsi="Times"/>
+                <w:color w:val="000000" w:themeColor="text1"/>
+                <w:szCs w:val="24"/>
+              </w:rPr>
+            </w:pPr>
+            <w:r>
+              <w:rPr>
+                <w:rFonts w:ascii="Times" w:hAnsi="Times"/>
+                <w:color w:val="000000" w:themeColor="text1"/>
+                <w:szCs w:val="24"/>
+              </w:rPr>
+              <w:t xml:space="preserve">Chen LF, He ZB, </w:t>
+            </w:r>
+            <w:r>
+              <w:rPr>
+                <w:rFonts w:ascii="Times" w:hAnsi="Times"/>
+                <w:color w:val="222222"/>
+                <w:szCs w:val="24"/>
+                <w:shd w:val="clear" w:color="auto" w:fill="FFFFFF"/>
+              </w:rPr>
+              <w:t xml:space="preserve">Zhao WZ, Liu JL, Zhou H, Li J, Meng YY, and Wang LS. </w:t>
+            </w:r>
+            <w:r>
+              <w:rPr>
+                <w:rFonts w:ascii="Times" w:hAnsi="Times"/>
+                <w:color w:val="000000" w:themeColor="text1"/>
+                <w:szCs w:val="24"/>
+              </w:rPr>
+              <w:t xml:space="preserve">2020. Soil structure and nutrient supply drive changes in soil microbial communities during conversion of virgin desert soil to irrigated Cropland. Eur J Soil Sci. 71:768–781. </w:t>
+            </w:r>
+            <w:hyperlink r:id="rId13" w:history="1">
+              <w:r>
+                <w:rPr>
+                  <w:rStyle w:val="Hyperlink"/>
+                  <w:rFonts w:ascii="Times" w:hAnsi="Times"/>
+                  <w:szCs w:val="24"/>
+                </w:rPr>
+                <w:t>https://doi.org/10.1111/ejss.12901</w:t>
+              </w:r>
+            </w:hyperlink>
+          </w:p>
+          <w:p>
+            <w:pPr>
+              <w:pStyle w:val="ListParagraph"/>
+              <w:tabs>
+                <w:tab w:val="left" w:pos="0"/>
+                <w:tab w:val="left" w:pos="720"/>
+                <w:tab w:val="left" w:pos="1440"/>
+                <w:tab w:val="left" w:pos="2160"/>
+                <w:tab w:val="left" w:pos="2880"/>
+                <w:tab w:val="left" w:pos="3600"/>
+                <w:tab w:val="left" w:pos="4320"/>
+                <w:tab w:val="left" w:pos="5040"/>
+                <w:tab w:val="left" w:pos="5760"/>
+                <w:tab w:val="left" w:pos="6480"/>
+                <w:tab w:val="left" w:pos="7200"/>
+                <w:tab w:val="left" w:pos="7920"/>
+                <w:tab w:val="left" w:pos="8640"/>
+                <w:tab w:val="left" w:pos="9360"/>
+                <w:tab w:val="left" w:pos="10080"/>
+              </w:tabs>
+              <w:ind w:left="1440"/>
+              <w:rPr>
+                <w:rFonts w:ascii="Times" w:hAnsi="Times"/>
+              </w:rPr>
+            </w:pPr>
+          </w:p>
+        </w:tc>
+      </w:tr>
+      <w:tr>
+        <w:trPr>
+          <w:trHeight w:val="755"/>
+        </w:trPr>
+        <w:tc>
+          <w:tcPr>
+            <w:tcW w:w="10165" w:type="dxa"/>
+          </w:tcPr>
+          <w:p>
+            <w:pPr>
+              <w:pStyle w:val="ListParagraph"/>
+              <w:numPr>
+                <w:ilvl w:val="0"/>
+                <w:numId w:val="3"/>
+              </w:numPr>
+              <w:rPr>
+                <w:rFonts w:ascii="Times" w:hAnsi="Times"/>
+                <w:color w:val="000000" w:themeColor="text1"/>
+                <w:szCs w:val="24"/>
+              </w:rPr>
+            </w:pPr>
+            <w:r>
+              <w:rPr>
+                <w:rFonts w:ascii="Times" w:hAnsi="Times"/>
+              </w:rPr>
+              <w:t xml:space="preserve">Davis, JR. 1985. Approaches to control of potato early dying caused by </w:t>
+            </w:r>
+            <w:r>
+              <w:rPr>
+                <w:rFonts w:ascii="Times" w:hAnsi="Times"/>
+                <w:i/>
+                <w:iCs/>
+              </w:rPr>
+              <w:t xml:space="preserve">Verticillium </w:t>
+            </w:r>
+            <w:proofErr w:type="spellStart"/>
+            <w:r>
+              <w:rPr>
+                <w:rFonts w:ascii="Times" w:hAnsi="Times"/>
+                <w:i/>
+                <w:iCs/>
+              </w:rPr>
+              <w:t>dahliae</w:t>
+            </w:r>
+            <w:proofErr w:type="spellEnd"/>
+            <w:r>
+              <w:rPr>
+                <w:rFonts w:ascii="Times" w:hAnsi="Times"/>
+                <w:i/>
+                <w:iCs/>
+              </w:rPr>
+              <w:t xml:space="preserve">. </w:t>
+            </w:r>
+            <w:r>
+              <w:rPr>
+                <w:rFonts w:ascii="Times" w:hAnsi="Times"/>
+              </w:rPr>
+              <w:t>American Potato Journal. Vol 62.</w:t>
+            </w:r>
+          </w:p>
+        </w:tc>
+      </w:tr>
+      <w:tr>
+        <w:trPr>
+          <w:trHeight w:val="710"/>
+        </w:trPr>
+        <w:tc>
+          <w:tcPr>
+            <w:tcW w:w="10165" w:type="dxa"/>
+          </w:tcPr>
+          <w:p>
+            <w:pPr>
+              <w:pStyle w:val="NormalWeb"/>
+              <w:numPr>
+                <w:ilvl w:val="0"/>
+                <w:numId w:val="3"/>
+              </w:numPr>
+              <w:rPr>
+                <w:rFonts w:ascii="Times" w:hAnsi="Times"/>
+              </w:rPr>
+            </w:pPr>
+            <w:r>
+              <w:rPr>
+                <w:rFonts w:ascii="Times" w:hAnsi="Times"/>
+              </w:rPr>
+              <w:t xml:space="preserve">de Boer R, </w:t>
+            </w:r>
+            <w:proofErr w:type="spellStart"/>
+            <w:r>
+              <w:rPr>
+                <w:rFonts w:ascii="Times" w:hAnsi="Times"/>
+              </w:rPr>
+              <w:t>Petkowski</w:t>
+            </w:r>
+            <w:proofErr w:type="spellEnd"/>
+            <w:r>
+              <w:rPr>
+                <w:rFonts w:ascii="Times" w:hAnsi="Times"/>
+              </w:rPr>
+              <w:t xml:space="preserve"> J, Wicks T, Harding R, Watson A. 2001. Influence of rotation and </w:t>
+            </w:r>
+            <w:proofErr w:type="spellStart"/>
+            <w:r>
+              <w:rPr>
+                <w:rFonts w:ascii="Times" w:hAnsi="Times"/>
+              </w:rPr>
+              <w:t>biofumigation</w:t>
+            </w:r>
+            <w:proofErr w:type="spellEnd"/>
+            <w:r>
+              <w:rPr>
+                <w:rFonts w:ascii="Times" w:hAnsi="Times"/>
+              </w:rPr>
+              <w:t xml:space="preserve"> on soil-borne diseases of potato. Horticulture </w:t>
+            </w:r>
+            <w:r>
+              <w:rPr>
+                <w:rFonts w:ascii="Times" w:hAnsi="Times"/>
+              </w:rPr>
+              <w:t>Australia Project PT96032</w:t>
+            </w:r>
+          </w:p>
+        </w:tc>
+      </w:tr>
+      <w:tr>
+        <w:trPr>
+          <w:trHeight w:val="719"/>
+        </w:trPr>
+        <w:tc>
+          <w:tcPr>
+            <w:tcW w:w="10165" w:type="dxa"/>
+          </w:tcPr>
+          <w:p>
+            <w:pPr>
+              <w:pStyle w:val="NormalWeb"/>
+              <w:numPr>
+                <w:ilvl w:val="0"/>
+                <w:numId w:val="3"/>
+              </w:numPr>
+              <w:rPr>
+                <w:rFonts w:ascii="Times" w:hAnsi="Times"/>
+                <w:strike/>
+              </w:rPr>
+            </w:pPr>
+            <w:r>
+              <w:rPr>
+                <w:rFonts w:ascii="Times" w:hAnsi="Times"/>
+                <w:strike/>
+              </w:rPr>
+              <w:t>Huber DM, and Watson RD. 1970. Effect of organic amendment on soil-borne plant pathogens. Phytopathology. 60: 22-26</w:t>
+            </w:r>
+          </w:p>
+        </w:tc>
+      </w:tr>
+      <w:tr>
+        <w:trPr>
+          <w:trHeight w:val="1223"/>
+        </w:trPr>
+        <w:tc>
+          <w:tcPr>
+            <w:tcW w:w="10165" w:type="dxa"/>
+          </w:tcPr>
+          <w:p>
+            <w:pPr>
+              <w:pStyle w:val="NormalWeb"/>
+              <w:numPr>
+                <w:ilvl w:val="0"/>
+                <w:numId w:val="3"/>
+              </w:numPr>
+              <w:rPr>
+                <w:rFonts w:ascii="Times" w:hAnsi="Times"/>
+              </w:rPr>
+            </w:pPr>
+            <w:r>
+              <w:rPr>
+                <w:rFonts w:ascii="Times" w:hAnsi="Times"/>
+              </w:rPr>
+              <w:t>Lames</w:t>
+            </w:r>
+            <w:r>
+              <w:rPr>
+                <w:rFonts w:ascii="Times" w:hAnsi="Times"/>
+              </w:rPr>
+              <w:t xml:space="preserve"> JG, Hoekstra O, Scholte K. 1989. Relative performance of potato cultivars in short rotations. In </w:t>
+            </w:r>
+            <w:r>
+              <w:rPr>
+                <w:rFonts w:ascii="Times" w:hAnsi="Times"/>
+              </w:rPr>
+              <w:t>‘</w:t>
+            </w:r>
+            <w:r>
+              <w:rPr>
+                <w:rFonts w:ascii="Times" w:hAnsi="Times"/>
+              </w:rPr>
+              <w:t>Effects of Crop Rotat</w:t>
+            </w:r>
+            <w:r>
+              <w:rPr>
+                <w:rFonts w:ascii="Times" w:hAnsi="Times"/>
+              </w:rPr>
+              <w:t xml:space="preserve">ion on Potato Production in the Temperature Zones’. (Eds J Vos, C van Loon, and G </w:t>
+            </w:r>
+            <w:proofErr w:type="spellStart"/>
+            <w:r>
+              <w:rPr>
+                <w:rFonts w:ascii="Times" w:hAnsi="Times"/>
+              </w:rPr>
+              <w:t>Bollen</w:t>
+            </w:r>
+            <w:proofErr w:type="spellEnd"/>
+            <w:r>
+              <w:rPr>
+                <w:rFonts w:ascii="Times" w:hAnsi="Times"/>
+              </w:rPr>
+              <w:t>) pp. 57-75. (Kluwer Academic Publishers: Dordrecht, The Netherlands)</w:t>
+            </w:r>
+          </w:p>
+        </w:tc>
+      </w:tr>
+      <w:tr>
+        <w:trPr>
+          <w:trHeight w:val="719"/>
+        </w:trPr>
+        <w:tc>
+          <w:tcPr>
+            <w:tcW w:w="10165" w:type="dxa"/>
+          </w:tcPr>
+          <w:p>
+            <w:pPr>
+              <w:pStyle w:val="NormalWeb"/>
+              <w:numPr>
+                <w:ilvl w:val="0"/>
+                <w:numId w:val="3"/>
+              </w:numPr>
+            </w:pPr>
+            <w:r>
+              <w:t>López-</w:t>
+            </w:r>
+            <w:proofErr w:type="spellStart"/>
+            <w:r>
+              <w:t>Fando</w:t>
+            </w:r>
+            <w:proofErr w:type="spellEnd"/>
+            <w:r>
+              <w:t xml:space="preserve"> C, and Bello A. 1995. </w:t>
+            </w:r>
+            <w:r>
+              <w:rPr>
+                <w:rFonts w:ascii="Times" w:hAnsi="Times" w:cs="Arial"/>
+              </w:rPr>
+              <w:t>Variability in soil nematode populations due to tillage and crop rotation</w:t>
+            </w:r>
+            <w:r>
+              <w:rPr>
+                <w:rFonts w:ascii="Times" w:hAnsi="Times" w:cs="Arial"/>
+              </w:rPr>
+              <w:t xml:space="preserve"> </w:t>
+            </w:r>
+            <w:r>
+              <w:rPr>
+                <w:rFonts w:ascii="Times" w:hAnsi="Times" w:cs="Arial"/>
+              </w:rPr>
+              <w:t xml:space="preserve">in semi-arid Mediterranean </w:t>
+            </w:r>
+            <w:proofErr w:type="spellStart"/>
+            <w:r>
+              <w:rPr>
+                <w:rFonts w:ascii="Times" w:hAnsi="Times" w:cs="Arial"/>
+              </w:rPr>
+              <w:t>agrosystems</w:t>
+            </w:r>
+            <w:proofErr w:type="spellEnd"/>
+            <w:r>
+              <w:rPr>
+                <w:rFonts w:ascii="Times" w:hAnsi="Times" w:cs="Arial"/>
+              </w:rPr>
+              <w:t>. Soil and Tillage Research. 36: 59-72.</w:t>
+            </w:r>
+          </w:p>
+        </w:tc>
+      </w:tr>
+      <w:tr>
+        <w:trPr>
+          <w:trHeight w:val="719"/>
+        </w:trPr>
+        <w:tc>
+          <w:tcPr>
+            <w:tcW w:w="10165" w:type="dxa"/>
+          </w:tcPr>
+          <w:p>
+            <w:pPr>
+              <w:pStyle w:val="ListParagraph"/>
+              <w:numPr>
+                <w:ilvl w:val="0"/>
+                <w:numId w:val="3"/>
+              </w:numPr>
+              <w:tabs>
+                <w:tab w:val="left" w:pos="0"/>
+                <w:tab w:val="left" w:pos="720"/>
+                <w:tab w:val="left" w:pos="1440"/>
+                <w:tab w:val="left" w:pos="2160"/>
+                <w:tab w:val="left" w:pos="2880"/>
+                <w:tab w:val="left" w:pos="3600"/>
+                <w:tab w:val="left" w:pos="4320"/>
+                <w:tab w:val="left" w:pos="5040"/>
+                <w:tab w:val="left" w:pos="5760"/>
+                <w:tab w:val="left" w:pos="6480"/>
+                <w:tab w:val="left" w:pos="7200"/>
+                <w:tab w:val="left" w:pos="7920"/>
+                <w:tab w:val="left" w:pos="8640"/>
+                <w:tab w:val="left" w:pos="9360"/>
+                <w:tab w:val="left" w:pos="10080"/>
+              </w:tabs>
+              <w:rPr>
+                <w:rFonts w:ascii="Times" w:hAnsi="Times"/>
+              </w:rPr>
+            </w:pPr>
+            <w:proofErr w:type="spellStart"/>
+            <w:r>
+              <w:rPr>
+                <w:rFonts w:ascii="Times" w:hAnsi="Times"/>
+                <w:color w:val="222222"/>
+                <w:szCs w:val="24"/>
+                <w:shd w:val="clear" w:color="auto" w:fill="FFFFFF"/>
+              </w:rPr>
+              <w:t>Powelson</w:t>
+            </w:r>
+            <w:proofErr w:type="spellEnd"/>
+            <w:r>
+              <w:rPr>
+                <w:rFonts w:ascii="Times" w:hAnsi="Times"/>
+                <w:color w:val="222222"/>
+                <w:szCs w:val="24"/>
+                <w:shd w:val="clear" w:color="auto" w:fill="FFFFFF"/>
+              </w:rPr>
+              <w:t xml:space="preserve"> ML, and Rowe RC. 1993. Biology and management of early dying of potatoes. </w:t>
+            </w:r>
+            <w:proofErr w:type="spellStart"/>
+            <w:r>
+              <w:rPr>
+                <w:rFonts w:ascii="Times" w:hAnsi="Times"/>
+                <w:color w:val="222222"/>
+                <w:szCs w:val="24"/>
+                <w:shd w:val="clear" w:color="auto" w:fill="FFFFFF"/>
+              </w:rPr>
+              <w:t>Annu</w:t>
+            </w:r>
+            <w:proofErr w:type="spellEnd"/>
+            <w:r>
+              <w:rPr>
+                <w:rFonts w:ascii="Times" w:hAnsi="Times"/>
+                <w:color w:val="222222"/>
+                <w:szCs w:val="24"/>
+                <w:shd w:val="clear" w:color="auto" w:fill="FFFFFF"/>
+              </w:rPr>
+              <w:t xml:space="preserve"> Rev </w:t>
+            </w:r>
+            <w:proofErr w:type="spellStart"/>
+            <w:r>
+              <w:rPr>
+                <w:rFonts w:ascii="Times" w:hAnsi="Times"/>
+                <w:color w:val="222222"/>
+                <w:szCs w:val="24"/>
+                <w:shd w:val="clear" w:color="auto" w:fill="FFFFFF"/>
+              </w:rPr>
+              <w:t>Phytopathol</w:t>
+            </w:r>
+            <w:proofErr w:type="spellEnd"/>
+            <w:r>
+              <w:rPr>
+                <w:rFonts w:ascii="Times" w:hAnsi="Times"/>
+                <w:color w:val="222222"/>
+                <w:szCs w:val="24"/>
+                <w:shd w:val="clear" w:color="auto" w:fill="FFFFFF"/>
+              </w:rPr>
+              <w:t>. 31:111-126.</w:t>
+            </w:r>
+          </w:p>
+        </w:tc>
+      </w:tr>
+      <w:tr>
+        <w:trPr>
+          <w:trHeight w:val="710"/>
+        </w:trPr>
+        <w:tc>
+          <w:tcPr>
+            <w:tcW w:w="10165" w:type="dxa"/>
+          </w:tcPr>
+          <w:p>
+            <w:pPr>
+              <w:pStyle w:val="ListParagraph"/>
+              <w:numPr>
+                <w:ilvl w:val="0"/>
+                <w:numId w:val="3"/>
+              </w:numPr>
+              <w:tabs>
+                <w:tab w:val="left" w:pos="0"/>
+                <w:tab w:val="left" w:pos="720"/>
+                <w:tab w:val="left" w:pos="1440"/>
+                <w:tab w:val="left" w:pos="2160"/>
+                <w:tab w:val="left" w:pos="2880"/>
+                <w:tab w:val="left" w:pos="3600"/>
+                <w:tab w:val="left" w:pos="4320"/>
+                <w:tab w:val="left" w:pos="5040"/>
+                <w:tab w:val="left" w:pos="5760"/>
+                <w:tab w:val="left" w:pos="6480"/>
+                <w:tab w:val="left" w:pos="7200"/>
+                <w:tab w:val="left" w:pos="7920"/>
+                <w:tab w:val="left" w:pos="8640"/>
+                <w:tab w:val="left" w:pos="9360"/>
+                <w:tab w:val="left" w:pos="10080"/>
+              </w:tabs>
+              <w:rPr>
+                <w:rFonts w:ascii="Times" w:hAnsi="Times"/>
+                <w:b/>
+              </w:rPr>
+            </w:pPr>
+            <w:r>
+              <w:rPr>
+                <w:rFonts w:ascii="Times" w:hAnsi="Times"/>
+              </w:rPr>
+              <w:t xml:space="preserve">Pratt, OA. 1916.  Experiments with clean seed potatoes on new land in southern Idaho.  Journal of Agricultural Research. Vol VI, No. 15 </w:t>
+            </w:r>
+          </w:p>
+        </w:tc>
+      </w:tr>
+      <w:tr>
+        <w:trPr>
+          <w:trHeight w:val="683"/>
+        </w:trPr>
+        <w:tc>
+          <w:tcPr>
+            <w:tcW w:w="10165" w:type="dxa"/>
+          </w:tcPr>
+          <w:p>
+            <w:pPr>
+              <w:pStyle w:val="ListParagraph"/>
+              <w:numPr>
+                <w:ilvl w:val="0"/>
+                <w:numId w:val="3"/>
+              </w:numPr>
+              <w:tabs>
+                <w:tab w:val="left" w:pos="0"/>
+                <w:tab w:val="left" w:pos="720"/>
+                <w:tab w:val="left" w:pos="1440"/>
+                <w:tab w:val="left" w:pos="2160"/>
+                <w:tab w:val="left" w:pos="2880"/>
+                <w:tab w:val="left" w:pos="3600"/>
+                <w:tab w:val="left" w:pos="4320"/>
+                <w:tab w:val="left" w:pos="5040"/>
+                <w:tab w:val="left" w:pos="5760"/>
+                <w:tab w:val="left" w:pos="6480"/>
+                <w:tab w:val="left" w:pos="7200"/>
+                <w:tab w:val="left" w:pos="7920"/>
+                <w:tab w:val="left" w:pos="8640"/>
+                <w:tab w:val="left" w:pos="9360"/>
+                <w:tab w:val="left" w:pos="10080"/>
+              </w:tabs>
+              <w:rPr>
+                <w:rFonts w:ascii="Times" w:hAnsi="Times"/>
+              </w:rPr>
+            </w:pPr>
+            <w:r>
+              <w:rPr>
+                <w:rFonts w:ascii="Times" w:hAnsi="Times"/>
+              </w:rPr>
+              <w:t>Pratt, OA. 1918.  Soil fungi in relation to diseases of the Irish potato in southern Idaho.  Journal of Agricultural Research. Vol XIII, No. 2</w:t>
+            </w:r>
+          </w:p>
+        </w:tc>
+      </w:tr>
+      <w:tr>
+        <w:trPr>
+          <w:trHeight w:val="701"/>
+        </w:trPr>
+        <w:tc>
+          <w:tcPr>
+            <w:tcW w:w="10165" w:type="dxa"/>
+          </w:tcPr>
+          <w:p>
+            <w:pPr>
+              <w:pStyle w:val="ListParagraph"/>
+              <w:numPr>
+                <w:ilvl w:val="0"/>
+                <w:numId w:val="3"/>
+              </w:numPr>
+              <w:tabs>
+                <w:tab w:val="left" w:pos="0"/>
+                <w:tab w:val="left" w:pos="720"/>
+                <w:tab w:val="left" w:pos="1440"/>
+                <w:tab w:val="left" w:pos="2160"/>
+                <w:tab w:val="left" w:pos="2880"/>
+                <w:tab w:val="left" w:pos="3600"/>
+                <w:tab w:val="left" w:pos="4320"/>
+                <w:tab w:val="left" w:pos="5040"/>
+                <w:tab w:val="left" w:pos="5760"/>
+                <w:tab w:val="left" w:pos="6480"/>
+                <w:tab w:val="left" w:pos="7200"/>
+                <w:tab w:val="left" w:pos="7920"/>
+                <w:tab w:val="left" w:pos="8640"/>
+                <w:tab w:val="left" w:pos="9360"/>
+                <w:tab w:val="left" w:pos="10080"/>
+              </w:tabs>
+              <w:rPr>
+                <w:rFonts w:ascii="Times" w:hAnsi="Times"/>
+                <w:b/>
+              </w:rPr>
+            </w:pPr>
+            <w:r>
+              <w:rPr>
+                <w:rFonts w:ascii="Times" w:hAnsi="Times"/>
+                <w:bCs/>
+              </w:rPr>
+              <w:t>Rowe RC. 1985. Potato early dying – a serious threat to the potato industry. American Potato Journal. Vol. 62.</w:t>
+            </w:r>
+          </w:p>
+        </w:tc>
+      </w:tr>
+      <w:tr>
+        <w:trPr>
+          <w:trHeight w:val="701"/>
+        </w:trPr>
+        <w:tc>
+          <w:tcPr>
+            <w:tcW w:w="10165" w:type="dxa"/>
+          </w:tcPr>
+          <w:p>
+            <w:pPr>
+              <w:pStyle w:val="ListParagraph"/>
+              <w:numPr>
+                <w:ilvl w:val="0"/>
+                <w:numId w:val="3"/>
+              </w:numPr>
+              <w:tabs>
+                <w:tab w:val="left" w:pos="0"/>
+                <w:tab w:val="left" w:pos="720"/>
+                <w:tab w:val="left" w:pos="1440"/>
+                <w:tab w:val="left" w:pos="2160"/>
+                <w:tab w:val="left" w:pos="2880"/>
+                <w:tab w:val="left" w:pos="3600"/>
+                <w:tab w:val="left" w:pos="4320"/>
+                <w:tab w:val="left" w:pos="5040"/>
+                <w:tab w:val="left" w:pos="5760"/>
+                <w:tab w:val="left" w:pos="6480"/>
+                <w:tab w:val="left" w:pos="7200"/>
+                <w:tab w:val="left" w:pos="7920"/>
+                <w:tab w:val="left" w:pos="8640"/>
+                <w:tab w:val="left" w:pos="9360"/>
+                <w:tab w:val="left" w:pos="10080"/>
+              </w:tabs>
+              <w:rPr>
+                <w:rFonts w:ascii="Times" w:hAnsi="Times"/>
+                <w:bCs/>
+              </w:rPr>
+            </w:pPr>
+          </w:p>
+        </w:tc>
+      </w:tr>
+      <w:tr>
+        <w:trPr>
+          <w:trHeight w:val="701"/>
+        </w:trPr>
+        <w:tc>
+          <w:tcPr>
+            <w:tcW w:w="10165" w:type="dxa"/>
+          </w:tcPr>
+          <w:p>
+            <w:pPr>
+              <w:pStyle w:val="ListParagraph"/>
+              <w:numPr>
+                <w:ilvl w:val="0"/>
+                <w:numId w:val="3"/>
+              </w:numPr>
+              <w:tabs>
+                <w:tab w:val="left" w:pos="0"/>
+                <w:tab w:val="left" w:pos="720"/>
+                <w:tab w:val="left" w:pos="1440"/>
+                <w:tab w:val="left" w:pos="2160"/>
+                <w:tab w:val="left" w:pos="2880"/>
+                <w:tab w:val="left" w:pos="3600"/>
+                <w:tab w:val="left" w:pos="4320"/>
+                <w:tab w:val="left" w:pos="5040"/>
+                <w:tab w:val="left" w:pos="5760"/>
+                <w:tab w:val="left" w:pos="6480"/>
+                <w:tab w:val="left" w:pos="7200"/>
+                <w:tab w:val="left" w:pos="7920"/>
+                <w:tab w:val="left" w:pos="8640"/>
+                <w:tab w:val="left" w:pos="9360"/>
+                <w:tab w:val="left" w:pos="10080"/>
+              </w:tabs>
+              <w:rPr>
+                <w:rFonts w:ascii="Times" w:hAnsi="Times"/>
+                <w:bCs/>
+              </w:rPr>
+            </w:pPr>
+          </w:p>
+        </w:tc>
+      </w:tr>
+    </w:tbl>
     <w:p>
       <w:pPr>
         <w:tabs>
@@ -1466,10 +2475,10 @@
           <w:tab w:val="left" w:pos="9360"/>
           <w:tab w:val="left" w:pos="10080"/>
         </w:tabs>
-      </w:pPr>
-      <w:r>
-        <w:t>All literature listed here should be cited in the body of the proposal, and literature cited in the body of the proposal should be listed here.</w:t>
-      </w:r>
+        <w:rPr>
+          <w:b/>
+        </w:rPr>
+      </w:pPr>
     </w:p>
     <w:p>
       <w:pPr>
@@ -1490,11 +2499,141 @@
           <w:tab w:val="left" w:pos="9360"/>
           <w:tab w:val="left" w:pos="10080"/>
         </w:tabs>
+      </w:pPr>
+    </w:p>
+    <w:p>
+      <w:pPr>
+        <w:pStyle w:val="ListParagraph"/>
+        <w:tabs>
+          <w:tab w:val="left" w:pos="0"/>
+          <w:tab w:val="left" w:pos="720"/>
+          <w:tab w:val="left" w:pos="1440"/>
+          <w:tab w:val="left" w:pos="2160"/>
+          <w:tab w:val="left" w:pos="2880"/>
+          <w:tab w:val="left" w:pos="3600"/>
+          <w:tab w:val="left" w:pos="4320"/>
+          <w:tab w:val="left" w:pos="5040"/>
+          <w:tab w:val="left" w:pos="5760"/>
+          <w:tab w:val="left" w:pos="6480"/>
+          <w:tab w:val="left" w:pos="7200"/>
+          <w:tab w:val="left" w:pos="7920"/>
+          <w:tab w:val="left" w:pos="8640"/>
+          <w:tab w:val="left" w:pos="9360"/>
+          <w:tab w:val="left" w:pos="10080"/>
+        </w:tabs>
+        <w:ind w:left="1440"/>
+        <w:rPr>
+          <w:rFonts w:ascii="Times" w:hAnsi="Times"/>
+        </w:rPr>
+      </w:pPr>
+    </w:p>
+    <w:p>
+      <w:pPr>
+        <w:pStyle w:val="ListParagraph"/>
+        <w:rPr>
+          <w:rFonts w:ascii="Times" w:hAnsi="Times"/>
+        </w:rPr>
+      </w:pPr>
+    </w:p>
+    <w:p>
+      <w:pPr>
+        <w:tabs>
+          <w:tab w:val="left" w:pos="0"/>
+          <w:tab w:val="left" w:pos="720"/>
+          <w:tab w:val="left" w:pos="1440"/>
+          <w:tab w:val="left" w:pos="2160"/>
+          <w:tab w:val="left" w:pos="2880"/>
+          <w:tab w:val="left" w:pos="3600"/>
+          <w:tab w:val="left" w:pos="4320"/>
+          <w:tab w:val="left" w:pos="5040"/>
+          <w:tab w:val="left" w:pos="5760"/>
+          <w:tab w:val="left" w:pos="6480"/>
+          <w:tab w:val="left" w:pos="7200"/>
+          <w:tab w:val="left" w:pos="7920"/>
+          <w:tab w:val="left" w:pos="8640"/>
+          <w:tab w:val="left" w:pos="9360"/>
+          <w:tab w:val="left" w:pos="10080"/>
+        </w:tabs>
+        <w:rPr>
+          <w:rFonts w:ascii="Times" w:hAnsi="Times"/>
+        </w:rPr>
+      </w:pPr>
+    </w:p>
+    <w:p>
+      <w:pPr>
+        <w:tabs>
+          <w:tab w:val="left" w:pos="0"/>
+          <w:tab w:val="left" w:pos="720"/>
+          <w:tab w:val="left" w:pos="1440"/>
+          <w:tab w:val="left" w:pos="2160"/>
+          <w:tab w:val="left" w:pos="2880"/>
+          <w:tab w:val="left" w:pos="3600"/>
+          <w:tab w:val="left" w:pos="4320"/>
+          <w:tab w:val="left" w:pos="5040"/>
+          <w:tab w:val="left" w:pos="5760"/>
+          <w:tab w:val="left" w:pos="6480"/>
+          <w:tab w:val="left" w:pos="7200"/>
+          <w:tab w:val="left" w:pos="7920"/>
+          <w:tab w:val="left" w:pos="8640"/>
+          <w:tab w:val="left" w:pos="9360"/>
+          <w:tab w:val="left" w:pos="10080"/>
+        </w:tabs>
+        <w:rPr>
+          <w:rFonts w:ascii="Times" w:hAnsi="Times"/>
+        </w:rPr>
+      </w:pPr>
+    </w:p>
+    <w:p>
+      <w:pPr>
+        <w:tabs>
+          <w:tab w:val="left" w:pos="0"/>
+          <w:tab w:val="left" w:pos="720"/>
+          <w:tab w:val="left" w:pos="1440"/>
+          <w:tab w:val="left" w:pos="2160"/>
+          <w:tab w:val="left" w:pos="2880"/>
+          <w:tab w:val="left" w:pos="3600"/>
+          <w:tab w:val="left" w:pos="4320"/>
+          <w:tab w:val="left" w:pos="5040"/>
+          <w:tab w:val="left" w:pos="5760"/>
+          <w:tab w:val="left" w:pos="6480"/>
+          <w:tab w:val="left" w:pos="7200"/>
+          <w:tab w:val="left" w:pos="7920"/>
+          <w:tab w:val="left" w:pos="8640"/>
+          <w:tab w:val="left" w:pos="9360"/>
+          <w:tab w:val="left" w:pos="10080"/>
+        </w:tabs>
+        <w:rPr>
+          <w:rFonts w:ascii="Times" w:hAnsi="Times"/>
+        </w:rPr>
+      </w:pPr>
+    </w:p>
+    <w:p>
+      <w:pPr>
+        <w:tabs>
+          <w:tab w:val="left" w:pos="0"/>
+          <w:tab w:val="left" w:pos="720"/>
+          <w:tab w:val="left" w:pos="1440"/>
+          <w:tab w:val="left" w:pos="2160"/>
+          <w:tab w:val="left" w:pos="2880"/>
+          <w:tab w:val="left" w:pos="3600"/>
+          <w:tab w:val="left" w:pos="4320"/>
+          <w:tab w:val="left" w:pos="5040"/>
+          <w:tab w:val="left" w:pos="5760"/>
+          <w:tab w:val="left" w:pos="6480"/>
+          <w:tab w:val="left" w:pos="7200"/>
+          <w:tab w:val="left" w:pos="7920"/>
+          <w:tab w:val="left" w:pos="8640"/>
+          <w:tab w:val="left" w:pos="9360"/>
+          <w:tab w:val="left" w:pos="10080"/>
+        </w:tabs>
+        <w:rPr>
+          <w:rFonts w:ascii="Times" w:hAnsi="Times"/>
+        </w:rPr>
         <w:sectPr>
-          <w:headerReference w:type="even" r:id="rId9"/>
-          <w:headerReference w:type="default" r:id="rId10"/>
-          <w:footerReference w:type="even" r:id="rId11"/>
-          <w:footerReference w:type="default" r:id="rId12"/>
+          <w:headerReference w:type="even" r:id="rId14"/>
+          <w:headerReference w:type="default" r:id="rId15"/>
+          <w:footerReference w:type="even" r:id="rId16"/>
+          <w:footerReference w:type="default" r:id="rId17"/>
           <w:pgSz w:w="12240" w:h="15840" w:orient="landscape"/>
           <w:pgMar w:top="1440" w:right="1440" w:bottom="1488" w:left="1440" w:header="720" w:footer="1008" w:gutter="0"/>
           <w:cols w:space="720"/>
@@ -4680,6 +5819,25 @@
   <w16cid:commentId w16cid:paraId="2890512E" w16cid:durableId="234BCB34"/>
   <w16cid:commentId w16cid:paraId="31F4859D" w16cid:durableId="234BCBE3"/>
 </w16cid:commentsIds>
+</file>
+
+<file path=word/endnotes.xml><?xml version="1.0" encoding="utf-8"?>
+<w:endnotes xmlns:wpc="http://schemas.microsoft.com/office/word/2010/wordprocessingCanvas" xmlns:cx="http://schemas.microsoft.com/office/drawing/2014/chartex" xmlns:cx1="http://schemas.microsoft.com/office/drawing/2015/9/8/chartex" xmlns:cx2="http://schemas.microsoft.com/office/drawing/2015/10/21/chartex" xmlns:cx3="http://schemas.microsoft.com/office/drawing/2016/5/9/chartex" xmlns:cx4="http://schemas.microsoft.com/office/drawing/2016/5/10/chartex" xmlns:cx5="http://schemas.microsoft.com/office/drawing/2016/5/11/chartex" xmlns:cx6="http://schemas.microsoft.com/office/drawing/2016/5/12/chartex" xmlns:cx7="http://schemas.microsoft.com/office/drawing/2016/5/13/chartex" xmlns:cx8="http://schemas.microsoft.com/office/drawing/2016/5/14/chartex" xmlns:mc="http://schemas.openxmlformats.org/markup-compatibility/2006" xmlns:aink="http://schemas.microsoft.com/office/drawing/2016/ink" xmlns:am3d="http://schemas.microsoft.com/office/drawing/2017/model3d" xmlns:o="urn:schemas-microsoft-com:office:office" xmlns:r="http://schemas.openxmlformats.org/officeDocument/2006/relationships" xmlns:m="http://schemas.openxmlformats.org/officeDocument/2006/math" xmlns:v="urn:schemas-microsoft-com:vml" xmlns:wp14="http://schemas.microsoft.com/office/word/2010/wordprocessingDrawing" xmlns:wp="http://schemas.openxmlformats.org/drawingml/2006/wordprocessingDrawing" xmlns:w10="urn:schemas-microsoft-com:office:word" xmlns:w="http://schemas.openxmlformats.org/wordprocessingml/2006/main" xmlns:w14="http://schemas.microsoft.com/office/word/2010/wordml" xmlns:w15="http://schemas.microsoft.com/office/word/2012/wordml" xmlns:w16cex="http://schemas.microsoft.com/office/word/2018/wordml/cex" xmlns:w16cid="http://schemas.microsoft.com/office/word/2016/wordml/cid" xmlns:w16="http://schemas.microsoft.com/office/word/2018/wordml" xmlns:w16se="http://schemas.microsoft.com/office/word/2015/wordml/symex" xmlns:wpg="http://schemas.microsoft.com/office/word/2010/wordprocessingGroup" xmlns:wpi="http://schemas.microsoft.com/office/word/2010/wordprocessingInk" xmlns:wne="http://schemas.microsoft.com/office/word/2006/wordml" xmlns:wps="http://schemas.microsoft.com/office/word/2010/wordprocessingShape" mc:Ignorable="w14 w15 w16se w16cid w16 w16cex wp14">
+  <w:endnote w:type="separator" w:id="-1">
+    <w:p>
+      <w:r>
+        <w:separator/>
+      </w:r>
+    </w:p>
+  </w:endnote>
+  <w:endnote w:type="continuationSeparator" w:id="0">
+    <w:p>
+      <w:r>
+        <w:continuationSeparator/>
+      </w:r>
+    </w:p>
+  </w:endnote>
+</w:endnotes>
 </file>
 
 <file path=word/footer1.xml><?xml version="1.0" encoding="utf-8"?>
@@ -4735,6 +5893,25 @@
 </w:ftr>
 </file>
 
+<file path=word/footnotes.xml><?xml version="1.0" encoding="utf-8"?>
+<w:footnotes xmlns:wpc="http://schemas.microsoft.com/office/word/2010/wordprocessingCanvas" xmlns:cx="http://schemas.microsoft.com/office/drawing/2014/chartex" xmlns:cx1="http://schemas.microsoft.com/office/drawing/2015/9/8/chartex" xmlns:cx2="http://schemas.microsoft.com/office/drawing/2015/10/21/chartex" xmlns:cx3="http://schemas.microsoft.com/office/drawing/2016/5/9/chartex" xmlns:cx4="http://schemas.microsoft.com/office/drawing/2016/5/10/chartex" xmlns:cx5="http://schemas.microsoft.com/office/drawing/2016/5/11/chartex" xmlns:cx6="http://schemas.microsoft.com/office/drawing/2016/5/12/chartex" xmlns:cx7="http://schemas.microsoft.com/office/drawing/2016/5/13/chartex" xmlns:cx8="http://schemas.microsoft.com/office/drawing/2016/5/14/chartex" xmlns:mc="http://schemas.openxmlformats.org/markup-compatibility/2006" xmlns:aink="http://schemas.microsoft.com/office/drawing/2016/ink" xmlns:am3d="http://schemas.microsoft.com/office/drawing/2017/model3d" xmlns:o="urn:schemas-microsoft-com:office:office" xmlns:r="http://schemas.openxmlformats.org/officeDocument/2006/relationships" xmlns:m="http://schemas.openxmlformats.org/officeDocument/2006/math" xmlns:v="urn:schemas-microsoft-com:vml" xmlns:wp14="http://schemas.microsoft.com/office/word/2010/wordprocessingDrawing" xmlns:wp="http://schemas.openxmlformats.org/drawingml/2006/wordprocessingDrawing" xmlns:w10="urn:schemas-microsoft-com:office:word" xmlns:w="http://schemas.openxmlformats.org/wordprocessingml/2006/main" xmlns:w14="http://schemas.microsoft.com/office/word/2010/wordml" xmlns:w15="http://schemas.microsoft.com/office/word/2012/wordml" xmlns:w16cex="http://schemas.microsoft.com/office/word/2018/wordml/cex" xmlns:w16cid="http://schemas.microsoft.com/office/word/2016/wordml/cid" xmlns:w16="http://schemas.microsoft.com/office/word/2018/wordml" xmlns:w16se="http://schemas.microsoft.com/office/word/2015/wordml/symex" xmlns:wpg="http://schemas.microsoft.com/office/word/2010/wordprocessingGroup" xmlns:wpi="http://schemas.microsoft.com/office/word/2010/wordprocessingInk" xmlns:wne="http://schemas.microsoft.com/office/word/2006/wordml" xmlns:wps="http://schemas.microsoft.com/office/word/2010/wordprocessingShape" mc:Ignorable="w14 w15 w16se w16cid w16 w16cex wp14">
+  <w:footnote w:type="separator" w:id="-1">
+    <w:p>
+      <w:r>
+        <w:separator/>
+      </w:r>
+    </w:p>
+  </w:footnote>
+  <w:footnote w:type="continuationSeparator" w:id="0">
+    <w:p>
+      <w:r>
+        <w:continuationSeparator/>
+      </w:r>
+    </w:p>
+  </w:footnote>
+</w:footnotes>
+</file>
+
 <file path=word/header1.xml><?xml version="1.0" encoding="utf-8"?>
 <w:hdr xmlns:wpc="http://schemas.microsoft.com/office/word/2010/wordprocessingCanvas" xmlns:cx="http://schemas.microsoft.com/office/drawing/2014/chartex" xmlns:cx1="http://schemas.microsoft.com/office/drawing/2015/9/8/chartex" xmlns:cx2="http://schemas.microsoft.com/office/drawing/2015/10/21/chartex" xmlns:cx3="http://schemas.microsoft.com/office/drawing/2016/5/9/chartex" xmlns:cx4="http://schemas.microsoft.com/office/drawing/2016/5/10/chartex" xmlns:cx5="http://schemas.microsoft.com/office/drawing/2016/5/11/chartex" xmlns:cx6="http://schemas.microsoft.com/office/drawing/2016/5/12/chartex" xmlns:cx7="http://schemas.microsoft.com/office/drawing/2016/5/13/chartex" xmlns:cx8="http://schemas.microsoft.com/office/drawing/2016/5/14/chartex" xmlns:mc="http://schemas.openxmlformats.org/markup-compatibility/2006" xmlns:aink="http://schemas.microsoft.com/office/drawing/2016/ink" xmlns:am3d="http://schemas.microsoft.com/office/drawing/2017/model3d" xmlns:o="urn:schemas-microsoft-com:office:office" xmlns:r="http://schemas.openxmlformats.org/officeDocument/2006/relationships" xmlns:m="http://schemas.openxmlformats.org/officeDocument/2006/math" xmlns:v="urn:schemas-microsoft-com:vml" xmlns:wp14="http://schemas.microsoft.com/office/word/2010/wordprocessingDrawing" xmlns:wp="http://schemas.openxmlformats.org/drawingml/2006/wordprocessingDrawing" xmlns:w10="urn:schemas-microsoft-com:office:word" xmlns:w="http://schemas.openxmlformats.org/wordprocessingml/2006/main" xmlns:w14="http://schemas.microsoft.com/office/word/2010/wordml" xmlns:w15="http://schemas.microsoft.com/office/word/2012/wordml" xmlns:w16cex="http://schemas.microsoft.com/office/word/2018/wordml/cex" xmlns:w16cid="http://schemas.microsoft.com/office/word/2016/wordml/cid" xmlns:w16="http://schemas.microsoft.com/office/word/2018/wordml" xmlns:w16se="http://schemas.microsoft.com/office/word/2015/wordml/symex" xmlns:wpg="http://schemas.microsoft.com/office/word/2010/wordprocessingGroup" xmlns:wpi="http://schemas.microsoft.com/office/word/2010/wordprocessingInk" xmlns:wne="http://schemas.microsoft.com/office/word/2006/wordml" xmlns:wps="http://schemas.microsoft.com/office/word/2010/wordprocessingShape" mc:Ignorable="w14 w15 w16se w16cid w16 w16cex wp14">
   <w:p>
@@ -4785,6 +5962,310 @@
     </w:pPr>
   </w:p>
 </w:hdr>
+</file>
+
+<file path=word/numbering.xml><?xml version="1.0" encoding="utf-8"?>
+<w:numbering xmlns:wpc="http://schemas.microsoft.com/office/word/2010/wordprocessingCanvas" xmlns:cx="http://schemas.microsoft.com/office/drawing/2014/chartex" xmlns:cx1="http://schemas.microsoft.com/office/drawing/2015/9/8/chartex" xmlns:cx2="http://schemas.microsoft.com/office/drawing/2015/10/21/chartex" xmlns:cx3="http://schemas.microsoft.com/office/drawing/2016/5/9/chartex" xmlns:cx4="http://schemas.microsoft.com/office/drawing/2016/5/10/chartex" xmlns:cx5="http://schemas.microsoft.com/office/drawing/2016/5/11/chartex" xmlns:cx6="http://schemas.microsoft.com/office/drawing/2016/5/12/chartex" xmlns:cx7="http://schemas.microsoft.com/office/drawing/2016/5/13/chartex" xmlns:cx8="http://schemas.microsoft.com/office/drawing/2016/5/14/chartex" xmlns:mc="http://schemas.openxmlformats.org/markup-compatibility/2006" xmlns:aink="http://schemas.microsoft.com/office/drawing/2016/ink" xmlns:am3d="http://schemas.microsoft.com/office/drawing/2017/model3d" xmlns:o="urn:schemas-microsoft-com:office:office" xmlns:r="http://schemas.openxmlformats.org/officeDocument/2006/relationships" xmlns:m="http://schemas.openxmlformats.org/officeDocument/2006/math" xmlns:v="urn:schemas-microsoft-com:vml" xmlns:wp14="http://schemas.microsoft.com/office/word/2010/wordprocessingDrawing" xmlns:wp="http://schemas.openxmlformats.org/drawingml/2006/wordprocessingDrawing" xmlns:w10="urn:schemas-microsoft-com:office:word" xmlns:w="http://schemas.openxmlformats.org/wordprocessingml/2006/main" xmlns:w14="http://schemas.microsoft.com/office/word/2010/wordml" xmlns:w15="http://schemas.microsoft.com/office/word/2012/wordml" xmlns:w16cex="http://schemas.microsoft.com/office/word/2018/wordml/cex" xmlns:w16cid="http://schemas.microsoft.com/office/word/2016/wordml/cid" xmlns:w16="http://schemas.microsoft.com/office/word/2018/wordml" xmlns:w16se="http://schemas.microsoft.com/office/word/2015/wordml/symex" xmlns:wpg="http://schemas.microsoft.com/office/word/2010/wordprocessingGroup" xmlns:wpi="http://schemas.microsoft.com/office/word/2010/wordprocessingInk" xmlns:wne="http://schemas.microsoft.com/office/word/2006/wordml" xmlns:wps="http://schemas.microsoft.com/office/word/2010/wordprocessingShape" mc:Ignorable="w14 w15 w16se w16cid w16 w16cex wp14">
+  <w:abstractNum w:abstractNumId="0" w15:restartNumberingAfterBreak="0">
+    <w:nsid w:val="013D26D6"/>
+    <w:multiLevelType w:val="hybridMultilevel"/>
+    <w:tmpl w:val="CC928DC2"/>
+    <w:lvl w:ilvl="0" w:tplc="F078AF70">
+      <w:start w:val="1"/>
+      <w:numFmt w:val="decimal"/>
+      <w:lvlText w:val="%1."/>
+      <w:lvlJc w:val="left"/>
+      <w:pPr>
+        <w:ind w:left="1440" w:hanging="360"/>
+      </w:pPr>
+      <w:rPr>
+        <w:b w:val="0"/>
+        <w:bCs/>
+        <w:sz w:val="24"/>
+        <w:szCs w:val="24"/>
+      </w:rPr>
+    </w:lvl>
+    <w:lvl w:ilvl="1" w:tplc="04090019" w:tentative="1">
+      <w:start w:val="1"/>
+      <w:numFmt w:val="lowerLetter"/>
+      <w:lvlText w:val="%2."/>
+      <w:lvlJc w:val="left"/>
+      <w:pPr>
+        <w:ind w:left="2160" w:hanging="360"/>
+      </w:pPr>
+    </w:lvl>
+    <w:lvl w:ilvl="2" w:tplc="0409001B" w:tentative="1">
+      <w:start w:val="1"/>
+      <w:numFmt w:val="lowerRoman"/>
+      <w:lvlText w:val="%3."/>
+      <w:lvlJc w:val="right"/>
+      <w:pPr>
+        <w:ind w:left="2880" w:hanging="180"/>
+      </w:pPr>
+    </w:lvl>
+    <w:lvl w:ilvl="3" w:tplc="0409000F" w:tentative="1">
+      <w:start w:val="1"/>
+      <w:numFmt w:val="decimal"/>
+      <w:lvlText w:val="%4."/>
+      <w:lvlJc w:val="left"/>
+      <w:pPr>
+        <w:ind w:left="3600" w:hanging="360"/>
+      </w:pPr>
+    </w:lvl>
+    <w:lvl w:ilvl="4" w:tplc="04090019" w:tentative="1">
+      <w:start w:val="1"/>
+      <w:numFmt w:val="lowerLetter"/>
+      <w:lvlText w:val="%5."/>
+      <w:lvlJc w:val="left"/>
+      <w:pPr>
+        <w:ind w:left="4320" w:hanging="360"/>
+      </w:pPr>
+    </w:lvl>
+    <w:lvl w:ilvl="5" w:tplc="0409001B" w:tentative="1">
+      <w:start w:val="1"/>
+      <w:numFmt w:val="lowerRoman"/>
+      <w:lvlText w:val="%6."/>
+      <w:lvlJc w:val="right"/>
+      <w:pPr>
+        <w:ind w:left="5040" w:hanging="180"/>
+      </w:pPr>
+    </w:lvl>
+    <w:lvl w:ilvl="6" w:tplc="0409000F" w:tentative="1">
+      <w:start w:val="1"/>
+      <w:numFmt w:val="decimal"/>
+      <w:lvlText w:val="%7."/>
+      <w:lvlJc w:val="left"/>
+      <w:pPr>
+        <w:ind w:left="5760" w:hanging="360"/>
+      </w:pPr>
+    </w:lvl>
+    <w:lvl w:ilvl="7" w:tplc="04090019" w:tentative="1">
+      <w:start w:val="1"/>
+      <w:numFmt w:val="lowerLetter"/>
+      <w:lvlText w:val="%8."/>
+      <w:lvlJc w:val="left"/>
+      <w:pPr>
+        <w:ind w:left="6480" w:hanging="360"/>
+      </w:pPr>
+    </w:lvl>
+    <w:lvl w:ilvl="8" w:tplc="0409001B" w:tentative="1">
+      <w:start w:val="1"/>
+      <w:numFmt w:val="lowerRoman"/>
+      <w:lvlText w:val="%9."/>
+      <w:lvlJc w:val="right"/>
+      <w:pPr>
+        <w:ind w:left="7200" w:hanging="180"/>
+      </w:pPr>
+    </w:lvl>
+  </w:abstractNum>
+  <w:abstractNum w:abstractNumId="1" w15:restartNumberingAfterBreak="0">
+    <w:nsid w:val="4BCF044B"/>
+    <w:multiLevelType w:val="hybridMultilevel"/>
+    <w:tmpl w:val="CAC0C774"/>
+    <w:lvl w:ilvl="0" w:tplc="C8D8B330">
+      <w:numFmt w:val="bullet"/>
+      <w:lvlText w:val="-"/>
+      <w:lvlJc w:val="left"/>
+      <w:pPr>
+        <w:ind w:left="720" w:hanging="360"/>
+      </w:pPr>
+      <w:rPr>
+        <w:rFonts w:ascii="Times New Roman" w:eastAsia="Times New Roman" w:hAnsi="Times New Roman" w:cs="Times New Roman" w:hint="default"/>
+      </w:rPr>
+    </w:lvl>
+    <w:lvl w:ilvl="1" w:tplc="04090003" w:tentative="1">
+      <w:start w:val="1"/>
+      <w:numFmt w:val="bullet"/>
+      <w:lvlText w:val="o"/>
+      <w:lvlJc w:val="left"/>
+      <w:pPr>
+        <w:ind w:left="1440" w:hanging="360"/>
+      </w:pPr>
+      <w:rPr>
+        <w:rFonts w:ascii="Courier New" w:hAnsi="Courier New" w:cs="Courier New" w:hint="default"/>
+      </w:rPr>
+    </w:lvl>
+    <w:lvl w:ilvl="2" w:tplc="04090005" w:tentative="1">
+      <w:start w:val="1"/>
+      <w:numFmt w:val="bullet"/>
+      <w:lvlText w:val=""/>
+      <w:lvlJc w:val="left"/>
+      <w:pPr>
+        <w:ind w:left="2160" w:hanging="360"/>
+      </w:pPr>
+      <w:rPr>
+        <w:rFonts w:ascii="Wingdings" w:hAnsi="Wingdings" w:hint="default"/>
+      </w:rPr>
+    </w:lvl>
+    <w:lvl w:ilvl="3" w:tplc="04090001" w:tentative="1">
+      <w:start w:val="1"/>
+      <w:numFmt w:val="bullet"/>
+      <w:lvlText w:val=""/>
+      <w:lvlJc w:val="left"/>
+      <w:pPr>
+        <w:ind w:left="2880" w:hanging="360"/>
+      </w:pPr>
+      <w:rPr>
+        <w:rFonts w:ascii="Symbol" w:hAnsi="Symbol" w:hint="default"/>
+      </w:rPr>
+    </w:lvl>
+    <w:lvl w:ilvl="4" w:tplc="04090003" w:tentative="1">
+      <w:start w:val="1"/>
+      <w:numFmt w:val="bullet"/>
+      <w:lvlText w:val="o"/>
+      <w:lvlJc w:val="left"/>
+      <w:pPr>
+        <w:ind w:left="3600" w:hanging="360"/>
+      </w:pPr>
+      <w:rPr>
+        <w:rFonts w:ascii="Courier New" w:hAnsi="Courier New" w:cs="Courier New" w:hint="default"/>
+      </w:rPr>
+    </w:lvl>
+    <w:lvl w:ilvl="5" w:tplc="04090005" w:tentative="1">
+      <w:start w:val="1"/>
+      <w:numFmt w:val="bullet"/>
+      <w:lvlText w:val=""/>
+      <w:lvlJc w:val="left"/>
+      <w:pPr>
+        <w:ind w:left="4320" w:hanging="360"/>
+      </w:pPr>
+      <w:rPr>
+        <w:rFonts w:ascii="Wingdings" w:hAnsi="Wingdings" w:hint="default"/>
+      </w:rPr>
+    </w:lvl>
+    <w:lvl w:ilvl="6" w:tplc="04090001" w:tentative="1">
+      <w:start w:val="1"/>
+      <w:numFmt w:val="bullet"/>
+      <w:lvlText w:val=""/>
+      <w:lvlJc w:val="left"/>
+      <w:pPr>
+        <w:ind w:left="5040" w:hanging="360"/>
+      </w:pPr>
+      <w:rPr>
+        <w:rFonts w:ascii="Symbol" w:hAnsi="Symbol" w:hint="default"/>
+      </w:rPr>
+    </w:lvl>
+    <w:lvl w:ilvl="7" w:tplc="04090003" w:tentative="1">
+      <w:start w:val="1"/>
+      <w:numFmt w:val="bullet"/>
+      <w:lvlText w:val="o"/>
+      <w:lvlJc w:val="left"/>
+      <w:pPr>
+        <w:ind w:left="5760" w:hanging="360"/>
+      </w:pPr>
+      <w:rPr>
+        <w:rFonts w:ascii="Courier New" w:hAnsi="Courier New" w:cs="Courier New" w:hint="default"/>
+      </w:rPr>
+    </w:lvl>
+    <w:lvl w:ilvl="8" w:tplc="04090005" w:tentative="1">
+      <w:start w:val="1"/>
+      <w:numFmt w:val="bullet"/>
+      <w:lvlText w:val=""/>
+      <w:lvlJc w:val="left"/>
+      <w:pPr>
+        <w:ind w:left="6480" w:hanging="360"/>
+      </w:pPr>
+      <w:rPr>
+        <w:rFonts w:ascii="Wingdings" w:hAnsi="Wingdings" w:hint="default"/>
+      </w:rPr>
+    </w:lvl>
+  </w:abstractNum>
+  <w:abstractNum w:abstractNumId="2" w15:restartNumberingAfterBreak="0">
+    <w:nsid w:val="7A2A5E96"/>
+    <w:multiLevelType w:val="hybridMultilevel"/>
+    <w:tmpl w:val="EE860F4C"/>
+    <w:lvl w:ilvl="0" w:tplc="0409000F">
+      <w:start w:val="1"/>
+      <w:numFmt w:val="decimal"/>
+      <w:lvlText w:val="%1."/>
+      <w:lvlJc w:val="left"/>
+      <w:pPr>
+        <w:ind w:left="1440" w:hanging="360"/>
+      </w:pPr>
+    </w:lvl>
+    <w:lvl w:ilvl="1" w:tplc="04090019" w:tentative="1">
+      <w:start w:val="1"/>
+      <w:numFmt w:val="lowerLetter"/>
+      <w:lvlText w:val="%2."/>
+      <w:lvlJc w:val="left"/>
+      <w:pPr>
+        <w:ind w:left="2160" w:hanging="360"/>
+      </w:pPr>
+    </w:lvl>
+    <w:lvl w:ilvl="2" w:tplc="0409001B" w:tentative="1">
+      <w:start w:val="1"/>
+      <w:numFmt w:val="lowerRoman"/>
+      <w:lvlText w:val="%3."/>
+      <w:lvlJc w:val="right"/>
+      <w:pPr>
+        <w:ind w:left="2880" w:hanging="180"/>
+      </w:pPr>
+    </w:lvl>
+    <w:lvl w:ilvl="3" w:tplc="0409000F" w:tentative="1">
+      <w:start w:val="1"/>
+      <w:numFmt w:val="decimal"/>
+      <w:lvlText w:val="%4."/>
+      <w:lvlJc w:val="left"/>
+      <w:pPr>
+        <w:ind w:left="3600" w:hanging="360"/>
+      </w:pPr>
+    </w:lvl>
+    <w:lvl w:ilvl="4" w:tplc="04090019" w:tentative="1">
+      <w:start w:val="1"/>
+      <w:numFmt w:val="lowerLetter"/>
+      <w:lvlText w:val="%5."/>
+      <w:lvlJc w:val="left"/>
+      <w:pPr>
+        <w:ind w:left="4320" w:hanging="360"/>
+      </w:pPr>
+    </w:lvl>
+    <w:lvl w:ilvl="5" w:tplc="0409001B" w:tentative="1">
+      <w:start w:val="1"/>
+      <w:numFmt w:val="lowerRoman"/>
+      <w:lvlText w:val="%6."/>
+      <w:lvlJc w:val="right"/>
+      <w:pPr>
+        <w:ind w:left="5040" w:hanging="180"/>
+      </w:pPr>
+    </w:lvl>
+    <w:lvl w:ilvl="6" w:tplc="0409000F" w:tentative="1">
+      <w:start w:val="1"/>
+      <w:numFmt w:val="decimal"/>
+      <w:lvlText w:val="%7."/>
+      <w:lvlJc w:val="left"/>
+      <w:pPr>
+        <w:ind w:left="5760" w:hanging="360"/>
+      </w:pPr>
+    </w:lvl>
+    <w:lvl w:ilvl="7" w:tplc="04090019" w:tentative="1">
+      <w:start w:val="1"/>
+      <w:numFmt w:val="lowerLetter"/>
+      <w:lvlText w:val="%8."/>
+      <w:lvlJc w:val="left"/>
+      <w:pPr>
+        <w:ind w:left="6480" w:hanging="360"/>
+      </w:pPr>
+    </w:lvl>
+    <w:lvl w:ilvl="8" w:tplc="0409001B" w:tentative="1">
+      <w:start w:val="1"/>
+      <w:numFmt w:val="lowerRoman"/>
+      <w:lvlText w:val="%9."/>
+      <w:lvlJc w:val="right"/>
+      <w:pPr>
+        <w:ind w:left="7200" w:hanging="180"/>
+      </w:pPr>
+    </w:lvl>
+  </w:abstractNum>
+  <w:num w:numId="1">
+    <w:abstractNumId w:val="1"/>
+  </w:num>
+  <w:num w:numId="2">
+    <w:abstractNumId w:val="2"/>
+  </w:num>
+  <w:num w:numId="3">
+    <w:abstractNumId w:val="0"/>
+  </w:num>
+</w:numbering>
 </file>
 
 <file path=word/people.xml><?xml version="1.0" encoding="utf-8"?>
@@ -5324,6 +6805,58 @@
       <w:szCs w:val="18"/>
     </w:rPr>
   </w:style>
+  <w:style w:type="paragraph" w:styleId="ListParagraph">
+    <w:name w:val="List Paragraph"/>
+    <w:basedOn w:val="Normal"/>
+    <w:uiPriority w:val="34"/>
+    <w:qFormat/>
+    <w:rsid w:val="00992681"/>
+    <w:pPr>
+      <w:ind w:left="720"/>
+      <w:contextualSpacing/>
+    </w:pPr>
+  </w:style>
+  <w:style w:type="paragraph" w:styleId="NormalWeb">
+    <w:name w:val="Normal (Web)"/>
+    <w:basedOn w:val="Normal"/>
+    <w:uiPriority w:val="99"/>
+    <w:unhideWhenUsed/>
+    <w:rsid w:val="004B5AAC"/>
+    <w:pPr>
+      <w:spacing w:before="100" w:beforeAutospacing="1" w:after="100" w:afterAutospacing="1"/>
+    </w:pPr>
+    <w:rPr>
+      <w:szCs w:val="24"/>
+    </w:rPr>
+  </w:style>
+  <w:style w:type="table" w:styleId="TableGrid">
+    <w:name w:val="Table Grid"/>
+    <w:basedOn w:val="TableNormal"/>
+    <w:uiPriority w:val="39"/>
+    <w:rsid w:val="00C172A5"/>
+    <w:tblPr>
+      <w:tblBorders>
+        <w:top w:val="single" w:sz="4" w:space="0" w:color="auto"/>
+        <w:left w:val="single" w:sz="4" w:space="0" w:color="auto"/>
+        <w:bottom w:val="single" w:sz="4" w:space="0" w:color="auto"/>
+        <w:right w:val="single" w:sz="4" w:space="0" w:color="auto"/>
+        <w:insideH w:val="single" w:sz="4" w:space="0" w:color="auto"/>
+        <w:insideV w:val="single" w:sz="4" w:space="0" w:color="auto"/>
+      </w:tblBorders>
+    </w:tblPr>
+  </w:style>
+  <w:style w:type="character" w:styleId="UnresolvedMention">
+    <w:name w:val="Unresolved Mention"/>
+    <w:basedOn w:val="DefaultParagraphFont"/>
+    <w:uiPriority w:val="99"/>
+    <w:semiHidden/>
+    <w:unhideWhenUsed/>
+    <w:rsid w:val="00044503"/>
+    <w:rPr>
+      <w:color w:val="605E5C"/>
+      <w:shd w:val="clear" w:color="auto" w:fill="E1DFDD"/>
+    </w:rPr>
+  </w:style>
 </w:styles>
 </file>
 

</xml_diff>

<commit_message>
Almost finished with procedures
</commit_message>
<xml_diff>
--- a/VirginSoil-FP.docx
+++ b/VirginSoil-FP.docx
@@ -270,6 +270,9 @@
           <w:tab w:val="left" w:pos="9360"/>
           <w:tab w:val="left" w:pos="10080"/>
         </w:tabs>
+        <w:rPr>
+          <w:b/>
+        </w:rPr>
       </w:pPr>
       <w:r>
         <w:rPr>
@@ -282,16 +285,187 @@
       <w:pPr>
         <w:jc w:val="both"/>
         <w:rPr>
+          <w:szCs w:val="24"/>
+        </w:rPr>
+      </w:pPr>
+      <w:r>
+        <w:rPr>
           <w:bCs/>
           <w:szCs w:val="24"/>
         </w:rPr>
-      </w:pPr>
+        <w:t xml:space="preserve">PIs involved include David </w:t>
+      </w:r>
+      <w:proofErr w:type="spellStart"/>
       <w:r>
         <w:rPr>
           <w:bCs/>
           <w:szCs w:val="24"/>
         </w:rPr>
-        <w:t xml:space="preserve">PIs involved include David </w:t>
+        <w:t>Linnard</w:t>
+      </w:r>
+      <w:proofErr w:type="spellEnd"/>
+      <w:r>
+        <w:rPr>
+          <w:bCs/>
+          <w:szCs w:val="24"/>
+        </w:rPr>
+        <w:t xml:space="preserve"> Wheeler</w:t>
+      </w:r>
+      <w:r>
+        <w:rPr>
+          <w:bCs/>
+          <w:szCs w:val="24"/>
+        </w:rPr>
+        <w:t xml:space="preserve"> (</w:t>
+      </w:r>
+      <w:hyperlink r:id="rId11" w:history="1">
+        <w:r>
+          <w:rPr>
+            <w:rStyle w:val="Hyperlink"/>
+            <w:szCs w:val="24"/>
+          </w:rPr>
+          <w:t>david.wheeler@wsu.edu</w:t>
+        </w:r>
+      </w:hyperlink>
+      <w:r>
+        <w:rPr>
+          <w:szCs w:val="24"/>
+        </w:rPr>
+        <w:t>; 215-880-3024)</w:t>
+      </w:r>
+      <w:r>
+        <w:rPr>
+          <w:bCs/>
+          <w:szCs w:val="24"/>
+        </w:rPr>
+        <w:t xml:space="preserve"> </w:t>
+      </w:r>
+      <w:r>
+        <w:rPr>
+          <w:bCs/>
+          <w:szCs w:val="24"/>
+        </w:rPr>
+        <w:t>, Deirdre Griffin LaHue</w:t>
+      </w:r>
+      <w:r>
+        <w:rPr>
+          <w:bCs/>
+          <w:szCs w:val="24"/>
+        </w:rPr>
+        <w:t xml:space="preserve"> (</w:t>
+      </w:r>
+      <w:hyperlink r:id="rId12" w:history="1">
+        <w:r>
+          <w:rPr>
+            <w:rStyle w:val="Hyperlink"/>
+            <w:szCs w:val="24"/>
+          </w:rPr>
+          <w:t>d.griffin@wsu.edu</w:t>
+        </w:r>
+      </w:hyperlink>
+      <w:r>
+        <w:rPr>
+          <w:rStyle w:val="Hyperlink"/>
+          <w:szCs w:val="24"/>
+        </w:rPr>
+        <w:t>;</w:t>
+      </w:r>
+      <w:r>
+        <w:rPr>
+          <w:bCs/>
+          <w:szCs w:val="24"/>
+        </w:rPr>
+        <w:t xml:space="preserve"> </w:t>
+      </w:r>
+      <w:r>
+        <w:rPr>
+          <w:szCs w:val="24"/>
+        </w:rPr>
+        <w:t>360-848-6127)</w:t>
+      </w:r>
+      <w:r>
+        <w:rPr>
+          <w:bCs/>
+          <w:szCs w:val="24"/>
+        </w:rPr>
+        <w:t>, and Cynthia Gleason</w:t>
+      </w:r>
+      <w:r>
+        <w:rPr>
+          <w:bCs/>
+          <w:szCs w:val="24"/>
+        </w:rPr>
+        <w:t xml:space="preserve"> (</w:t>
+      </w:r>
+      <w:hyperlink r:id="rId13" w:history="1">
+        <w:r>
+          <w:rPr>
+            <w:rStyle w:val="Hyperlink"/>
+            <w:szCs w:val="24"/>
+          </w:rPr>
+          <w:t>cynthia.gleason@wsu.edu</w:t>
+        </w:r>
+      </w:hyperlink>
+      <w:r>
+        <w:rPr>
+          <w:szCs w:val="24"/>
+        </w:rPr>
+        <w:t>;</w:t>
+      </w:r>
+      <w:r>
+        <w:rPr>
+          <w:szCs w:val="24"/>
+        </w:rPr>
+        <w:t xml:space="preserve"> </w:t>
+      </w:r>
+      <w:r>
+        <w:rPr>
+          <w:szCs w:val="24"/>
+        </w:rPr>
+        <w:t xml:space="preserve">509-335-3742) </w:t>
+      </w:r>
+      <w:r>
+        <w:rPr>
+          <w:bCs/>
+          <w:szCs w:val="24"/>
+        </w:rPr>
+        <w:t xml:space="preserve"> from Washington State University and Kenneth Frost</w:t>
+      </w:r>
+      <w:r>
+        <w:rPr>
+          <w:bCs/>
+          <w:szCs w:val="24"/>
+        </w:rPr>
+        <w:t xml:space="preserve"> (</w:t>
+      </w:r>
+      <w:hyperlink r:id="rId14" w:history="1">
+        <w:r>
+          <w:rPr>
+            <w:rStyle w:val="Hyperlink"/>
+            <w:szCs w:val="24"/>
+          </w:rPr>
+          <w:t>kenneth.frost@oregonstate.edu</w:t>
+        </w:r>
+      </w:hyperlink>
+      <w:r>
+        <w:rPr>
+          <w:szCs w:val="24"/>
+        </w:rPr>
+        <w:t>; 608-556-9637)</w:t>
+      </w:r>
+      <w:r>
+        <w:rPr>
+          <w:bCs/>
+          <w:szCs w:val="24"/>
+        </w:rPr>
+        <w:t xml:space="preserve"> </w:t>
+      </w:r>
+      <w:r>
+        <w:rPr>
+          <w:bCs/>
+          <w:szCs w:val="24"/>
+        </w:rPr>
+        <w:t xml:space="preserve">from Oregon State University. Sudha G.C. </w:t>
       </w:r>
       <w:proofErr w:type="spellStart"/>
       <w:r>
@@ -299,7 +473,7 @@
           <w:bCs/>
           <w:szCs w:val="24"/>
         </w:rPr>
-        <w:t>Linnard</w:t>
+        <w:t>Upadhaya</w:t>
       </w:r>
       <w:proofErr w:type="spellEnd"/>
       <w:r>
@@ -307,17 +481,35 @@
           <w:bCs/>
           <w:szCs w:val="24"/>
         </w:rPr>
-        <w:t xml:space="preserve"> Wheeler, Deirdre Griffin LaHue, and Cynthia Gleason from Washington State University and Kenneth Frost from Oregon State University. Sudha G.C. </w:t>
-      </w:r>
-      <w:proofErr w:type="spellStart"/>
-      <w:r>
-        <w:rPr>
-          <w:bCs/>
-          <w:szCs w:val="24"/>
-        </w:rPr>
-        <w:t>Upadhaya</w:t>
-      </w:r>
-      <w:proofErr w:type="spellEnd"/>
+        <w:t xml:space="preserve"> (</w:t>
+      </w:r>
+      <w:hyperlink r:id="rId15" w:history="1">
+        <w:r>
+          <w:rPr>
+            <w:rStyle w:val="Hyperlink"/>
+            <w:szCs w:val="24"/>
+          </w:rPr>
+          <w:t>sudha.gcupadhaya@wsu.edu</w:t>
+        </w:r>
+      </w:hyperlink>
+      <w:r>
+        <w:rPr>
+          <w:szCs w:val="24"/>
+        </w:rPr>
+        <w:t>;</w:t>
+      </w:r>
+      <w:r>
+        <w:rPr>
+          <w:szCs w:val="24"/>
+        </w:rPr>
+        <w:t xml:space="preserve"> </w:t>
+      </w:r>
+      <w:r>
+        <w:rPr>
+          <w:szCs w:val="24"/>
+        </w:rPr>
+        <w:t>701-303-0630)</w:t>
+      </w:r>
       <w:r>
         <w:rPr>
           <w:bCs/>
@@ -476,7 +668,7 @@
     </w:p>
     <w:p>
       <w:pPr>
-        <w:ind w:firstLine="720"/>
+        <w:ind w:firstLine="360"/>
         <w:jc w:val="both"/>
         <w:rPr>
           <w:color w:val="000000" w:themeColor="text1"/>
@@ -614,7 +806,7 @@
     </w:p>
     <w:p>
       <w:pPr>
-        <w:ind w:firstLine="720"/>
+        <w:ind w:firstLine="360"/>
         <w:jc w:val="both"/>
         <w:rPr>
           <w:color w:val="000000" w:themeColor="text1"/>
@@ -808,7 +1000,7 @@
     </w:p>
     <w:p>
       <w:pPr>
-        <w:ind w:firstLine="720"/>
+        <w:ind w:firstLine="360"/>
         <w:jc w:val="both"/>
         <w:rPr>
           <w:color w:val="000000" w:themeColor="text1"/>
@@ -948,12 +1140,26 @@
           <w:color w:val="000000" w:themeColor="text1"/>
           <w:szCs w:val="24"/>
         </w:rPr>
-        <w:t xml:space="preserve"> the expected and observed levels of disease in virgin soils.</w:t>
+        <w:t xml:space="preserve"> </w:t>
+      </w:r>
+      <w:r>
+        <w:rPr>
+          <w:color w:val="000000" w:themeColor="text1"/>
+          <w:szCs w:val="24"/>
+        </w:rPr>
+        <w:t xml:space="preserve">between </w:t>
+      </w:r>
+      <w:r>
+        <w:rPr>
+          <w:color w:val="000000" w:themeColor="text1"/>
+          <w:szCs w:val="24"/>
+        </w:rPr>
+        <w:t>the expected and observed levels of disease in virgin soils.</w:t>
       </w:r>
     </w:p>
     <w:p>
       <w:pPr>
-        <w:ind w:firstLine="720"/>
+        <w:ind w:firstLine="360"/>
         <w:jc w:val="both"/>
         <w:rPr>
           <w:color w:val="000000" w:themeColor="text1"/>
@@ -1264,7 +1470,21 @@
           <w:color w:val="000000" w:themeColor="text1"/>
           <w:szCs w:val="24"/>
         </w:rPr>
-        <w:t xml:space="preserve">Unfortunately, the authors are not aware of any studies that have quantified the influence of these potential factors </w:t>
+        <w:t xml:space="preserve">Unfortunately, the authors are not aware of any studies that have quantified the influence of </w:t>
+      </w:r>
+      <w:r>
+        <w:rPr>
+          <w:color w:val="000000" w:themeColor="text1"/>
+          <w:szCs w:val="24"/>
+        </w:rPr>
+        <w:t xml:space="preserve">all of </w:t>
+      </w:r>
+      <w:r>
+        <w:rPr>
+          <w:color w:val="000000" w:themeColor="text1"/>
+          <w:szCs w:val="24"/>
+        </w:rPr>
+        <w:t xml:space="preserve">these potential factors </w:t>
       </w:r>
       <w:r>
         <w:rPr>
@@ -1283,7 +1503,7 @@
     </w:p>
     <w:p>
       <w:pPr>
-        <w:ind w:firstLine="720"/>
+        <w:ind w:firstLine="360"/>
         <w:jc w:val="both"/>
         <w:rPr>
           <w:szCs w:val="24"/>
@@ -1293,6 +1513,7 @@
         <w:rPr>
           <w:szCs w:val="24"/>
         </w:rPr>
+        <w:lastRenderedPageBreak/>
         <w:t>To identify factors associated with the greater yields observed when potatoes are grown in virgin soil, we propose to conduct a common garden experiment with virgin and non-virgin soils collected from the Northwest. To capture the physical, chemical, and biological factors often associated with changes in land-management practices (</w:t>
       </w:r>
       <w:r>
@@ -1340,7 +1561,6 @@
           <w:szCs w:val="24"/>
           <w:highlight w:val="white"/>
         </w:rPr>
-        <w:lastRenderedPageBreak/>
         <w:t>Gómez-</w:t>
       </w:r>
       <w:proofErr w:type="spellStart"/>
@@ -1449,303 +1669,184 @@
     </w:p>
     <w:p>
       <w:pPr>
+        <w:ind w:firstLine="360"/>
+        <w:jc w:val="both"/>
+        <w:rPr>
+          <w:szCs w:val="24"/>
+        </w:rPr>
+      </w:pPr>
+      <w:r>
+        <w:rPr>
+          <w:szCs w:val="24"/>
+        </w:rPr>
+        <w:t xml:space="preserve">The goal of this project is to determine the factors that contribute to potato yield increases in virgin soils. </w:t>
+      </w:r>
+      <w:r>
+        <w:rPr>
+          <w:szCs w:val="24"/>
+        </w:rPr>
+        <w:t>T</w:t>
+      </w:r>
+      <w:r>
+        <w:rPr>
+          <w:szCs w:val="24"/>
+        </w:rPr>
+        <w:t>o achieve this goal, we will</w:t>
+      </w:r>
+      <w:r>
+        <w:rPr>
+          <w:szCs w:val="24"/>
+        </w:rPr>
+        <w:t xml:space="preserve"> test the null hypotheses (</w:t>
+      </w:r>
+      <w:proofErr w:type="spellStart"/>
+      <w:r>
+        <w:rPr>
+          <w:szCs w:val="24"/>
+        </w:rPr>
+        <w:t>i</w:t>
+      </w:r>
+      <w:proofErr w:type="spellEnd"/>
+      <w:r>
+        <w:rPr>
+          <w:szCs w:val="24"/>
+        </w:rPr>
+        <w:t xml:space="preserve">) there is no difference in potato yield, pathogen inoculum, and disease expression between virgin soils and non-virgin soils and (ii) there are no differences in soil properties between virgin soils and non-virgin soils that are associated with differences in potato </w:t>
+      </w:r>
+      <w:bookmarkStart w:id="2" w:name="_Hlk50799389"/>
+      <w:r>
+        <w:rPr>
+          <w:szCs w:val="24"/>
+        </w:rPr>
+        <w:t>performance.</w:t>
+      </w:r>
+      <w:r>
+        <w:rPr>
+          <w:szCs w:val="24"/>
+        </w:rPr>
+        <w:t xml:space="preserve"> Both hypotheses will </w:t>
+      </w:r>
+      <w:r>
+        <w:rPr>
+          <w:szCs w:val="24"/>
+        </w:rPr>
+        <w:t xml:space="preserve">be supported by </w:t>
+      </w:r>
+      <w:r>
+        <w:rPr>
+          <w:szCs w:val="24"/>
+        </w:rPr>
+        <w:t xml:space="preserve">the </w:t>
+      </w:r>
+      <w:r>
+        <w:rPr>
+          <w:szCs w:val="24"/>
+        </w:rPr>
+        <w:t>objectives</w:t>
+      </w:r>
+      <w:r>
+        <w:rPr>
+          <w:szCs w:val="24"/>
+        </w:rPr>
+        <w:t xml:space="preserve"> below. </w:t>
+      </w:r>
+      <w:r>
+        <w:rPr>
+          <w:szCs w:val="24"/>
+        </w:rPr>
+        <w:t>All objectives will be completed in the 2021-2022 funding year</w:t>
+      </w:r>
+      <w:r>
+        <w:rPr>
+          <w:szCs w:val="24"/>
+        </w:rPr>
+        <w:t xml:space="preserve"> and replicated in the 2022-2023 funding year.</w:t>
+      </w:r>
+    </w:p>
+    <w:p>
+      <w:pPr>
+        <w:pStyle w:val="ListParagraph"/>
+        <w:numPr>
+          <w:ilvl w:val="0"/>
+          <w:numId w:val="7"/>
+        </w:numPr>
+        <w:jc w:val="both"/>
+        <w:rPr>
+          <w:szCs w:val="24"/>
+        </w:rPr>
+      </w:pPr>
+      <w:r>
+        <w:rPr>
+          <w:szCs w:val="24"/>
+        </w:rPr>
+        <w:t>Sample soils from virgin and non-virgin soils.</w:t>
+      </w:r>
+    </w:p>
+    <w:p>
+      <w:pPr>
+        <w:pStyle w:val="ListParagraph"/>
+        <w:numPr>
+          <w:ilvl w:val="0"/>
+          <w:numId w:val="7"/>
+        </w:numPr>
+        <w:jc w:val="both"/>
+        <w:rPr>
+          <w:szCs w:val="24"/>
+        </w:rPr>
+      </w:pPr>
+      <w:r>
+        <w:rPr>
+          <w:szCs w:val="24"/>
+        </w:rPr>
+        <w:t>Characterize soil physical, chemical, and biological properties.</w:t>
+      </w:r>
+    </w:p>
+    <w:p>
+      <w:pPr>
+        <w:pStyle w:val="ListParagraph"/>
+        <w:numPr>
+          <w:ilvl w:val="0"/>
+          <w:numId w:val="7"/>
+        </w:numPr>
+        <w:jc w:val="both"/>
+        <w:rPr>
+          <w:szCs w:val="24"/>
+        </w:rPr>
+      </w:pPr>
+      <w:r>
+        <w:rPr>
+          <w:szCs w:val="24"/>
+        </w:rPr>
+        <w:t>Quantify potato performance in microplots.</w:t>
+      </w:r>
+    </w:p>
+    <w:p>
+      <w:pPr>
+        <w:pStyle w:val="ListParagraph"/>
+        <w:numPr>
+          <w:ilvl w:val="0"/>
+          <w:numId w:val="7"/>
+        </w:numPr>
+        <w:jc w:val="both"/>
+        <w:rPr>
+          <w:szCs w:val="24"/>
+        </w:rPr>
+      </w:pPr>
+      <w:r>
+        <w:rPr>
+          <w:szCs w:val="24"/>
+        </w:rPr>
+        <w:t>Learn from data.</w:t>
+      </w:r>
+    </w:p>
+    <w:p>
+      <w:pPr>
         <w:ind w:firstLine="720"/>
         <w:jc w:val="both"/>
         <w:rPr>
           <w:szCs w:val="24"/>
         </w:rPr>
       </w:pPr>
-      <w:r>
-        <w:rPr>
-          <w:szCs w:val="24"/>
-        </w:rPr>
-        <w:t>The objective of this research is to test the null hypotheses (</w:t>
-      </w:r>
-      <w:proofErr w:type="spellStart"/>
-      <w:r>
-        <w:rPr>
-          <w:szCs w:val="24"/>
-        </w:rPr>
-        <w:t>i</w:t>
-      </w:r>
-      <w:proofErr w:type="spellEnd"/>
-      <w:r>
-        <w:rPr>
-          <w:szCs w:val="24"/>
-        </w:rPr>
-        <w:t xml:space="preserve">) there is no difference in potato yield, pathogen inoculum, and disease expression between virgin soils and non-virgin soils and (ii) there are no differences in soil properties between virgin soils and non-virgin soils that are associated with differences in potato </w:t>
-      </w:r>
-      <w:bookmarkStart w:id="2" w:name="_Hlk50799389"/>
-      <w:r>
-        <w:rPr>
-          <w:szCs w:val="24"/>
-        </w:rPr>
-        <w:t>performance.</w:t>
-      </w:r>
-    </w:p>
-    <w:bookmarkEnd w:id="2"/>
-    <w:p>
-      <w:pPr>
-        <w:ind w:firstLine="720"/>
-        <w:jc w:val="both"/>
-        <w:rPr>
-          <w:szCs w:val="24"/>
-        </w:rPr>
-      </w:pPr>
-      <w:r>
-        <w:rPr>
-          <w:szCs w:val="24"/>
-        </w:rPr>
-        <w:t>To test these hypotheses, we will first collect soil samples and cropping history records from a total of 1</w:t>
-      </w:r>
-      <w:r>
-        <w:rPr>
-          <w:szCs w:val="24"/>
-        </w:rPr>
-        <w:t>0</w:t>
-      </w:r>
-      <w:r>
-        <w:rPr>
-          <w:szCs w:val="24"/>
-        </w:rPr>
-        <w:t xml:space="preserve"> pair</w:t>
-      </w:r>
-      <w:r>
-        <w:rPr>
-          <w:szCs w:val="24"/>
-        </w:rPr>
-        <w:t>s of</w:t>
-      </w:r>
-      <w:r>
-        <w:rPr>
-          <w:szCs w:val="24"/>
-        </w:rPr>
-        <w:t xml:space="preserve"> fields (n=</w:t>
-      </w:r>
-      <w:r>
-        <w:rPr>
-          <w:szCs w:val="24"/>
-        </w:rPr>
-        <w:t>2</w:t>
-      </w:r>
-      <w:r>
-        <w:rPr>
-          <w:szCs w:val="24"/>
-        </w:rPr>
-        <w:t>0) with virgin and non-virgin soil</w:t>
-      </w:r>
-      <w:r>
-        <w:rPr>
-          <w:szCs w:val="24"/>
-        </w:rPr>
-        <w:t xml:space="preserve">s. To capture </w:t>
-      </w:r>
-      <w:r>
-        <w:rPr>
-          <w:szCs w:val="24"/>
-        </w:rPr>
-        <w:t>environmental differences present in the Northwest, we will sample in central</w:t>
-      </w:r>
-      <w:r>
-        <w:rPr>
-          <w:szCs w:val="24"/>
-        </w:rPr>
-        <w:t xml:space="preserve"> Washington</w:t>
-      </w:r>
-      <w:r>
-        <w:rPr>
-          <w:szCs w:val="24"/>
-        </w:rPr>
-        <w:t xml:space="preserve"> and</w:t>
-      </w:r>
-      <w:r>
-        <w:rPr>
-          <w:szCs w:val="24"/>
-        </w:rPr>
-        <w:t xml:space="preserve"> Oregon</w:t>
-      </w:r>
-      <w:r>
-        <w:rPr>
-          <w:szCs w:val="24"/>
-        </w:rPr>
-        <w:t>, as well as western Washington</w:t>
-      </w:r>
-      <w:r>
-        <w:rPr>
-          <w:szCs w:val="24"/>
-        </w:rPr>
-        <w:t xml:space="preserve"> (</w:t>
-      </w:r>
-      <w:r>
-        <w:rPr>
-          <w:b/>
-          <w:szCs w:val="24"/>
-        </w:rPr>
-        <w:t>Figure 1.A</w:t>
-      </w:r>
-      <w:r>
-        <w:rPr>
-          <w:szCs w:val="24"/>
-        </w:rPr>
-        <w:t>).</w:t>
-      </w:r>
-      <w:r>
-        <w:rPr>
-          <w:b/>
-          <w:szCs w:val="24"/>
-        </w:rPr>
-        <w:t xml:space="preserve"> </w:t>
-      </w:r>
-      <w:r>
-        <w:rPr>
-          <w:bCs/>
-          <w:szCs w:val="24"/>
-        </w:rPr>
-        <w:t xml:space="preserve">Each soil will then be characterized for </w:t>
-      </w:r>
-      <w:r>
-        <w:rPr>
-          <w:szCs w:val="24"/>
-        </w:rPr>
-        <w:t>physical, chemical and biological properties following the Comprehensive Assessment of Soil Health (CASH; Moebius-Clune et al., 2017), as well as free living and plant-parasitic nematodes, soilborne potato pathogen presence and abundance, and bacterial and fungal community structure (using 16S rRNA and ITS amplicon sequencing, respectively) (</w:t>
-      </w:r>
-      <w:r>
-        <w:rPr>
-          <w:b/>
-          <w:szCs w:val="24"/>
-        </w:rPr>
-        <w:t>Figure 1.B</w:t>
-      </w:r>
-      <w:r>
-        <w:rPr>
-          <w:szCs w:val="24"/>
-        </w:rPr>
-        <w:t>). Russet Burbank potatoes will be planted in common garden microplots containing the sampled soil. Disease expression will be assessed throughout the growing season. Yields will be quantified for each treatment (</w:t>
-      </w:r>
-      <w:r>
-        <w:rPr>
-          <w:b/>
-          <w:szCs w:val="24"/>
-        </w:rPr>
-        <w:t>Figure 1.C</w:t>
-      </w:r>
-      <w:r>
-        <w:rPr>
-          <w:szCs w:val="24"/>
-        </w:rPr>
-        <w:t>). Associations between virgin and non-virgin soils and soil properties will be visualized (</w:t>
-      </w:r>
-      <w:r>
-        <w:rPr>
-          <w:b/>
-          <w:szCs w:val="24"/>
-        </w:rPr>
-        <w:t>Figure 1.D</w:t>
-      </w:r>
-      <w:r>
-        <w:rPr>
-          <w:szCs w:val="24"/>
-        </w:rPr>
-        <w:t>) and differences between soil properties, potato yields, and disease expression will be investigated with standard statistical procedures (</w:t>
-      </w:r>
-      <w:r>
-        <w:rPr>
-          <w:b/>
-          <w:szCs w:val="24"/>
-        </w:rPr>
-        <w:t>Figure 1.D</w:t>
-      </w:r>
-      <w:r>
-        <w:rPr>
-          <w:szCs w:val="24"/>
-        </w:rPr>
-        <w:t xml:space="preserve">). </w:t>
-      </w:r>
-    </w:p>
-    <w:p>
-      <w:pPr>
-        <w:ind w:firstLine="720"/>
-        <w:jc w:val="both"/>
-        <w:rPr>
-          <w:szCs w:val="24"/>
-        </w:rPr>
-      </w:pPr>
-    </w:p>
-    <w:p>
-      <w:pPr>
-        <w:ind w:firstLine="720"/>
-        <w:jc w:val="both"/>
-        <w:rPr>
-          <w:szCs w:val="24"/>
-        </w:rPr>
-      </w:pPr>
-      <w:r>
-        <w:rPr>
-          <w:noProof/>
-          <w:szCs w:val="24"/>
-        </w:rPr>
-        <w:drawing>
-          <wp:inline distT="0" distB="0" distL="0" distR="0" wp14:anchorId="45549E85" wp14:editId="5E1992C0">
-            <wp:extent cx="4567728" cy="2378537"/>
-            <wp:effectExtent l="12700" t="12700" r="17145" b="9525"/>
-            <wp:docPr id="1" name="Picture 1" descr="Diagram&#10;&#10;Description automatically generated"/>
-            <wp:cNvGraphicFramePr>
-              <a:graphicFrameLocks xmlns:a="http://schemas.openxmlformats.org/drawingml/2006/main" noChangeAspect="1"/>
-            </wp:cNvGraphicFramePr>
-            <a:graphic xmlns:a="http://schemas.openxmlformats.org/drawingml/2006/main">
-              <a:graphicData uri="http://schemas.openxmlformats.org/drawingml/2006/picture">
-                <pic:pic xmlns:pic="http://schemas.openxmlformats.org/drawingml/2006/picture">
-                  <pic:nvPicPr>
-                    <pic:cNvPr id="1" name="Picture 1" descr="Diagram&#10;&#10;Description automatically generated"/>
-                    <pic:cNvPicPr/>
-                  </pic:nvPicPr>
-                  <pic:blipFill>
-                    <a:blip r:embed="rId11" cstate="print">
-                      <a:extLst>
-                        <a:ext uri="{28A0092B-C50C-407E-A947-70E740481C1C}">
-                          <a14:useLocalDpi xmlns:a14="http://schemas.microsoft.com/office/drawing/2010/main" val="0"/>
-                        </a:ext>
-                      </a:extLst>
-                    </a:blip>
-                    <a:stretch>
-                      <a:fillRect/>
-                    </a:stretch>
-                  </pic:blipFill>
-                  <pic:spPr>
-                    <a:xfrm>
-                      <a:off x="0" y="0"/>
-                      <a:ext cx="4574739" cy="2382188"/>
-                    </a:xfrm>
-                    <a:prstGeom prst="rect">
-                      <a:avLst/>
-                    </a:prstGeom>
-                    <a:ln>
-                      <a:solidFill>
-                        <a:schemeClr val="tx1"/>
-                      </a:solidFill>
-                    </a:ln>
-                  </pic:spPr>
-                </pic:pic>
-              </a:graphicData>
-            </a:graphic>
-          </wp:inline>
-        </w:drawing>
-      </w:r>
-    </w:p>
-    <w:p>
-      <w:pPr>
-        <w:ind w:firstLine="720"/>
-        <w:jc w:val="both"/>
-        <w:rPr>
-          <w:szCs w:val="24"/>
-        </w:rPr>
-      </w:pPr>
-      <w:r>
-        <w:rPr>
-          <w:szCs w:val="24"/>
-        </w:rPr>
-        <w:t xml:space="preserve"> </w:t>
-      </w:r>
     </w:p>
     <w:p>
       <w:pPr>
@@ -1767,6 +1868,798 @@
           <w:tab w:val="left" w:pos="10080"/>
         </w:tabs>
       </w:pPr>
+      <w:r>
+        <w:rPr>
+          <w:b/>
+        </w:rPr>
+        <w:t>Procedures:</w:t>
+      </w:r>
+    </w:p>
+    <w:bookmarkEnd w:id="2"/>
+    <w:p>
+      <w:pPr>
+        <w:ind w:firstLine="360"/>
+        <w:jc w:val="both"/>
+        <w:rPr>
+          <w:szCs w:val="24"/>
+        </w:rPr>
+      </w:pPr>
+      <w:r>
+        <w:rPr>
+          <w:szCs w:val="24"/>
+        </w:rPr>
+        <w:t>For objective 1</w:t>
+      </w:r>
+      <w:r>
+        <w:rPr>
+          <w:szCs w:val="24"/>
+        </w:rPr>
+        <w:t>, we will collect soil samples and cropping history records from a total of 10 pair</w:t>
+      </w:r>
+      <w:r>
+        <w:rPr>
+          <w:szCs w:val="24"/>
+        </w:rPr>
+        <w:t>s of</w:t>
+      </w:r>
+      <w:r>
+        <w:rPr>
+          <w:szCs w:val="24"/>
+        </w:rPr>
+        <w:t xml:space="preserve"> fields (n=20) with virgin and non-virgin soil</w:t>
+      </w:r>
+      <w:r>
+        <w:rPr>
+          <w:szCs w:val="24"/>
+        </w:rPr>
+        <w:t>s</w:t>
+      </w:r>
+      <w:r>
+        <w:rPr>
+          <w:szCs w:val="24"/>
+        </w:rPr>
+        <w:t xml:space="preserve"> </w:t>
+      </w:r>
+      <w:r>
+        <w:rPr>
+          <w:szCs w:val="24"/>
+        </w:rPr>
+        <w:t>(</w:t>
+      </w:r>
+      <w:r>
+        <w:rPr>
+          <w:b/>
+          <w:szCs w:val="24"/>
+        </w:rPr>
+        <w:t>Figure 1.1</w:t>
+      </w:r>
+      <w:r>
+        <w:rPr>
+          <w:szCs w:val="24"/>
+        </w:rPr>
+        <w:t>).</w:t>
+      </w:r>
+      <w:r>
+        <w:rPr>
+          <w:szCs w:val="24"/>
+        </w:rPr>
+        <w:t xml:space="preserve"> To capture </w:t>
+      </w:r>
+      <w:r>
+        <w:rPr>
+          <w:szCs w:val="24"/>
+        </w:rPr>
+        <w:t xml:space="preserve">environmental </w:t>
+      </w:r>
+      <w:proofErr w:type="gramStart"/>
+      <w:r>
+        <w:rPr>
+          <w:szCs w:val="24"/>
+        </w:rPr>
+        <w:t>differences</w:t>
+      </w:r>
+      <w:proofErr w:type="gramEnd"/>
+      <w:r>
+        <w:rPr>
+          <w:szCs w:val="24"/>
+        </w:rPr>
+        <w:t xml:space="preserve"> present in the Northwest, we will sample in central</w:t>
+      </w:r>
+      <w:r>
+        <w:rPr>
+          <w:szCs w:val="24"/>
+        </w:rPr>
+        <w:t xml:space="preserve"> Washington and Oregon</w:t>
+      </w:r>
+      <w:r>
+        <w:rPr>
+          <w:szCs w:val="24"/>
+        </w:rPr>
+        <w:t>, as well as western Washington</w:t>
+      </w:r>
+      <w:r>
+        <w:rPr>
+          <w:szCs w:val="24"/>
+        </w:rPr>
+        <w:t>.</w:t>
+      </w:r>
+    </w:p>
+    <w:p>
+      <w:pPr>
+        <w:ind w:firstLine="360"/>
+        <w:jc w:val="both"/>
+        <w:rPr>
+          <w:szCs w:val="24"/>
+        </w:rPr>
+      </w:pPr>
+      <w:r>
+        <w:rPr>
+          <w:szCs w:val="24"/>
+        </w:rPr>
+        <w:t xml:space="preserve">To complete objective 2, </w:t>
+      </w:r>
+      <w:r>
+        <w:rPr>
+          <w:bCs/>
+          <w:szCs w:val="24"/>
+        </w:rPr>
+        <w:t>e</w:t>
+      </w:r>
+      <w:r>
+        <w:rPr>
+          <w:bCs/>
+          <w:szCs w:val="24"/>
+        </w:rPr>
+        <w:t xml:space="preserve">ach soil </w:t>
+      </w:r>
+      <w:r>
+        <w:rPr>
+          <w:bCs/>
+          <w:szCs w:val="24"/>
+        </w:rPr>
+        <w:t xml:space="preserve">sample from objective 1 </w:t>
+      </w:r>
+      <w:r>
+        <w:rPr>
+          <w:bCs/>
+          <w:szCs w:val="24"/>
+        </w:rPr>
+        <w:t>will be characterized for</w:t>
+      </w:r>
+      <w:r>
+        <w:rPr>
+          <w:bCs/>
+          <w:szCs w:val="24"/>
+        </w:rPr>
+        <w:t>:</w:t>
+      </w:r>
+    </w:p>
+    <w:p>
+      <w:pPr>
+        <w:pStyle w:val="ListParagraph"/>
+        <w:numPr>
+          <w:ilvl w:val="0"/>
+          <w:numId w:val="4"/>
+        </w:numPr>
+        <w:jc w:val="both"/>
+        <w:rPr>
+          <w:szCs w:val="24"/>
+        </w:rPr>
+      </w:pPr>
+      <w:r>
+        <w:rPr>
+          <w:szCs w:val="24"/>
+        </w:rPr>
+        <w:t xml:space="preserve">physical, chemical and biological properties following the </w:t>
+      </w:r>
+      <w:commentRangeStart w:id="3"/>
+      <w:r>
+        <w:rPr>
+          <w:szCs w:val="24"/>
+        </w:rPr>
+        <w:t>Comprehensive Assessment of Soil Health (CASH; Moebius-Clune et al., 2017</w:t>
+      </w:r>
+      <w:commentRangeEnd w:id="3"/>
+      <w:r>
+        <w:rPr>
+          <w:rStyle w:val="CommentReference"/>
+        </w:rPr>
+        <w:commentReference w:id="3"/>
+      </w:r>
+      <w:proofErr w:type="gramStart"/>
+      <w:r>
+        <w:rPr>
+          <w:szCs w:val="24"/>
+        </w:rPr>
+        <w:t>)</w:t>
+      </w:r>
+      <w:r>
+        <w:rPr>
+          <w:szCs w:val="24"/>
+        </w:rPr>
+        <w:t>;</w:t>
+      </w:r>
+      <w:proofErr w:type="gramEnd"/>
+    </w:p>
+    <w:p>
+      <w:pPr>
+        <w:pStyle w:val="ListParagraph"/>
+        <w:numPr>
+          <w:ilvl w:val="0"/>
+          <w:numId w:val="4"/>
+        </w:numPr>
+        <w:jc w:val="both"/>
+        <w:rPr>
+          <w:szCs w:val="24"/>
+        </w:rPr>
+      </w:pPr>
+      <w:r>
+        <w:rPr>
+          <w:szCs w:val="24"/>
+        </w:rPr>
+        <w:t>free living and plant-parasitic nematodes</w:t>
+      </w:r>
+      <w:r>
+        <w:rPr>
+          <w:szCs w:val="24"/>
+        </w:rPr>
+        <w:t xml:space="preserve"> with DNA </w:t>
+      </w:r>
+      <w:proofErr w:type="gramStart"/>
+      <w:r>
+        <w:rPr>
+          <w:szCs w:val="24"/>
+        </w:rPr>
+        <w:t>sequencing;</w:t>
+      </w:r>
+      <w:proofErr w:type="gramEnd"/>
+    </w:p>
+    <w:p>
+      <w:pPr>
+        <w:pStyle w:val="ListParagraph"/>
+        <w:numPr>
+          <w:ilvl w:val="0"/>
+          <w:numId w:val="4"/>
+        </w:numPr>
+        <w:jc w:val="both"/>
+        <w:rPr>
+          <w:szCs w:val="24"/>
+        </w:rPr>
+      </w:pPr>
+      <w:commentRangeStart w:id="4"/>
+      <w:r>
+        <w:rPr>
+          <w:szCs w:val="24"/>
+        </w:rPr>
+        <w:t>soilborne potato pathogen presence and abundance</w:t>
+      </w:r>
+      <w:commentRangeEnd w:id="4"/>
+      <w:r>
+        <w:rPr>
+          <w:rStyle w:val="CommentReference"/>
+        </w:rPr>
+        <w:commentReference w:id="4"/>
+      </w:r>
+      <w:r>
+        <w:rPr>
+          <w:szCs w:val="24"/>
+        </w:rPr>
+        <w:t>;</w:t>
+      </w:r>
+    </w:p>
+    <w:p>
+      <w:pPr>
+        <w:pStyle w:val="ListParagraph"/>
+        <w:numPr>
+          <w:ilvl w:val="0"/>
+          <w:numId w:val="4"/>
+        </w:numPr>
+        <w:jc w:val="both"/>
+        <w:rPr>
+          <w:szCs w:val="24"/>
+        </w:rPr>
+      </w:pPr>
+      <w:r>
+        <w:rPr>
+          <w:szCs w:val="24"/>
+        </w:rPr>
+        <w:t>bacterial and fungal community structure</w:t>
+      </w:r>
+      <w:r>
+        <w:rPr>
+          <w:szCs w:val="24"/>
+        </w:rPr>
+        <w:t xml:space="preserve"> with</w:t>
+      </w:r>
+      <w:r>
+        <w:rPr>
+          <w:szCs w:val="24"/>
+        </w:rPr>
+        <w:t xml:space="preserve"> 16S rRNA and ITS amplicon sequencing, respectively (</w:t>
+      </w:r>
+      <w:r>
+        <w:rPr>
+          <w:b/>
+          <w:szCs w:val="24"/>
+        </w:rPr>
+        <w:t>Figure 1.</w:t>
+      </w:r>
+      <w:r>
+        <w:rPr>
+          <w:b/>
+          <w:szCs w:val="24"/>
+        </w:rPr>
+        <w:t>2</w:t>
+      </w:r>
+      <w:r>
+        <w:rPr>
+          <w:szCs w:val="24"/>
+        </w:rPr>
+        <w:t>).</w:t>
+      </w:r>
+    </w:p>
+    <w:p>
+      <w:pPr>
+        <w:ind w:left="720" w:hanging="360"/>
+        <w:jc w:val="both"/>
+      </w:pPr>
+      <w:r>
+        <w:rPr>
+          <w:szCs w:val="24"/>
+        </w:rPr>
+        <w:t xml:space="preserve">For objective 3, </w:t>
+      </w:r>
+      <w:r>
+        <w:t>Russet Burbank potatoes will be planted in common garden microplots</w:t>
+      </w:r>
+    </w:p>
+    <w:p>
+      <w:pPr>
+        <w:jc w:val="both"/>
+      </w:pPr>
+      <w:r>
+        <w:t>containing the sampled soil</w:t>
+      </w:r>
+      <w:r>
+        <w:t xml:space="preserve"> </w:t>
+      </w:r>
+      <w:r>
+        <w:t>(</w:t>
+      </w:r>
+      <w:r>
+        <w:rPr>
+          <w:b/>
+        </w:rPr>
+        <w:t>Figure 1.</w:t>
+      </w:r>
+      <w:r>
+        <w:rPr>
+          <w:b/>
+        </w:rPr>
+        <w:t>3</w:t>
+      </w:r>
+      <w:r>
+        <w:t>)</w:t>
+      </w:r>
+      <w:r>
+        <w:t>.</w:t>
+      </w:r>
+      <w:r>
+        <w:t xml:space="preserve"> The location of these microplots has yet to be determined but the PIs plan to install them in Pullman, WA.</w:t>
+      </w:r>
+      <w:r>
+        <w:t xml:space="preserve"> </w:t>
+      </w:r>
+      <w:r>
+        <w:t>The treatment structure of the trial will be</w:t>
+      </w:r>
+      <w:r>
+        <w:t xml:space="preserve"> two-way factorial design where each level of the first factor (soil: virgin and non-virgin soil) will be replicated 5 times</w:t>
+      </w:r>
+      <w:r>
+        <w:t xml:space="preserve"> </w:t>
+      </w:r>
+      <w:r>
+        <w:t xml:space="preserve">within each level of the second factor (state: Washington and Oregon). Microplots will be arranged in a randomized complete block design along the predominate environmental gradient at the site of installation. </w:t>
+      </w:r>
+      <w:proofErr w:type="spellStart"/>
+      <w:r>
+        <w:t>Disease</w:t>
+      </w:r>
+      <w:proofErr w:type="spellEnd"/>
+      <w:r>
+        <w:t xml:space="preserve"> expression will be assessed </w:t>
+      </w:r>
+      <w:r>
+        <w:t xml:space="preserve">at least five times </w:t>
+      </w:r>
+      <w:r>
+        <w:t xml:space="preserve">throughout the growing season. Yields </w:t>
+      </w:r>
+      <w:r>
+        <w:t>and tuber quality will be determined</w:t>
+      </w:r>
+      <w:r>
+        <w:t xml:space="preserve"> for each </w:t>
+      </w:r>
+      <w:r>
+        <w:t xml:space="preserve">experimental unit (plant in microplot). </w:t>
+      </w:r>
+    </w:p>
+    <w:p>
+      <w:pPr>
+        <w:ind w:firstLine="360"/>
+        <w:jc w:val="both"/>
+      </w:pPr>
+      <w:r>
+        <w:t>Finally, for objective 4, a</w:t>
+      </w:r>
+      <w:r>
+        <w:t xml:space="preserve">ssociations between virgin and non-virgin soils and soil properties will be </w:t>
+      </w:r>
+      <w:r>
+        <w:t xml:space="preserve">first </w:t>
+      </w:r>
+      <w:r>
+        <w:t>visualized (</w:t>
+      </w:r>
+      <w:r>
+        <w:rPr>
+          <w:b/>
+        </w:rPr>
+        <w:t>Figure 1.</w:t>
+      </w:r>
+      <w:r>
+        <w:rPr>
+          <w:b/>
+        </w:rPr>
+        <w:t>4</w:t>
+      </w:r>
+      <w:r>
+        <w:t>)</w:t>
+      </w:r>
+      <w:r>
+        <w:t>.</w:t>
+      </w:r>
+      <w:r>
+        <w:t xml:space="preserve"> </w:t>
+      </w:r>
+      <w:r>
+        <w:t>Ordination methods (</w:t>
+      </w:r>
+      <w:proofErr w:type="gramStart"/>
+      <w:r>
+        <w:t>e.g.</w:t>
+      </w:r>
+      <w:proofErr w:type="gramEnd"/>
+      <w:r>
+        <w:t xml:space="preserve"> non-metric multidimensional scaling, principal components analysis, </w:t>
+      </w:r>
+      <w:proofErr w:type="spellStart"/>
+      <w:r>
+        <w:t>etc</w:t>
+      </w:r>
+      <w:proofErr w:type="spellEnd"/>
+      <w:r>
+        <w:t xml:space="preserve">), boxplots, </w:t>
+      </w:r>
+      <w:r>
+        <w:t xml:space="preserve">and scatterplots will be used to visualize data from objective 2. Boxplots and </w:t>
+      </w:r>
+      <w:proofErr w:type="spellStart"/>
+      <w:r>
+        <w:t>dotplots</w:t>
+      </w:r>
+      <w:proofErr w:type="spellEnd"/>
+      <w:r>
+        <w:t xml:space="preserve"> will be used to visualize data from objective 3. </w:t>
+      </w:r>
+      <w:r>
+        <w:t xml:space="preserve"> </w:t>
+      </w:r>
+      <w:r>
+        <w:t xml:space="preserve">             </w:t>
+      </w:r>
+      <w:r>
+        <w:t>(</w:t>
+      </w:r>
+      <w:r>
+        <w:rPr>
+          <w:b/>
+        </w:rPr>
+        <w:t>Figure 1.</w:t>
+      </w:r>
+      <w:r>
+        <w:rPr>
+          <w:b/>
+        </w:rPr>
+        <w:t>4</w:t>
+      </w:r>
+      <w:r>
+        <w:t xml:space="preserve">). </w:t>
+      </w:r>
+      <w:r>
+        <w:t>D</w:t>
+      </w:r>
+      <w:r>
+        <w:t xml:space="preserve">ifferences between soil properties, potato yields, and disease expression will be </w:t>
+      </w:r>
+      <w:r>
+        <w:lastRenderedPageBreak/>
+        <w:t>investigated with standard statistical procedures</w:t>
+      </w:r>
+      <w:r>
+        <w:t xml:space="preserve"> like analysis of variance (ANOVA) and permutational multivariate analysis of variance (PERMANOVA). Relationships between </w:t>
+      </w:r>
+      <w:r>
+        <w:t>soil properties, potato yields, and disease expression</w:t>
+      </w:r>
+      <w:r>
+        <w:t xml:space="preserve"> will further be elucidated with various classical and machine learning models. Models will be compared and results from the models that perform the best will be presented. Assumptions required for the analyses described above will be inspected visually and tested empirically. </w:t>
+      </w:r>
+    </w:p>
+    <w:p>
+      <w:pPr>
+        <w:ind w:firstLine="360"/>
+        <w:jc w:val="both"/>
+      </w:pPr>
+    </w:p>
+    <w:p>
+      <w:pPr>
+        <w:ind w:firstLine="360"/>
+        <w:jc w:val="both"/>
+      </w:pPr>
+    </w:p>
+    <w:p>
+      <w:pPr>
+        <w:ind w:firstLine="360"/>
+        <w:jc w:val="both"/>
+      </w:pPr>
+    </w:p>
+    <w:p>
+      <w:pPr>
+        <w:ind w:firstLine="360"/>
+        <w:jc w:val="both"/>
+      </w:pPr>
+    </w:p>
+    <w:p>
+      <w:pPr>
+        <w:ind w:firstLine="720"/>
+        <w:jc w:val="both"/>
+        <w:rPr>
+          <w:szCs w:val="24"/>
+        </w:rPr>
+      </w:pPr>
+    </w:p>
+    <w:p>
+      <w:pPr>
+        <w:ind w:firstLine="720"/>
+        <w:jc w:val="center"/>
+        <w:rPr>
+          <w:szCs w:val="24"/>
+        </w:rPr>
+      </w:pPr>
+      <w:r>
+        <w:rPr>
+          <w:noProof/>
+          <w:szCs w:val="24"/>
+        </w:rPr>
+        <w:drawing>
+          <wp:anchor distT="0" distB="0" distL="114300" distR="114300" simplePos="0" relativeHeight="251658240" behindDoc="0" locked="0" layoutInCell="1" allowOverlap="1" wp14:anchorId="42A5E2C8" wp14:editId="04320B3E">
+            <wp:simplePos x="0" y="0"/>
+            <wp:positionH relativeFrom="margin">
+              <wp:posOffset>0</wp:posOffset>
+            </wp:positionH>
+            <wp:positionV relativeFrom="margin">
+              <wp:posOffset>1240120</wp:posOffset>
+            </wp:positionV>
+            <wp:extent cx="5943600" cy="2950845"/>
+            <wp:effectExtent l="12700" t="12700" r="12700" b="8255"/>
+            <wp:wrapSquare wrapText="bothSides"/>
+            <wp:docPr id="2" name="Picture 2" descr="Diagram&#10;&#10;Description automatically generated"/>
+            <wp:cNvGraphicFramePr>
+              <a:graphicFrameLocks xmlns:a="http://schemas.openxmlformats.org/drawingml/2006/main" noChangeAspect="1"/>
+            </wp:cNvGraphicFramePr>
+            <a:graphic xmlns:a="http://schemas.openxmlformats.org/drawingml/2006/main">
+              <a:graphicData uri="http://schemas.openxmlformats.org/drawingml/2006/picture">
+                <pic:pic xmlns:pic="http://schemas.openxmlformats.org/drawingml/2006/picture">
+                  <pic:nvPicPr>
+                    <pic:cNvPr id="2" name="Picture 2" descr="Diagram&#10;&#10;Description automatically generated"/>
+                    <pic:cNvPicPr/>
+                  </pic:nvPicPr>
+                  <pic:blipFill>
+                    <a:blip r:embed="rId16" cstate="print">
+                      <a:extLst>
+                        <a:ext uri="{28A0092B-C50C-407E-A947-70E740481C1C}">
+                          <a14:useLocalDpi xmlns:a14="http://schemas.microsoft.com/office/drawing/2010/main" val="0"/>
+                        </a:ext>
+                      </a:extLst>
+                    </a:blip>
+                    <a:stretch>
+                      <a:fillRect/>
+                    </a:stretch>
+                  </pic:blipFill>
+                  <pic:spPr>
+                    <a:xfrm>
+                      <a:off x="0" y="0"/>
+                      <a:ext cx="5943600" cy="2950845"/>
+                    </a:xfrm>
+                    <a:prstGeom prst="rect">
+                      <a:avLst/>
+                    </a:prstGeom>
+                    <a:ln>
+                      <a:solidFill>
+                        <a:schemeClr val="tx1"/>
+                      </a:solidFill>
+                    </a:ln>
+                  </pic:spPr>
+                </pic:pic>
+              </a:graphicData>
+            </a:graphic>
+          </wp:anchor>
+        </w:drawing>
+      </w:r>
+      <w:r>
+        <w:rPr>
+          <w:noProof/>
+        </w:rPr>
+        <mc:AlternateContent>
+          <mc:Choice Requires="wps">
+            <w:drawing>
+              <wp:anchor distT="0" distB="0" distL="114300" distR="114300" simplePos="0" relativeHeight="251660288" behindDoc="0" locked="0" layoutInCell="1" allowOverlap="1" wp14:anchorId="5EC25D87" wp14:editId="22CF36D9">
+                <wp:simplePos x="0" y="0"/>
+                <wp:positionH relativeFrom="column">
+                  <wp:posOffset>0</wp:posOffset>
+                </wp:positionH>
+                <wp:positionV relativeFrom="paragraph">
+                  <wp:posOffset>3020695</wp:posOffset>
+                </wp:positionV>
+                <wp:extent cx="5943600" cy="635"/>
+                <wp:effectExtent l="0" t="0" r="0" b="12065"/>
+                <wp:wrapSquare wrapText="bothSides"/>
+                <wp:docPr id="1" name="Text Box 1"/>
+                <wp:cNvGraphicFramePr/>
+                <a:graphic xmlns:a="http://schemas.openxmlformats.org/drawingml/2006/main">
+                  <a:graphicData uri="http://schemas.microsoft.com/office/word/2010/wordprocessingShape">
+                    <wps:wsp>
+                      <wps:cNvSpPr txBox="1"/>
+                      <wps:spPr>
+                        <a:xfrm>
+                          <a:off x="0" y="0"/>
+                          <a:ext cx="5943600" cy="635"/>
+                        </a:xfrm>
+                        <a:prstGeom prst="rect">
+                          <a:avLst/>
+                        </a:prstGeom>
+                        <a:solidFill>
+                          <a:prstClr val="white"/>
+                        </a:solidFill>
+                        <a:ln>
+                          <a:noFill/>
+                        </a:ln>
+                      </wps:spPr>
+                      <wps:txbx>
+                        <w:txbxContent>
+                          <w:p>
+                            <w:pPr>
+                              <w:pStyle w:val="Caption"/>
+                              <w:rPr>
+                                <w:rFonts w:ascii="Times New Roman" w:eastAsia="Times New Roman" w:hAnsi="Times New Roman" w:cs="Times New Roman"/>
+                                <w:i w:val="0"/>
+                                <w:iCs w:val="0"/>
+                                <w:noProof/>
+                                <w:color w:val="000000" w:themeColor="text1"/>
+                              </w:rPr>
+                            </w:pPr>
+                            <w:r>
+                              <w:rPr>
+                                <w:b/>
+                                <w:bCs/>
+                                <w:i w:val="0"/>
+                                <w:iCs w:val="0"/>
+                                <w:color w:val="000000" w:themeColor="text1"/>
+                              </w:rPr>
+                              <w:t>Figure 1.</w:t>
+                            </w:r>
+                            <w:r>
+                              <w:rPr>
+                                <w:i w:val="0"/>
+                                <w:iCs w:val="0"/>
+                                <w:color w:val="000000" w:themeColor="text1"/>
+                              </w:rPr>
+                              <w:t xml:space="preserve"> Flow chart of experiment</w:t>
+                            </w:r>
+                          </w:p>
+                        </w:txbxContent>
+                      </wps:txbx>
+                      <wps:bodyPr rot="0" spcFirstLastPara="0" vertOverflow="overflow" horzOverflow="overflow" vert="horz" wrap="square" lIns="0" tIns="0" rIns="0" bIns="0" numCol="1" spcCol="0" rtlCol="0" fromWordArt="0" anchor="t" anchorCtr="0" forceAA="0" compatLnSpc="1">
+                        <a:prstTxWarp prst="textNoShape">
+                          <a:avLst/>
+                        </a:prstTxWarp>
+                        <a:spAutoFit/>
+                      </wps:bodyPr>
+                    </wps:wsp>
+                  </a:graphicData>
+                </a:graphic>
+              </wp:anchor>
+            </w:drawing>
+          </mc:Choice>
+          <mc:Fallback>
+            <w:pict>
+              <v:shapetype w14:anchorId="5EC25D87" id="_x0000_t202" coordsize="21600,21600" o:spt="202" path="m,l,21600r21600,l21600,xe">
+                <v:stroke joinstyle="miter"/>
+                <v:path gradientshapeok="t" o:connecttype="rect"/>
+              </v:shapetype>
+              <v:shape id="Text Box 1" o:spid="_x0000_s1026" type="#_x0000_t202" style="position:absolute;left:0;text-align:left;margin-left:0;margin-top:237.85pt;width:468pt;height:.05pt;z-index:251660288;visibility:visible;mso-wrap-style:square;mso-wrap-distance-left:9pt;mso-wrap-distance-top:0;mso-wrap-distance-right:9pt;mso-wrap-distance-bottom:0;mso-position-horizontal:absolute;mso-position-horizontal-relative:text;mso-position-vertical:absolute;mso-position-vertical-relative:text;v-text-anchor:top" o:gfxdata="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" stroked="f">
+                <v:textbox style="mso-fit-shape-to-text:t" inset="0,0,0,0">
+                  <w:txbxContent>
+                    <w:p>
+                      <w:pPr>
+                        <w:pStyle w:val="Caption"/>
+                        <w:rPr>
+                          <w:rFonts w:ascii="Times New Roman" w:eastAsia="Times New Roman" w:hAnsi="Times New Roman" w:cs="Times New Roman"/>
+                          <w:i w:val="0"/>
+                          <w:iCs w:val="0"/>
+                          <w:noProof/>
+                          <w:color w:val="000000" w:themeColor="text1"/>
+                        </w:rPr>
+                      </w:pPr>
+                      <w:r>
+                        <w:rPr>
+                          <w:b/>
+                          <w:bCs/>
+                          <w:i w:val="0"/>
+                          <w:iCs w:val="0"/>
+                          <w:color w:val="000000" w:themeColor="text1"/>
+                        </w:rPr>
+                        <w:t>Figure 1.</w:t>
+                      </w:r>
+                      <w:r>
+                        <w:rPr>
+                          <w:i w:val="0"/>
+                          <w:iCs w:val="0"/>
+                          <w:color w:val="000000" w:themeColor="text1"/>
+                        </w:rPr>
+                        <w:t xml:space="preserve"> Flow chart of experiment</w:t>
+                      </w:r>
+                    </w:p>
+                  </w:txbxContent>
+                </v:textbox>
+                <w10:wrap type="square"/>
+              </v:shape>
+            </w:pict>
+          </mc:Fallback>
+        </mc:AlternateContent>
+      </w:r>
+    </w:p>
+    <w:p>
+      <w:pPr>
+        <w:pStyle w:val="Caption"/>
+        <w:ind w:left="720"/>
+        <w:rPr>
+          <w:rFonts w:ascii="Times New Roman" w:eastAsia="Times New Roman" w:hAnsi="Times New Roman" w:cs="Times New Roman"/>
+          <w:i w:val="0"/>
+          <w:iCs w:val="0"/>
+          <w:color w:val="000000" w:themeColor="text1"/>
+          <w:sz w:val="40"/>
+          <w:szCs w:val="40"/>
+        </w:rPr>
+      </w:pPr>
+      <w:r>
+        <w:rPr>
+          <w:szCs w:val="24"/>
+        </w:rPr>
+        <w:t xml:space="preserve"> </w:t>
+      </w:r>
+    </w:p>
+    <w:p>
+      <w:pPr>
+        <w:ind w:firstLine="720"/>
+        <w:jc w:val="both"/>
+        <w:rPr>
+          <w:szCs w:val="24"/>
+        </w:rPr>
+      </w:pPr>
     </w:p>
     <w:p>
       <w:pPr>
@@ -1788,75 +2681,6 @@
           <w:tab w:val="left" w:pos="10080"/>
         </w:tabs>
       </w:pPr>
-      <w:r>
-        <w:t>Each proposal should provide a specific GOAL</w:t>
-      </w:r>
-      <w:r>
-        <w:t xml:space="preserve">, that is, what the study will </w:t>
-      </w:r>
-      <w:proofErr w:type="gramStart"/>
-      <w:r>
-        <w:t xml:space="preserve">accomplish </w:t>
-      </w:r>
-      <w:r>
-        <w:t xml:space="preserve"> (</w:t>
-      </w:r>
-      <w:proofErr w:type="gramEnd"/>
-      <w:r>
-        <w:t>e</w:t>
-      </w:r>
-      <w:r>
-        <w:t>.g.</w:t>
-      </w:r>
-      <w:r>
-        <w:t xml:space="preserve"> “Our goal is to create a potato cultivar with resistance to all known PVY strains that is acceptable to the potato processing market in the PNW”).  For projects that need no further information and seek to generate a product (engineering-oriented), objectives should be listed that support the goal (</w:t>
-      </w:r>
-      <w:r>
-        <w:t>e.g.</w:t>
-      </w:r>
-      <w:r>
-        <w:t xml:space="preserve"> “1. We will make the crosses to incorporate PVY-resistance gene R1 into a potentially acceptable russet …”) without a hypothesis statement.  For projects that are designed to generate information, and not directly a product, </w:t>
-      </w:r>
-      <w:r>
-        <w:t>one or more</w:t>
-      </w:r>
-      <w:r>
-        <w:t xml:space="preserve"> HYPOTHES</w:t>
-      </w:r>
-      <w:r>
-        <w:t>E</w:t>
-      </w:r>
-      <w:r>
-        <w:t xml:space="preserve">S to be tested should be provided in the alternative or null form.  </w:t>
-      </w:r>
-      <w:r>
-        <w:t xml:space="preserve">For example, include a statement that </w:t>
-      </w:r>
-      <w:r>
-        <w:lastRenderedPageBreak/>
-        <w:t>begins thus: “</w:t>
-      </w:r>
-      <w:r>
-        <w:t xml:space="preserve">We (I) will test the hypothesis that ….”  </w:t>
-      </w:r>
-      <w:r>
-        <w:t>O</w:t>
-      </w:r>
-      <w:r>
-        <w:t xml:space="preserve">bjectives should be listed that </w:t>
-      </w:r>
-      <w:r>
-        <w:t>support</w:t>
-      </w:r>
-      <w:r>
-        <w:t xml:space="preserve"> e</w:t>
-      </w:r>
-      <w:r>
-        <w:t>ach</w:t>
-      </w:r>
-      <w:r>
-        <w:t xml:space="preserve"> hypothesis.</w:t>
-      </w:r>
     </w:p>
     <w:p>
       <w:pPr>
@@ -1877,22 +2701,10 @@
           <w:tab w:val="left" w:pos="9360"/>
           <w:tab w:val="left" w:pos="10080"/>
         </w:tabs>
-      </w:pPr>
-      <w:r>
-        <w:tab/>
-        <w:t>Which objectives will be addressed during this funding year (i.e. during 2021-2022)?</w:t>
-      </w:r>
-      <w:r>
-        <w:t xml:space="preserve">  If this is a </w:t>
-      </w:r>
-      <w:proofErr w:type="gramStart"/>
-      <w:r>
-        <w:t>partially-complete</w:t>
-      </w:r>
-      <w:proofErr w:type="gramEnd"/>
-      <w:r>
-        <w:t xml:space="preserve"> multi-year project, be sure to update the objectives section to reflect what has been accomplished so far, and any changes to continuing objectives that were warranted or mandated by that progress.</w:t>
-      </w:r>
+        <w:rPr>
+          <w:b/>
+        </w:rPr>
+      </w:pPr>
     </w:p>
     <w:p>
       <w:pPr>
@@ -1913,10 +2725,31 @@
           <w:tab w:val="left" w:pos="9360"/>
           <w:tab w:val="left" w:pos="10080"/>
         </w:tabs>
-        <w:rPr>
-          <w:b/>
-        </w:rPr>
-      </w:pPr>
+      </w:pPr>
+      <w:r>
+        <w:t xml:space="preserve">Indicate your approach and procedures to accomplish the objectives. </w:t>
+      </w:r>
+      <w:r>
+        <w:t>Include as much detail as space allows; it is important to demonstrate to reviewers that the project has been thoroughly planned</w:t>
+      </w:r>
+      <w:r>
+        <w:t xml:space="preserve">. </w:t>
+      </w:r>
+      <w:r>
+        <w:rPr>
+          <w:u w:val="single"/>
+        </w:rPr>
+        <w:t>Use appropriate language!</w:t>
+      </w:r>
+      <w:r>
+        <w:t xml:space="preserve"> For example, your writing should be targeted toward college-educated laypeople with little to no knowledge of molecular biology or genetics (if you need help with this, send draft language to Andy Jensen for input well in advance of the deadline). If you intend to follow methods established in published papers, cite the relevant work.</w:t>
+      </w:r>
+      <w:r>
+        <w:rPr>
+          <w:u w:val="single"/>
+        </w:rPr>
+        <w:t xml:space="preserve"> Be sure to include in this section information about roles and responsibilities of all collaborators on the project.</w:t>
+      </w:r>
     </w:p>
     <w:p>
       <w:pPr>
@@ -1937,13 +2770,10 @@
           <w:tab w:val="left" w:pos="9360"/>
           <w:tab w:val="left" w:pos="10080"/>
         </w:tabs>
-      </w:pPr>
-      <w:r>
         <w:rPr>
           <w:b/>
         </w:rPr>
-        <w:t>Procedures:</w:t>
-      </w:r>
+      </w:pPr>
     </w:p>
     <w:p>
       <w:pPr>
@@ -1964,30 +2794,15 @@
           <w:tab w:val="left" w:pos="9360"/>
           <w:tab w:val="left" w:pos="10080"/>
         </w:tabs>
-      </w:pPr>
-      <w:r>
-        <w:t xml:space="preserve">Indicate your approach and procedures to accomplish the objectives. </w:t>
-      </w:r>
-      <w:r>
-        <w:t>Include as much detail as space allows; it is important to demonstrate to reviewers that the project has been thoroughly planned</w:t>
-      </w:r>
-      <w:r>
-        <w:t xml:space="preserve">. </w:t>
-      </w:r>
-      <w:r>
-        <w:rPr>
-          <w:u w:val="single"/>
-        </w:rPr>
-        <w:t>Use appropriate language!</w:t>
-      </w:r>
-      <w:r>
-        <w:t xml:space="preserve"> For example, your writing should be targeted toward college-educated laypeople with little to no knowledge of molecular biology or genetics (if you need help with this, send draft language to Andy Jensen for input well in advance of the deadline). If you intend to follow methods established in published papers, cite the relevant work.</w:t>
-      </w:r>
-      <w:r>
-        <w:rPr>
-          <w:u w:val="single"/>
-        </w:rPr>
-        <w:t xml:space="preserve"> Be sure to include in this section information about roles and responsibilities of all collaborators on the project.</w:t>
+        <w:rPr>
+          <w:b/>
+        </w:rPr>
+      </w:pPr>
+      <w:r>
+        <w:rPr>
+          <w:b/>
+        </w:rPr>
+        <w:t>Collaboration:</w:t>
       </w:r>
     </w:p>
     <w:p>
@@ -2010,9 +2825,56 @@
           <w:tab w:val="left" w:pos="10080"/>
         </w:tabs>
         <w:rPr>
-          <w:b/>
-        </w:rPr>
-      </w:pPr>
+          <w:szCs w:val="24"/>
+        </w:rPr>
+      </w:pPr>
+      <w:r>
+        <w:rPr>
+          <w:szCs w:val="24"/>
+        </w:rPr>
+        <w:lastRenderedPageBreak/>
+        <w:t>DL Wheeler and S GC</w:t>
+      </w:r>
+      <w:r>
+        <w:rPr>
+          <w:szCs w:val="24"/>
+        </w:rPr>
+        <w:t xml:space="preserve"> </w:t>
+      </w:r>
+      <w:proofErr w:type="spellStart"/>
+      <w:r>
+        <w:rPr>
+          <w:szCs w:val="24"/>
+        </w:rPr>
+        <w:t>Upadhaya</w:t>
+      </w:r>
+      <w:proofErr w:type="spellEnd"/>
+      <w:r>
+        <w:rPr>
+          <w:szCs w:val="24"/>
+        </w:rPr>
+        <w:t xml:space="preserve"> will collect soils, establish microplots, collect yield and disease data, and analyze data. D Griffin LaHue and T Potter will conduct analyses of soil physical, chemical, and biological properties with support from M Kleber and D </w:t>
+      </w:r>
+      <w:proofErr w:type="spellStart"/>
+      <w:r>
+        <w:rPr>
+          <w:szCs w:val="24"/>
+        </w:rPr>
+        <w:t>Myrold</w:t>
+      </w:r>
+      <w:proofErr w:type="spellEnd"/>
+      <w:r>
+        <w:rPr>
+          <w:szCs w:val="24"/>
+        </w:rPr>
+        <w:t xml:space="preserve">. K Frost will quantify soilborne pathogens from soils. C Gleason will </w:t>
+      </w:r>
+      <w:r>
+        <w:rPr>
+          <w:szCs w:val="24"/>
+        </w:rPr>
+        <w:t>identify and quantify nematodes with DNA sequence data.</w:t>
+      </w:r>
     </w:p>
     <w:p>
       <w:pPr>
@@ -2037,12 +2899,6 @@
           <w:b/>
         </w:rPr>
       </w:pPr>
-      <w:r>
-        <w:rPr>
-          <w:b/>
-        </w:rPr>
-        <w:t>Collaboration:</w:t>
-      </w:r>
     </w:p>
     <w:p>
       <w:pPr>
@@ -2063,81 +2919,15 @@
           <w:tab w:val="left" w:pos="9360"/>
           <w:tab w:val="left" w:pos="10080"/>
         </w:tabs>
-        <w:rPr>
-          <w:szCs w:val="24"/>
-        </w:rPr>
-      </w:pPr>
-      <w:r>
-        <w:rPr>
-          <w:szCs w:val="24"/>
-        </w:rPr>
-        <w:t>DL Wheeler and S GC</w:t>
-      </w:r>
-      <w:r>
-        <w:rPr>
-          <w:szCs w:val="24"/>
-        </w:rPr>
+      </w:pPr>
+      <w:r>
+        <w:rPr>
+          <w:b/>
+        </w:rPr>
+        <w:t>Anticipated Benefits/Expected Outcomes/Information Transfer:</w:t>
+      </w:r>
+      <w:r>
         <w:t xml:space="preserve"> </w:t>
-      </w:r>
-      <w:proofErr w:type="spellStart"/>
-      <w:r>
-        <w:rPr>
-          <w:szCs w:val="24"/>
-        </w:rPr>
-        <w:t>Upadhaya</w:t>
-      </w:r>
-      <w:proofErr w:type="spellEnd"/>
-      <w:r>
-        <w:rPr>
-          <w:szCs w:val="24"/>
-        </w:rPr>
-        <w:t xml:space="preserve"> will collect soils, establish microplots, collect yield and disease data, and analyze data. D Griffin LaHue and T Potter will conduct analyses of soil physical, chemical, and biological properties with support from M Kleber and D </w:t>
-      </w:r>
-      <w:proofErr w:type="spellStart"/>
-      <w:r>
-        <w:rPr>
-          <w:szCs w:val="24"/>
-        </w:rPr>
-        <w:t>Myrold</w:t>
-      </w:r>
-      <w:proofErr w:type="spellEnd"/>
-      <w:r>
-        <w:rPr>
-          <w:szCs w:val="24"/>
-        </w:rPr>
-        <w:t xml:space="preserve">. K Frost will quantify soilborne pathogens from soils. C Gleason and </w:t>
-      </w:r>
-      <w:r>
-        <w:rPr>
-          <w:b/>
-          <w:bCs/>
-          <w:szCs w:val="24"/>
-        </w:rPr>
-        <w:t xml:space="preserve">I </w:t>
-      </w:r>
-      <w:proofErr w:type="spellStart"/>
-      <w:r>
-        <w:rPr>
-          <w:b/>
-          <w:bCs/>
-          <w:szCs w:val="24"/>
-        </w:rPr>
-        <w:t>Zasada</w:t>
-      </w:r>
-      <w:proofErr w:type="spellEnd"/>
-      <w:r>
-        <w:rPr>
-          <w:b/>
-          <w:bCs/>
-          <w:szCs w:val="24"/>
-        </w:rPr>
-        <w:t xml:space="preserve"> (?)</w:t>
-      </w:r>
-      <w:r>
-        <w:rPr>
-          <w:szCs w:val="24"/>
-        </w:rPr>
-        <w:t xml:space="preserve"> will conduct the nematode community analysis.</w:t>
       </w:r>
     </w:p>
     <w:p>
@@ -2159,10 +2949,10 @@
           <w:tab w:val="left" w:pos="9360"/>
           <w:tab w:val="left" w:pos="10080"/>
         </w:tabs>
-        <w:rPr>
-          <w:b/>
-        </w:rPr>
-      </w:pPr>
+      </w:pPr>
+      <w:r>
+        <w:t>What specific impacts will result from this project for producers and/or the industry? Be clear and direct, be realistic, and avoid exaggeration.</w:t>
+      </w:r>
     </w:p>
     <w:p>
       <w:pPr>
@@ -2184,15 +2974,6 @@
           <w:tab w:val="left" w:pos="10080"/>
         </w:tabs>
       </w:pPr>
-      <w:r>
-        <w:rPr>
-          <w:b/>
-        </w:rPr>
-        <w:t>Anticipated Benefits/Expected Outcomes/Information Transfer:</w:t>
-      </w:r>
-      <w:r>
-        <w:t xml:space="preserve"> </w:t>
-      </w:r>
     </w:p>
     <w:p>
       <w:pPr>
@@ -2215,7 +2996,7 @@
         </w:tabs>
       </w:pPr>
       <w:r>
-        <w:t>What specific impacts will result from this project for producers and/or the industry? Be clear and direct, be realistic, and avoid exaggeration.</w:t>
+        <w:t xml:space="preserve">Ultimately, after the factors that contribute to yield increases in virgin soils are identified, the authors will apply for additional funding to reproduce these effects in commercial potato fields. </w:t>
       </w:r>
     </w:p>
     <w:p>
@@ -2468,7 +3249,7 @@
               </w:rPr>
               <w:t xml:space="preserve">2020. Soil structure and nutrient supply drive changes in soil microbial communities during conversion of virgin desert soil to irrigated Cropland. Eur J Soil Sci. 71:768–781. </w:t>
             </w:r>
-            <w:hyperlink r:id="rId12">
+            <w:hyperlink r:id="rId17">
               <w:r>
                 <w:rPr>
                   <w:rFonts w:ascii="Times" w:hAnsi="Times"/>
@@ -2528,7 +3309,7 @@
               </w:rPr>
               <w:t xml:space="preserve">2020. Soil structure and nutrient supply drive changes in soil microbial communities during conversion of virgin desert soil to irrigated Cropland. Eur J Soil Sci. 71:768–781. </w:t>
             </w:r>
-            <w:hyperlink r:id="rId13" w:history="1">
+            <w:hyperlink r:id="rId18" w:history="1">
               <w:r>
                 <w:rPr>
                   <w:rStyle w:val="Hyperlink"/>
@@ -2592,7 +3373,6 @@
               <w:rPr>
                 <w:rFonts w:ascii="Times" w:hAnsi="Times"/>
               </w:rPr>
-              <w:lastRenderedPageBreak/>
               <w:t xml:space="preserve">Davis, JR. 1985. Approaches to control of potato early dying caused by </w:t>
             </w:r>
             <w:r>
@@ -2931,7 +3711,7 @@
               </w:rPr>
               <w:t xml:space="preserve"> 27:1122–1130. </w:t>
             </w:r>
-            <w:hyperlink r:id="rId14">
+            <w:hyperlink r:id="rId19">
               <w:r>
                 <w:rPr>
                   <w:color w:val="000000" w:themeColor="text1"/>
@@ -2968,6 +3748,7 @@
               <w:rPr>
                 <w:rFonts w:ascii="Times" w:hAnsi="Times"/>
               </w:rPr>
+              <w:lastRenderedPageBreak/>
               <w:t>Lames</w:t>
             </w:r>
             <w:r>
@@ -3559,7 +4340,7 @@
               </w:rPr>
               <w:t xml:space="preserve">. Equip. 32:951-960. </w:t>
             </w:r>
-            <w:hyperlink r:id="rId15">
+            <w:hyperlink r:id="rId20">
               <w:r>
                 <w:rPr>
                   <w:color w:val="000000" w:themeColor="text1"/>
@@ -3774,10 +4555,10 @@
           <w:rFonts w:ascii="Times" w:hAnsi="Times"/>
         </w:rPr>
         <w:sectPr>
-          <w:headerReference w:type="even" r:id="rId16"/>
-          <w:headerReference w:type="default" r:id="rId17"/>
-          <w:footerReference w:type="even" r:id="rId18"/>
-          <w:footerReference w:type="default" r:id="rId19"/>
+          <w:headerReference w:type="even" r:id="rId21"/>
+          <w:headerReference w:type="default" r:id="rId22"/>
+          <w:footerReference w:type="even" r:id="rId23"/>
+          <w:footerReference w:type="default" r:id="rId24"/>
           <w:pgSz w:w="12240" w:h="15840" w:orient="landscape"/>
           <w:pgMar w:top="1440" w:right="1440" w:bottom="1488" w:left="1440" w:header="720" w:footer="1008" w:gutter="0"/>
           <w:cols w:space="720"/>
@@ -6896,6 +7677,80 @@
         <w:t>support or expand on this project.</w:t>
       </w:r>
     </w:p>
+    <w:p>
+      <w:r>
+        <w:lastRenderedPageBreak/>
+        <w:t>Comments from Andy:</w:t>
+      </w:r>
+    </w:p>
+    <w:p>
+      <w:pPr>
+        <w:numPr>
+          <w:ilvl w:val="0"/>
+          <w:numId w:val="8"/>
+        </w:numPr>
+        <w:rPr>
+          <w:rFonts w:ascii="Calibri" w:hAnsi="Calibri" w:cs="Calibri"/>
+          <w:color w:val="000000"/>
+          <w:sz w:val="22"/>
+          <w:szCs w:val="22"/>
+        </w:rPr>
+      </w:pPr>
+      <w:r>
+        <w:rPr>
+          <w:rFonts w:ascii="Century Schoolbook" w:hAnsi="Century Schoolbook" w:cs="Calibri"/>
+          <w:i/>
+          <w:iCs/>
+          <w:color w:val="000000"/>
+          <w:szCs w:val="24"/>
+        </w:rPr>
+        <w:t>Comparison of potato yields, soil health, and pathogen loads in virgin and non-virgin soils. </w:t>
+      </w:r>
+      <w:r>
+        <w:rPr>
+          <w:rFonts w:ascii="Century Schoolbook" w:hAnsi="Century Schoolbook" w:cs="Calibri"/>
+          <w:color w:val="000000"/>
+          <w:szCs w:val="24"/>
+        </w:rPr>
+        <w:t xml:space="preserve">At the top, the “terminating year” is shown as 2022, which would mean this is a one-year project.  Is that your intention? We suspect that there is more research out there comparing virgin and non-virgin soils than what you cited in the text. To create a strong proposal, I suggest finding, reading, and citing much more relevant literature on such soil comparisons, even if those studies are on crops other than potatoes, in regions outside the Northwest, from the relatively distant past, etc. As you may know, there is some controversy floating around about the relative value of the available soil health assessment methods, including CASH. The proposal will be stronger if you adequately justify the use of CASH as opposed to alternatives. The cartoon on page 2 is good. The project’s cost is relatively high; are all the locations and PIs necessary? Is there enough virgin ground, especially in eastern Idaho, to do this as proposed? Finally, we see that Cynthia Gleason would be leading nematode community analyses. It seems like this is not the strength of her lab. Would she really be doing this, or would it be contracted out to </w:t>
+      </w:r>
+      <w:proofErr w:type="spellStart"/>
+      <w:r>
+        <w:rPr>
+          <w:rFonts w:ascii="Century Schoolbook" w:hAnsi="Century Schoolbook" w:cs="Calibri"/>
+          <w:color w:val="000000"/>
+          <w:szCs w:val="24"/>
+        </w:rPr>
+        <w:t>AgNema</w:t>
+      </w:r>
+      <w:proofErr w:type="spellEnd"/>
+      <w:r>
+        <w:rPr>
+          <w:rFonts w:ascii="Century Schoolbook" w:hAnsi="Century Schoolbook" w:cs="Calibri"/>
+          <w:color w:val="000000"/>
+          <w:szCs w:val="24"/>
+        </w:rPr>
+        <w:t xml:space="preserve"> or Inga </w:t>
+      </w:r>
+      <w:proofErr w:type="spellStart"/>
+      <w:r>
+        <w:rPr>
+          <w:rFonts w:ascii="Century Schoolbook" w:hAnsi="Century Schoolbook" w:cs="Calibri"/>
+          <w:color w:val="000000"/>
+          <w:szCs w:val="24"/>
+        </w:rPr>
+        <w:t>Zasada</w:t>
+      </w:r>
+      <w:proofErr w:type="spellEnd"/>
+      <w:r>
+        <w:rPr>
+          <w:rFonts w:ascii="Century Schoolbook" w:hAnsi="Century Schoolbook" w:cs="Calibri"/>
+          <w:color w:val="000000"/>
+          <w:szCs w:val="24"/>
+        </w:rPr>
+        <w:t xml:space="preserve"> (USDA-ARS Corvallis)?</w:t>
+      </w:r>
+    </w:p>
     <w:p/>
     <w:sectPr>
       <w:pgSz w:w="12240" w:h="15840"/>
@@ -6941,6 +7796,67 @@
       </w:r>
     </w:p>
   </w:comment>
+  <w:comment w:id="3" w:author="Wheeler, David Linnard" w:date="2020-11-11T12:53:00Z" w:initials="WDL">
+    <w:p>
+      <w:pPr>
+        <w:pStyle w:val="CommentText"/>
+      </w:pPr>
+      <w:r>
+        <w:rPr>
+          <w:rStyle w:val="CommentReference"/>
+        </w:rPr>
+        <w:annotationRef/>
+      </w:r>
+      <w:r>
+        <w:rPr>
+          <w:rFonts w:ascii="Century Schoolbook" w:hAnsi="Century Schoolbook" w:cs="Calibri"/>
+          <w:color w:val="000000"/>
+          <w:szCs w:val="24"/>
+        </w:rPr>
+        <w:t>“</w:t>
+      </w:r>
+      <w:r>
+        <w:rPr>
+          <w:rFonts w:ascii="Century Schoolbook" w:hAnsi="Century Schoolbook" w:cs="Calibri"/>
+          <w:color w:val="000000"/>
+          <w:szCs w:val="24"/>
+        </w:rPr>
+        <w:t>As you may know, there is some controversy floating around about the relative value of the available soil health assessment methods, including CASH. The proposal will be stronger if you adequately justify the use of CASH as opposed to alternatives</w:t>
+      </w:r>
+      <w:r>
+        <w:rPr>
+          <w:rFonts w:ascii="Century Schoolbook" w:hAnsi="Century Schoolbook" w:cs="Calibri"/>
+          <w:color w:val="000000"/>
+          <w:szCs w:val="24"/>
+        </w:rPr>
+        <w:t>” Andy</w:t>
+      </w:r>
+    </w:p>
+  </w:comment>
+  <w:comment w:id="4" w:author="Wheeler, David Linnard" w:date="2020-11-10T15:30:00Z" w:initials="WDL">
+    <w:p>
+      <w:pPr>
+        <w:pStyle w:val="CommentText"/>
+      </w:pPr>
+      <w:r>
+        <w:rPr>
+          <w:rStyle w:val="CommentReference"/>
+        </w:rPr>
+        <w:annotationRef/>
+      </w:r>
+      <w:r>
+        <w:t xml:space="preserve">Ken, </w:t>
+      </w:r>
+      <w:proofErr w:type="gramStart"/>
+      <w:r>
+        <w:t>What</w:t>
+      </w:r>
+      <w:proofErr w:type="gramEnd"/>
+      <w:r>
+        <w:t xml:space="preserve"> method do we plan to use for this?</w:t>
+      </w:r>
+    </w:p>
+  </w:comment>
 </w:comments>
 </file>
 
@@ -6948,6 +7864,8 @@
 <w15:commentsEx xmlns:wpc="http://schemas.microsoft.com/office/word/2010/wordprocessingCanvas" xmlns:cx="http://schemas.microsoft.com/office/drawing/2014/chartex" xmlns:cx1="http://schemas.microsoft.com/office/drawing/2015/9/8/chartex" xmlns:cx2="http://schemas.microsoft.com/office/drawing/2015/10/21/chartex" xmlns:cx3="http://schemas.microsoft.com/office/drawing/2016/5/9/chartex" xmlns:cx4="http://schemas.microsoft.com/office/drawing/2016/5/10/chartex" xmlns:cx5="http://schemas.microsoft.com/office/drawing/2016/5/11/chartex" xmlns:cx6="http://schemas.microsoft.com/office/drawing/2016/5/12/chartex" xmlns:cx7="http://schemas.microsoft.com/office/drawing/2016/5/13/chartex" xmlns:cx8="http://schemas.microsoft.com/office/drawing/2016/5/14/chartex" xmlns:mc="http://schemas.openxmlformats.org/markup-compatibility/2006" xmlns:aink="http://schemas.microsoft.com/office/drawing/2016/ink" xmlns:am3d="http://schemas.microsoft.com/office/drawing/2017/model3d" xmlns:o="urn:schemas-microsoft-com:office:office" xmlns:r="http://schemas.openxmlformats.org/officeDocument/2006/relationships" xmlns:m="http://schemas.openxmlformats.org/officeDocument/2006/math" xmlns:v="urn:schemas-microsoft-com:vml" xmlns:wp14="http://schemas.microsoft.com/office/word/2010/wordprocessingDrawing" xmlns:wp="http://schemas.openxmlformats.org/drawingml/2006/wordprocessingDrawing" xmlns:w10="urn:schemas-microsoft-com:office:word" xmlns:w="http://schemas.openxmlformats.org/wordprocessingml/2006/main" xmlns:w14="http://schemas.microsoft.com/office/word/2010/wordml" xmlns:w15="http://schemas.microsoft.com/office/word/2012/wordml" xmlns:w16cex="http://schemas.microsoft.com/office/word/2018/wordml/cex" xmlns:w16cid="http://schemas.microsoft.com/office/word/2016/wordml/cid" xmlns:w16="http://schemas.microsoft.com/office/word/2018/wordml" xmlns:w16se="http://schemas.microsoft.com/office/word/2015/wordml/symex" xmlns:wpg="http://schemas.microsoft.com/office/word/2010/wordprocessingGroup" xmlns:wpi="http://schemas.microsoft.com/office/word/2010/wordprocessingInk" xmlns:wne="http://schemas.microsoft.com/office/word/2006/wordml" xmlns:wps="http://schemas.microsoft.com/office/word/2010/wordprocessingShape" mc:Ignorable="w14 w15 w16se w16cid w16 w16cex wp14">
   <w15:commentEx w15:paraId="2890512E" w15:done="0"/>
   <w15:commentEx w15:paraId="31F4859D" w15:done="0"/>
+  <w15:commentEx w15:paraId="78E20FEF" w15:done="0"/>
+  <w15:commentEx w15:paraId="740BA869" w15:done="0"/>
 </w15:commentsEx>
 </file>
 
@@ -6955,6 +7873,8 @@
 <w16cex:commentsExtensible xmlns:wpc="http://schemas.microsoft.com/office/word/2010/wordprocessingCanvas" xmlns:cx="http://schemas.microsoft.com/office/drawing/2014/chartex" xmlns:cx1="http://schemas.microsoft.com/office/drawing/2015/9/8/chartex" xmlns:cx2="http://schemas.microsoft.com/office/drawing/2015/10/21/chartex" xmlns:cx3="http://schemas.microsoft.com/office/drawing/2016/5/9/chartex" xmlns:cx4="http://schemas.microsoft.com/office/drawing/2016/5/10/chartex" xmlns:cx5="http://schemas.microsoft.com/office/drawing/2016/5/11/chartex" xmlns:cx6="http://schemas.microsoft.com/office/drawing/2016/5/12/chartex" xmlns:cx7="http://schemas.microsoft.com/office/drawing/2016/5/13/chartex" xmlns:cx8="http://schemas.microsoft.com/office/drawing/2016/5/14/chartex" xmlns:mc="http://schemas.openxmlformats.org/markup-compatibility/2006" xmlns:aink="http://schemas.microsoft.com/office/drawing/2016/ink" xmlns:am3d="http://schemas.microsoft.com/office/drawing/2017/model3d" xmlns:o="urn:schemas-microsoft-com:office:office" xmlns:r="http://schemas.openxmlformats.org/officeDocument/2006/relationships" xmlns:m="http://schemas.openxmlformats.org/officeDocument/2006/math" xmlns:v="urn:schemas-microsoft-com:vml" xmlns:wp14="http://schemas.microsoft.com/office/word/2010/wordprocessingDrawing" xmlns:wp="http://schemas.openxmlformats.org/drawingml/2006/wordprocessingDrawing" xmlns:w10="urn:schemas-microsoft-com:office:word" xmlns:w="http://schemas.openxmlformats.org/wordprocessingml/2006/main" xmlns:w14="http://schemas.microsoft.com/office/word/2010/wordml" xmlns:w15="http://schemas.microsoft.com/office/word/2012/wordml" xmlns:w16cex="http://schemas.microsoft.com/office/word/2018/wordml/cex" xmlns:w16cid="http://schemas.microsoft.com/office/word/2016/wordml/cid" xmlns:w16="http://schemas.microsoft.com/office/word/2018/wordml" xmlns:w16se="http://schemas.microsoft.com/office/word/2015/wordml/symex" xmlns:wpg="http://schemas.microsoft.com/office/word/2010/wordprocessingGroup" xmlns:wpi="http://schemas.microsoft.com/office/word/2010/wordprocessingInk" xmlns:wne="http://schemas.microsoft.com/office/word/2006/wordml" xmlns:wps="http://schemas.microsoft.com/office/word/2010/wordprocessingShape" mc:Ignorable="w14 w15 w16se w16cid w16 w16cex wp14">
   <w16cex:commentExtensible w16cex:durableId="234BCB34" w16cex:dateUtc="2020-11-03T17:27:00Z"/>
   <w16cex:commentExtensible w16cex:durableId="234BCBE3" w16cex:dateUtc="2020-11-03T17:30:00Z"/>
+  <w16cex:commentExtensible w16cex:durableId="23565D2C" w16cex:dateUtc="2020-11-11T17:53:00Z"/>
+  <w16cex:commentExtensible w16cex:durableId="23553090" w16cex:dateUtc="2020-11-10T20:30:00Z"/>
 </w16cex:commentsExtensible>
 </file>
 
@@ -6962,6 +7882,8 @@
 <w16cid:commentsIds xmlns:wpc="http://schemas.microsoft.com/office/word/2010/wordprocessingCanvas" xmlns:cx="http://schemas.microsoft.com/office/drawing/2014/chartex" xmlns:cx1="http://schemas.microsoft.com/office/drawing/2015/9/8/chartex" xmlns:cx2="http://schemas.microsoft.com/office/drawing/2015/10/21/chartex" xmlns:cx3="http://schemas.microsoft.com/office/drawing/2016/5/9/chartex" xmlns:cx4="http://schemas.microsoft.com/office/drawing/2016/5/10/chartex" xmlns:cx5="http://schemas.microsoft.com/office/drawing/2016/5/11/chartex" xmlns:cx6="http://schemas.microsoft.com/office/drawing/2016/5/12/chartex" xmlns:cx7="http://schemas.microsoft.com/office/drawing/2016/5/13/chartex" xmlns:cx8="http://schemas.microsoft.com/office/drawing/2016/5/14/chartex" xmlns:mc="http://schemas.openxmlformats.org/markup-compatibility/2006" xmlns:aink="http://schemas.microsoft.com/office/drawing/2016/ink" xmlns:am3d="http://schemas.microsoft.com/office/drawing/2017/model3d" xmlns:o="urn:schemas-microsoft-com:office:office" xmlns:r="http://schemas.openxmlformats.org/officeDocument/2006/relationships" xmlns:m="http://schemas.openxmlformats.org/officeDocument/2006/math" xmlns:v="urn:schemas-microsoft-com:vml" xmlns:wp14="http://schemas.microsoft.com/office/word/2010/wordprocessingDrawing" xmlns:wp="http://schemas.openxmlformats.org/drawingml/2006/wordprocessingDrawing" xmlns:w10="urn:schemas-microsoft-com:office:word" xmlns:w="http://schemas.openxmlformats.org/wordprocessingml/2006/main" xmlns:w14="http://schemas.microsoft.com/office/word/2010/wordml" xmlns:w15="http://schemas.microsoft.com/office/word/2012/wordml" xmlns:w16cex="http://schemas.microsoft.com/office/word/2018/wordml/cex" xmlns:w16cid="http://schemas.microsoft.com/office/word/2016/wordml/cid" xmlns:w16="http://schemas.microsoft.com/office/word/2018/wordml" xmlns:w16se="http://schemas.microsoft.com/office/word/2015/wordml/symex" xmlns:wpg="http://schemas.microsoft.com/office/word/2010/wordprocessingGroup" xmlns:wpi="http://schemas.microsoft.com/office/word/2010/wordprocessingInk" xmlns:wne="http://schemas.microsoft.com/office/word/2006/wordml" xmlns:wps="http://schemas.microsoft.com/office/word/2010/wordprocessingShape" mc:Ignorable="w14 w15 w16se w16cid w16 w16cex wp14">
   <w16cid:commentId w16cid:paraId="2890512E" w16cid:durableId="234BCB34"/>
   <w16cid:commentId w16cid:paraId="31F4859D" w16cid:durableId="234BCBE3"/>
+  <w16cid:commentId w16cid:paraId="78E20FEF" w16cid:durableId="23565D2C"/>
+  <w16cid:commentId w16cid:paraId="740BA869" w16cid:durableId="23553090"/>
 </w16cid:commentsIds>
 </file>
 
@@ -7203,6 +8125,208 @@
     </w:lvl>
   </w:abstractNum>
   <w:abstractNum w:abstractNumId="1" w15:restartNumberingAfterBreak="0">
+    <w:nsid w:val="040327C8"/>
+    <w:multiLevelType w:val="hybridMultilevel"/>
+    <w:tmpl w:val="7C124820"/>
+    <w:lvl w:ilvl="0" w:tplc="0409000F">
+      <w:start w:val="1"/>
+      <w:numFmt w:val="decimal"/>
+      <w:lvlText w:val="%1."/>
+      <w:lvlJc w:val="left"/>
+      <w:pPr>
+        <w:ind w:left="720" w:hanging="360"/>
+      </w:pPr>
+      <w:rPr>
+        <w:rFonts w:hint="default"/>
+      </w:rPr>
+    </w:lvl>
+    <w:lvl w:ilvl="1" w:tplc="04090019" w:tentative="1">
+      <w:start w:val="1"/>
+      <w:numFmt w:val="lowerLetter"/>
+      <w:lvlText w:val="%2."/>
+      <w:lvlJc w:val="left"/>
+      <w:pPr>
+        <w:ind w:left="1440" w:hanging="360"/>
+      </w:pPr>
+    </w:lvl>
+    <w:lvl w:ilvl="2" w:tplc="0409001B" w:tentative="1">
+      <w:start w:val="1"/>
+      <w:numFmt w:val="lowerRoman"/>
+      <w:lvlText w:val="%3."/>
+      <w:lvlJc w:val="right"/>
+      <w:pPr>
+        <w:ind w:left="2160" w:hanging="180"/>
+      </w:pPr>
+    </w:lvl>
+    <w:lvl w:ilvl="3" w:tplc="0409000F" w:tentative="1">
+      <w:start w:val="1"/>
+      <w:numFmt w:val="decimal"/>
+      <w:lvlText w:val="%4."/>
+      <w:lvlJc w:val="left"/>
+      <w:pPr>
+        <w:ind w:left="2880" w:hanging="360"/>
+      </w:pPr>
+    </w:lvl>
+    <w:lvl w:ilvl="4" w:tplc="04090019" w:tentative="1">
+      <w:start w:val="1"/>
+      <w:numFmt w:val="lowerLetter"/>
+      <w:lvlText w:val="%5."/>
+      <w:lvlJc w:val="left"/>
+      <w:pPr>
+        <w:ind w:left="3600" w:hanging="360"/>
+      </w:pPr>
+    </w:lvl>
+    <w:lvl w:ilvl="5" w:tplc="0409001B" w:tentative="1">
+      <w:start w:val="1"/>
+      <w:numFmt w:val="lowerRoman"/>
+      <w:lvlText w:val="%6."/>
+      <w:lvlJc w:val="right"/>
+      <w:pPr>
+        <w:ind w:left="4320" w:hanging="180"/>
+      </w:pPr>
+    </w:lvl>
+    <w:lvl w:ilvl="6" w:tplc="0409000F" w:tentative="1">
+      <w:start w:val="1"/>
+      <w:numFmt w:val="decimal"/>
+      <w:lvlText w:val="%7."/>
+      <w:lvlJc w:val="left"/>
+      <w:pPr>
+        <w:ind w:left="5040" w:hanging="360"/>
+      </w:pPr>
+    </w:lvl>
+    <w:lvl w:ilvl="7" w:tplc="04090019" w:tentative="1">
+      <w:start w:val="1"/>
+      <w:numFmt w:val="lowerLetter"/>
+      <w:lvlText w:val="%8."/>
+      <w:lvlJc w:val="left"/>
+      <w:pPr>
+        <w:ind w:left="5760" w:hanging="360"/>
+      </w:pPr>
+    </w:lvl>
+    <w:lvl w:ilvl="8" w:tplc="0409001B" w:tentative="1">
+      <w:start w:val="1"/>
+      <w:numFmt w:val="lowerRoman"/>
+      <w:lvlText w:val="%9."/>
+      <w:lvlJc w:val="right"/>
+      <w:pPr>
+        <w:ind w:left="6480" w:hanging="180"/>
+      </w:pPr>
+    </w:lvl>
+  </w:abstractNum>
+  <w:abstractNum w:abstractNumId="2" w15:restartNumberingAfterBreak="0">
+    <w:nsid w:val="27FD4A46"/>
+    <w:multiLevelType w:val="multilevel"/>
+    <w:tmpl w:val="5276DB76"/>
+    <w:lvl w:ilvl="0">
+      <w:start w:val="1"/>
+      <w:numFmt w:val="decimal"/>
+      <w:lvlText w:val="%1."/>
+      <w:lvlJc w:val="left"/>
+      <w:pPr>
+        <w:tabs>
+          <w:tab w:val="num" w:pos="720"/>
+        </w:tabs>
+        <w:ind w:left="720" w:hanging="360"/>
+      </w:pPr>
+    </w:lvl>
+    <w:lvl w:ilvl="1" w:tentative="1">
+      <w:start w:val="1"/>
+      <w:numFmt w:val="decimal"/>
+      <w:lvlText w:val="%2."/>
+      <w:lvlJc w:val="left"/>
+      <w:pPr>
+        <w:tabs>
+          <w:tab w:val="num" w:pos="1440"/>
+        </w:tabs>
+        <w:ind w:left="1440" w:hanging="360"/>
+      </w:pPr>
+    </w:lvl>
+    <w:lvl w:ilvl="2" w:tentative="1">
+      <w:start w:val="1"/>
+      <w:numFmt w:val="decimal"/>
+      <w:lvlText w:val="%3."/>
+      <w:lvlJc w:val="left"/>
+      <w:pPr>
+        <w:tabs>
+          <w:tab w:val="num" w:pos="2160"/>
+        </w:tabs>
+        <w:ind w:left="2160" w:hanging="360"/>
+      </w:pPr>
+    </w:lvl>
+    <w:lvl w:ilvl="3" w:tentative="1">
+      <w:start w:val="1"/>
+      <w:numFmt w:val="decimal"/>
+      <w:lvlText w:val="%4."/>
+      <w:lvlJc w:val="left"/>
+      <w:pPr>
+        <w:tabs>
+          <w:tab w:val="num" w:pos="2880"/>
+        </w:tabs>
+        <w:ind w:left="2880" w:hanging="360"/>
+      </w:pPr>
+    </w:lvl>
+    <w:lvl w:ilvl="4" w:tentative="1">
+      <w:start w:val="1"/>
+      <w:numFmt w:val="decimal"/>
+      <w:lvlText w:val="%5."/>
+      <w:lvlJc w:val="left"/>
+      <w:pPr>
+        <w:tabs>
+          <w:tab w:val="num" w:pos="3600"/>
+        </w:tabs>
+        <w:ind w:left="3600" w:hanging="360"/>
+      </w:pPr>
+    </w:lvl>
+    <w:lvl w:ilvl="5" w:tentative="1">
+      <w:start w:val="1"/>
+      <w:numFmt w:val="decimal"/>
+      <w:lvlText w:val="%6."/>
+      <w:lvlJc w:val="left"/>
+      <w:pPr>
+        <w:tabs>
+          <w:tab w:val="num" w:pos="4320"/>
+        </w:tabs>
+        <w:ind w:left="4320" w:hanging="360"/>
+      </w:pPr>
+    </w:lvl>
+    <w:lvl w:ilvl="6" w:tentative="1">
+      <w:start w:val="1"/>
+      <w:numFmt w:val="decimal"/>
+      <w:lvlText w:val="%7."/>
+      <w:lvlJc w:val="left"/>
+      <w:pPr>
+        <w:tabs>
+          <w:tab w:val="num" w:pos="5040"/>
+        </w:tabs>
+        <w:ind w:left="5040" w:hanging="360"/>
+      </w:pPr>
+    </w:lvl>
+    <w:lvl w:ilvl="7" w:tentative="1">
+      <w:start w:val="1"/>
+      <w:numFmt w:val="decimal"/>
+      <w:lvlText w:val="%8."/>
+      <w:lvlJc w:val="left"/>
+      <w:pPr>
+        <w:tabs>
+          <w:tab w:val="num" w:pos="5760"/>
+        </w:tabs>
+        <w:ind w:left="5760" w:hanging="360"/>
+      </w:pPr>
+    </w:lvl>
+    <w:lvl w:ilvl="8" w:tentative="1">
+      <w:start w:val="1"/>
+      <w:numFmt w:val="decimal"/>
+      <w:lvlText w:val="%9."/>
+      <w:lvlJc w:val="left"/>
+      <w:pPr>
+        <w:tabs>
+          <w:tab w:val="num" w:pos="6480"/>
+        </w:tabs>
+        <w:ind w:left="6480" w:hanging="360"/>
+      </w:pPr>
+    </w:lvl>
+  </w:abstractNum>
+  <w:abstractNum w:abstractNumId="3" w15:restartNumberingAfterBreak="0">
     <w:nsid w:val="4BCF044B"/>
     <w:multiLevelType w:val="hybridMultilevel"/>
     <w:tmpl w:val="CAC0C774"/>
@@ -7314,7 +8438,208 @@
       </w:rPr>
     </w:lvl>
   </w:abstractNum>
-  <w:abstractNum w:abstractNumId="2" w15:restartNumberingAfterBreak="0">
+  <w:abstractNum w:abstractNumId="4" w15:restartNumberingAfterBreak="0">
+    <w:nsid w:val="5A0A0AF4"/>
+    <w:multiLevelType w:val="hybridMultilevel"/>
+    <w:tmpl w:val="155488CC"/>
+    <w:lvl w:ilvl="0" w:tplc="1E9CC466">
+      <w:numFmt w:val="bullet"/>
+      <w:lvlText w:val="-"/>
+      <w:lvlJc w:val="left"/>
+      <w:pPr>
+        <w:ind w:left="1080" w:hanging="360"/>
+      </w:pPr>
+      <w:rPr>
+        <w:rFonts w:ascii="Times New Roman" w:eastAsia="Times New Roman" w:hAnsi="Times New Roman" w:cs="Times New Roman" w:hint="default"/>
+      </w:rPr>
+    </w:lvl>
+    <w:lvl w:ilvl="1" w:tplc="04090003" w:tentative="1">
+      <w:start w:val="1"/>
+      <w:numFmt w:val="bullet"/>
+      <w:lvlText w:val="o"/>
+      <w:lvlJc w:val="left"/>
+      <w:pPr>
+        <w:ind w:left="1800" w:hanging="360"/>
+      </w:pPr>
+      <w:rPr>
+        <w:rFonts w:ascii="Courier New" w:hAnsi="Courier New" w:cs="Courier New" w:hint="default"/>
+      </w:rPr>
+    </w:lvl>
+    <w:lvl w:ilvl="2" w:tplc="04090005" w:tentative="1">
+      <w:start w:val="1"/>
+      <w:numFmt w:val="bullet"/>
+      <w:lvlText w:val=""/>
+      <w:lvlJc w:val="left"/>
+      <w:pPr>
+        <w:ind w:left="2520" w:hanging="360"/>
+      </w:pPr>
+      <w:rPr>
+        <w:rFonts w:ascii="Wingdings" w:hAnsi="Wingdings" w:hint="default"/>
+      </w:rPr>
+    </w:lvl>
+    <w:lvl w:ilvl="3" w:tplc="04090001" w:tentative="1">
+      <w:start w:val="1"/>
+      <w:numFmt w:val="bullet"/>
+      <w:lvlText w:val=""/>
+      <w:lvlJc w:val="left"/>
+      <w:pPr>
+        <w:ind w:left="3240" w:hanging="360"/>
+      </w:pPr>
+      <w:rPr>
+        <w:rFonts w:ascii="Symbol" w:hAnsi="Symbol" w:hint="default"/>
+      </w:rPr>
+    </w:lvl>
+    <w:lvl w:ilvl="4" w:tplc="04090003" w:tentative="1">
+      <w:start w:val="1"/>
+      <w:numFmt w:val="bullet"/>
+      <w:lvlText w:val="o"/>
+      <w:lvlJc w:val="left"/>
+      <w:pPr>
+        <w:ind w:left="3960" w:hanging="360"/>
+      </w:pPr>
+      <w:rPr>
+        <w:rFonts w:ascii="Courier New" w:hAnsi="Courier New" w:cs="Courier New" w:hint="default"/>
+      </w:rPr>
+    </w:lvl>
+    <w:lvl w:ilvl="5" w:tplc="04090005" w:tentative="1">
+      <w:start w:val="1"/>
+      <w:numFmt w:val="bullet"/>
+      <w:lvlText w:val=""/>
+      <w:lvlJc w:val="left"/>
+      <w:pPr>
+        <w:ind w:left="4680" w:hanging="360"/>
+      </w:pPr>
+      <w:rPr>
+        <w:rFonts w:ascii="Wingdings" w:hAnsi="Wingdings" w:hint="default"/>
+      </w:rPr>
+    </w:lvl>
+    <w:lvl w:ilvl="6" w:tplc="04090001" w:tentative="1">
+      <w:start w:val="1"/>
+      <w:numFmt w:val="bullet"/>
+      <w:lvlText w:val=""/>
+      <w:lvlJc w:val="left"/>
+      <w:pPr>
+        <w:ind w:left="5400" w:hanging="360"/>
+      </w:pPr>
+      <w:rPr>
+        <w:rFonts w:ascii="Symbol" w:hAnsi="Symbol" w:hint="default"/>
+      </w:rPr>
+    </w:lvl>
+    <w:lvl w:ilvl="7" w:tplc="04090003" w:tentative="1">
+      <w:start w:val="1"/>
+      <w:numFmt w:val="bullet"/>
+      <w:lvlText w:val="o"/>
+      <w:lvlJc w:val="left"/>
+      <w:pPr>
+        <w:ind w:left="6120" w:hanging="360"/>
+      </w:pPr>
+      <w:rPr>
+        <w:rFonts w:ascii="Courier New" w:hAnsi="Courier New" w:cs="Courier New" w:hint="default"/>
+      </w:rPr>
+    </w:lvl>
+    <w:lvl w:ilvl="8" w:tplc="04090005" w:tentative="1">
+      <w:start w:val="1"/>
+      <w:numFmt w:val="bullet"/>
+      <w:lvlText w:val=""/>
+      <w:lvlJc w:val="left"/>
+      <w:pPr>
+        <w:ind w:left="6840" w:hanging="360"/>
+      </w:pPr>
+      <w:rPr>
+        <w:rFonts w:ascii="Wingdings" w:hAnsi="Wingdings" w:hint="default"/>
+      </w:rPr>
+    </w:lvl>
+  </w:abstractNum>
+  <w:abstractNum w:abstractNumId="5" w15:restartNumberingAfterBreak="0">
+    <w:nsid w:val="758005AE"/>
+    <w:multiLevelType w:val="hybridMultilevel"/>
+    <w:tmpl w:val="6724491E"/>
+    <w:lvl w:ilvl="0" w:tplc="FC804660">
+      <w:start w:val="1"/>
+      <w:numFmt w:val="decimal"/>
+      <w:lvlText w:val="%1."/>
+      <w:lvlJc w:val="left"/>
+      <w:pPr>
+        <w:ind w:left="1080" w:hanging="360"/>
+      </w:pPr>
+      <w:rPr>
+        <w:rFonts w:hint="default"/>
+      </w:rPr>
+    </w:lvl>
+    <w:lvl w:ilvl="1" w:tplc="04090019" w:tentative="1">
+      <w:start w:val="1"/>
+      <w:numFmt w:val="lowerLetter"/>
+      <w:lvlText w:val="%2."/>
+      <w:lvlJc w:val="left"/>
+      <w:pPr>
+        <w:ind w:left="1800" w:hanging="360"/>
+      </w:pPr>
+    </w:lvl>
+    <w:lvl w:ilvl="2" w:tplc="0409001B" w:tentative="1">
+      <w:start w:val="1"/>
+      <w:numFmt w:val="lowerRoman"/>
+      <w:lvlText w:val="%3."/>
+      <w:lvlJc w:val="right"/>
+      <w:pPr>
+        <w:ind w:left="2520" w:hanging="180"/>
+      </w:pPr>
+    </w:lvl>
+    <w:lvl w:ilvl="3" w:tplc="0409000F" w:tentative="1">
+      <w:start w:val="1"/>
+      <w:numFmt w:val="decimal"/>
+      <w:lvlText w:val="%4."/>
+      <w:lvlJc w:val="left"/>
+      <w:pPr>
+        <w:ind w:left="3240" w:hanging="360"/>
+      </w:pPr>
+    </w:lvl>
+    <w:lvl w:ilvl="4" w:tplc="04090019" w:tentative="1">
+      <w:start w:val="1"/>
+      <w:numFmt w:val="lowerLetter"/>
+      <w:lvlText w:val="%5."/>
+      <w:lvlJc w:val="left"/>
+      <w:pPr>
+        <w:ind w:left="3960" w:hanging="360"/>
+      </w:pPr>
+    </w:lvl>
+    <w:lvl w:ilvl="5" w:tplc="0409001B" w:tentative="1">
+      <w:start w:val="1"/>
+      <w:numFmt w:val="lowerRoman"/>
+      <w:lvlText w:val="%6."/>
+      <w:lvlJc w:val="right"/>
+      <w:pPr>
+        <w:ind w:left="4680" w:hanging="180"/>
+      </w:pPr>
+    </w:lvl>
+    <w:lvl w:ilvl="6" w:tplc="0409000F" w:tentative="1">
+      <w:start w:val="1"/>
+      <w:numFmt w:val="decimal"/>
+      <w:lvlText w:val="%7."/>
+      <w:lvlJc w:val="left"/>
+      <w:pPr>
+        <w:ind w:left="5400" w:hanging="360"/>
+      </w:pPr>
+    </w:lvl>
+    <w:lvl w:ilvl="7" w:tplc="04090019" w:tentative="1">
+      <w:start w:val="1"/>
+      <w:numFmt w:val="lowerLetter"/>
+      <w:lvlText w:val="%8."/>
+      <w:lvlJc w:val="left"/>
+      <w:pPr>
+        <w:ind w:left="6120" w:hanging="360"/>
+      </w:pPr>
+    </w:lvl>
+    <w:lvl w:ilvl="8" w:tplc="0409001B" w:tentative="1">
+      <w:start w:val="1"/>
+      <w:numFmt w:val="lowerRoman"/>
+      <w:lvlText w:val="%9."/>
+      <w:lvlJc w:val="right"/>
+      <w:pPr>
+        <w:ind w:left="6840" w:hanging="180"/>
+      </w:pPr>
+    </w:lvl>
+  </w:abstractNum>
+  <w:abstractNum w:abstractNumId="6" w15:restartNumberingAfterBreak="0">
     <w:nsid w:val="7A2A5E96"/>
     <w:multiLevelType w:val="hybridMultilevel"/>
     <w:tmpl w:val="EE860F4C"/>
@@ -7400,14 +8725,142 @@
       </w:pPr>
     </w:lvl>
   </w:abstractNum>
+  <w:abstractNum w:abstractNumId="7" w15:restartNumberingAfterBreak="0">
+    <w:nsid w:val="7B860EE3"/>
+    <w:multiLevelType w:val="hybridMultilevel"/>
+    <w:tmpl w:val="9F564526"/>
+    <w:lvl w:ilvl="0" w:tplc="04090001">
+      <w:start w:val="1"/>
+      <w:numFmt w:val="bullet"/>
+      <w:lvlText w:val=""/>
+      <w:lvlJc w:val="left"/>
+      <w:pPr>
+        <w:ind w:left="1440" w:hanging="360"/>
+      </w:pPr>
+      <w:rPr>
+        <w:rFonts w:ascii="Symbol" w:hAnsi="Symbol" w:hint="default"/>
+      </w:rPr>
+    </w:lvl>
+    <w:lvl w:ilvl="1" w:tplc="04090003" w:tentative="1">
+      <w:start w:val="1"/>
+      <w:numFmt w:val="bullet"/>
+      <w:lvlText w:val="o"/>
+      <w:lvlJc w:val="left"/>
+      <w:pPr>
+        <w:ind w:left="2160" w:hanging="360"/>
+      </w:pPr>
+      <w:rPr>
+        <w:rFonts w:ascii="Courier New" w:hAnsi="Courier New" w:cs="Courier New" w:hint="default"/>
+      </w:rPr>
+    </w:lvl>
+    <w:lvl w:ilvl="2" w:tplc="04090005" w:tentative="1">
+      <w:start w:val="1"/>
+      <w:numFmt w:val="bullet"/>
+      <w:lvlText w:val=""/>
+      <w:lvlJc w:val="left"/>
+      <w:pPr>
+        <w:ind w:left="2880" w:hanging="360"/>
+      </w:pPr>
+      <w:rPr>
+        <w:rFonts w:ascii="Wingdings" w:hAnsi="Wingdings" w:hint="default"/>
+      </w:rPr>
+    </w:lvl>
+    <w:lvl w:ilvl="3" w:tplc="04090001" w:tentative="1">
+      <w:start w:val="1"/>
+      <w:numFmt w:val="bullet"/>
+      <w:lvlText w:val=""/>
+      <w:lvlJc w:val="left"/>
+      <w:pPr>
+        <w:ind w:left="3600" w:hanging="360"/>
+      </w:pPr>
+      <w:rPr>
+        <w:rFonts w:ascii="Symbol" w:hAnsi="Symbol" w:hint="default"/>
+      </w:rPr>
+    </w:lvl>
+    <w:lvl w:ilvl="4" w:tplc="04090003" w:tentative="1">
+      <w:start w:val="1"/>
+      <w:numFmt w:val="bullet"/>
+      <w:lvlText w:val="o"/>
+      <w:lvlJc w:val="left"/>
+      <w:pPr>
+        <w:ind w:left="4320" w:hanging="360"/>
+      </w:pPr>
+      <w:rPr>
+        <w:rFonts w:ascii="Courier New" w:hAnsi="Courier New" w:cs="Courier New" w:hint="default"/>
+      </w:rPr>
+    </w:lvl>
+    <w:lvl w:ilvl="5" w:tplc="04090005" w:tentative="1">
+      <w:start w:val="1"/>
+      <w:numFmt w:val="bullet"/>
+      <w:lvlText w:val=""/>
+      <w:lvlJc w:val="left"/>
+      <w:pPr>
+        <w:ind w:left="5040" w:hanging="360"/>
+      </w:pPr>
+      <w:rPr>
+        <w:rFonts w:ascii="Wingdings" w:hAnsi="Wingdings" w:hint="default"/>
+      </w:rPr>
+    </w:lvl>
+    <w:lvl w:ilvl="6" w:tplc="04090001" w:tentative="1">
+      <w:start w:val="1"/>
+      <w:numFmt w:val="bullet"/>
+      <w:lvlText w:val=""/>
+      <w:lvlJc w:val="left"/>
+      <w:pPr>
+        <w:ind w:left="5760" w:hanging="360"/>
+      </w:pPr>
+      <w:rPr>
+        <w:rFonts w:ascii="Symbol" w:hAnsi="Symbol" w:hint="default"/>
+      </w:rPr>
+    </w:lvl>
+    <w:lvl w:ilvl="7" w:tplc="04090003" w:tentative="1">
+      <w:start w:val="1"/>
+      <w:numFmt w:val="bullet"/>
+      <w:lvlText w:val="o"/>
+      <w:lvlJc w:val="left"/>
+      <w:pPr>
+        <w:ind w:left="6480" w:hanging="360"/>
+      </w:pPr>
+      <w:rPr>
+        <w:rFonts w:ascii="Courier New" w:hAnsi="Courier New" w:cs="Courier New" w:hint="default"/>
+      </w:rPr>
+    </w:lvl>
+    <w:lvl w:ilvl="8" w:tplc="04090005" w:tentative="1">
+      <w:start w:val="1"/>
+      <w:numFmt w:val="bullet"/>
+      <w:lvlText w:val=""/>
+      <w:lvlJc w:val="left"/>
+      <w:pPr>
+        <w:ind w:left="7200" w:hanging="360"/>
+      </w:pPr>
+      <w:rPr>
+        <w:rFonts w:ascii="Wingdings" w:hAnsi="Wingdings" w:hint="default"/>
+      </w:rPr>
+    </w:lvl>
+  </w:abstractNum>
   <w:num w:numId="1">
-    <w:abstractNumId w:val="1"/>
+    <w:abstractNumId w:val="3"/>
   </w:num>
   <w:num w:numId="2">
-    <w:abstractNumId w:val="2"/>
+    <w:abstractNumId w:val="6"/>
   </w:num>
   <w:num w:numId="3">
     <w:abstractNumId w:val="0"/>
+  </w:num>
+  <w:num w:numId="4">
+    <w:abstractNumId w:val="7"/>
+  </w:num>
+  <w:num w:numId="5">
+    <w:abstractNumId w:val="4"/>
+  </w:num>
+  <w:num w:numId="6">
+    <w:abstractNumId w:val="5"/>
+  </w:num>
+  <w:num w:numId="7">
+    <w:abstractNumId w:val="1"/>
+  </w:num>
+  <w:num w:numId="8">
+    <w:abstractNumId w:val="2"/>
   </w:num>
 </w:numbering>
 </file>
@@ -8001,6 +9454,44 @@
       <w:shd w:val="clear" w:color="auto" w:fill="E1DFDD"/>
     </w:rPr>
   </w:style>
+  <w:style w:type="character" w:styleId="FollowedHyperlink">
+    <w:name w:val="FollowedHyperlink"/>
+    <w:basedOn w:val="DefaultParagraphFont"/>
+    <w:uiPriority w:val="99"/>
+    <w:semiHidden/>
+    <w:unhideWhenUsed/>
+    <w:rsid w:val="001664DF"/>
+    <w:rPr>
+      <w:color w:val="954F72" w:themeColor="followedHyperlink"/>
+      <w:u w:val="single"/>
+    </w:rPr>
+  </w:style>
+  <w:style w:type="paragraph" w:styleId="Caption">
+    <w:name w:val="caption"/>
+    <w:basedOn w:val="Normal"/>
+    <w:next w:val="Normal"/>
+    <w:uiPriority w:val="35"/>
+    <w:unhideWhenUsed/>
+    <w:qFormat/>
+    <w:rsid w:val="00413CBF"/>
+    <w:pPr>
+      <w:spacing w:after="200"/>
+    </w:pPr>
+    <w:rPr>
+      <w:rFonts w:ascii="Arial" w:eastAsia="Arial" w:hAnsi="Arial" w:cs="Arial"/>
+      <w:i/>
+      <w:iCs/>
+      <w:color w:val="44546A" w:themeColor="text2"/>
+      <w:sz w:val="18"/>
+      <w:szCs w:val="18"/>
+      <w:lang w:val="en"/>
+    </w:rPr>
+  </w:style>
+  <w:style w:type="character" w:customStyle="1" w:styleId="apple-converted-space">
+    <w:name w:val="apple-converted-space"/>
+    <w:basedOn w:val="DefaultParagraphFont"/>
+    <w:rsid w:val="00B73325"/>
+  </w:style>
 </w:styles>
 </file>
 

</xml_diff>